<commit_message>
12:01pm 6/05/2022 actualizacion documento escrito
</commit_message>
<xml_diff>
--- a/Entrega de avance de Anteproyecto.docx
+++ b/Entrega de avance de Anteproyecto.docx
@@ -183,9 +183,56 @@
           <w:highlight w:val="yellow"/>
           <w:lang w:val="es-ES"/>
         </w:rPr>
-        <w:t xml:space="preserve">con tecnología Agro </w:t>
-      </w:r>
-      <w:proofErr w:type="spellStart"/>
+        <w:t>con tecnología Agro IoT para una</w:t>
+      </w:r>
+      <w:r>
+        <w:rPr>
+          <w:rFonts w:ascii="Arial" w:hAnsi="Arial" w:cs="Arial"/>
+          <w:b/>
+          <w:sz w:val="24"/>
+          <w:szCs w:val="24"/>
+          <w:highlight w:val="yellow"/>
+          <w:lang w:val="es-ES"/>
+        </w:rPr>
+        <w:t xml:space="preserve"> finca de Uvero, en Umbita, Boyacá.</w:t>
+      </w:r>
+    </w:p>
+    <w:p>
+      <w:pPr>
+        <w:rPr>
+          <w:rFonts w:ascii="Times New Roman" w:hAnsi="Times New Roman" w:cs="Times New Roman"/>
+          <w:sz w:val="20"/>
+          <w:szCs w:val="20"/>
+          <w:lang w:val="es-ES"/>
+        </w:rPr>
+      </w:pPr>
+      <w:r>
+        <w:rPr>
+          <w:rFonts w:ascii="Times New Roman" w:hAnsi="Times New Roman" w:cs="Times New Roman"/>
+          <w:sz w:val="20"/>
+          <w:szCs w:val="20"/>
+          <w:lang w:val="es-ES"/>
+        </w:rPr>
+        <w:t>Prototipo de Sistema de gestión agrícola</w:t>
+      </w:r>
+      <w:r>
+        <w:rPr>
+          <w:rFonts w:ascii="Times New Roman" w:hAnsi="Times New Roman" w:cs="Times New Roman"/>
+          <w:sz w:val="20"/>
+          <w:szCs w:val="20"/>
+          <w:lang w:val="es-ES"/>
+        </w:rPr>
+        <w:t xml:space="preserve"> </w:t>
+      </w:r>
+      <w:r>
+        <w:rPr>
+          <w:rFonts w:ascii="Times New Roman" w:hAnsi="Times New Roman" w:cs="Times New Roman"/>
+          <w:sz w:val="20"/>
+          <w:szCs w:val="20"/>
+          <w:lang w:val="es-ES"/>
+        </w:rPr>
+        <w:t xml:space="preserve">sobre IoT </w:t>
+      </w:r>
       <w:r>
         <w:rPr>
           <w:rFonts w:ascii="Arial" w:hAnsi="Arial" w:cs="Arial"/>
@@ -195,19 +242,18 @@
           <w:highlight w:val="yellow"/>
           <w:lang w:val="es-ES"/>
         </w:rPr>
-        <w:t>IoT</w:t>
-      </w:r>
-      <w:proofErr w:type="spellEnd"/>
+        <w:t>para una</w:t>
+      </w:r>
       <w:r>
         <w:rPr>
           <w:rFonts w:ascii="Arial" w:hAnsi="Arial" w:cs="Arial"/>
           <w:b/>
-          <w:bCs/>
-          <w:color w:val="000000"/>
+          <w:sz w:val="24"/>
+          <w:szCs w:val="24"/>
           <w:highlight w:val="yellow"/>
           <w:lang w:val="es-ES"/>
         </w:rPr>
-        <w:t xml:space="preserve"> para una</w:t>
+        <w:t xml:space="preserve"> finca </w:t>
       </w:r>
       <w:r>
         <w:rPr>
@@ -218,26 +264,62 @@
           <w:highlight w:val="yellow"/>
           <w:lang w:val="es-ES"/>
         </w:rPr>
-        <w:t xml:space="preserve"> finca de Uvero, en Umbita, Boyacá.</w:t>
-      </w:r>
-    </w:p>
-    <w:p>
-      <w:pPr>
-        <w:rPr>
-          <w:rFonts w:ascii="Times New Roman" w:hAnsi="Times New Roman" w:cs="Times New Roman"/>
-          <w:sz w:val="20"/>
-          <w:szCs w:val="20"/>
-          <w:lang w:val="es-ES"/>
-        </w:rPr>
-      </w:pPr>
-      <w:r>
-        <w:rPr>
-          <w:rFonts w:ascii="Times New Roman" w:hAnsi="Times New Roman" w:cs="Times New Roman"/>
-          <w:sz w:val="20"/>
-          <w:szCs w:val="20"/>
-          <w:lang w:val="es-ES"/>
-        </w:rPr>
-        <w:t xml:space="preserve"> </w:t>
+        <w:t>en</w:t>
+      </w:r>
+      <w:r>
+        <w:rPr>
+          <w:rFonts w:ascii="Arial" w:hAnsi="Arial" w:cs="Arial"/>
+          <w:b/>
+          <w:sz w:val="24"/>
+          <w:szCs w:val="24"/>
+          <w:highlight w:val="yellow"/>
+          <w:lang w:val="es-ES"/>
+        </w:rPr>
+        <w:t xml:space="preserve"> Uvero </w:t>
+      </w:r>
+      <w:r>
+        <w:rPr>
+          <w:rFonts w:ascii="Arial" w:hAnsi="Arial" w:cs="Arial"/>
+          <w:b/>
+          <w:sz w:val="24"/>
+          <w:szCs w:val="24"/>
+          <w:highlight w:val="yellow"/>
+          <w:lang w:val="es-ES"/>
+        </w:rPr>
+        <w:t>(</w:t>
+      </w:r>
+      <w:r>
+        <w:rPr>
+          <w:rFonts w:ascii="Arial" w:hAnsi="Arial" w:cs="Arial"/>
+          <w:b/>
+          <w:sz w:val="24"/>
+          <w:szCs w:val="24"/>
+          <w:highlight w:val="yellow"/>
+          <w:lang w:val="es-ES"/>
+        </w:rPr>
+        <w:t>Umbita, Boyacá</w:t>
+      </w:r>
+      <w:r>
+        <w:rPr>
+          <w:rFonts w:ascii="Arial" w:hAnsi="Arial" w:cs="Arial"/>
+          <w:b/>
+          <w:sz w:val="24"/>
+          <w:szCs w:val="24"/>
+          <w:highlight w:val="yellow"/>
+          <w:lang w:val="es-ES"/>
+        </w:rPr>
+        <w:t>)</w:t>
+      </w:r>
+      <w:r>
+        <w:rPr>
+          <w:rFonts w:ascii="Arial" w:hAnsi="Arial" w:cs="Arial"/>
+          <w:b/>
+          <w:sz w:val="24"/>
+          <w:szCs w:val="24"/>
+          <w:highlight w:val="yellow"/>
+          <w:lang w:val="es-ES"/>
+        </w:rPr>
+        <w:t>.</w:t>
       </w:r>
     </w:p>
     <w:p>
@@ -5787,31 +5869,7 @@
           <w:szCs w:val="20"/>
           <w:lang w:val="es-ES"/>
         </w:rPr>
-        <w:t xml:space="preserve">con tecnología Agro </w:t>
-      </w:r>
-      <w:proofErr w:type="spellStart"/>
-      <w:r>
-        <w:rPr>
-          <w:rFonts w:ascii="Arial" w:hAnsi="Arial" w:cs="Arial"/>
-          <w:bCs/>
-          <w:color w:val="000000"/>
-          <w:sz w:val="20"/>
-          <w:szCs w:val="20"/>
-          <w:lang w:val="es-ES"/>
-        </w:rPr>
-        <w:t>IoT</w:t>
-      </w:r>
-      <w:proofErr w:type="spellEnd"/>
-      <w:r>
-        <w:rPr>
-          <w:rFonts w:ascii="Arial" w:hAnsi="Arial" w:cs="Arial"/>
-          <w:bCs/>
-          <w:color w:val="000000"/>
-          <w:sz w:val="20"/>
-          <w:szCs w:val="20"/>
-          <w:lang w:val="es-ES"/>
-        </w:rPr>
-        <w:t xml:space="preserve"> </w:t>
+        <w:t xml:space="preserve">con tecnología Agro IoT </w:t>
       </w:r>
       <w:r>
         <w:rPr>
@@ -6307,21 +6365,7 @@
         <w:rPr>
           <w:rFonts w:ascii="Arial" w:hAnsi="Arial" w:cs="Arial"/>
         </w:rPr>
-        <w:t xml:space="preserve"> de un </w:t>
-      </w:r>
-      <w:proofErr w:type="spellStart"/>
-      <w:r>
-        <w:rPr>
-          <w:rFonts w:ascii="Arial" w:hAnsi="Arial" w:cs="Arial"/>
-        </w:rPr>
-        <w:t>dashboard</w:t>
-      </w:r>
-      <w:proofErr w:type="spellEnd"/>
-      <w:r>
-        <w:rPr>
-          <w:rFonts w:ascii="Arial" w:hAnsi="Arial" w:cs="Arial"/>
-        </w:rPr>
-        <w:t xml:space="preserve"> se podrá controlar </w:t>
+        <w:t xml:space="preserve"> de un dashboard se podrá controlar </w:t>
       </w:r>
       <w:r>
         <w:rPr>
@@ -6394,16 +6438,8 @@
         <w:rPr>
           <w:rFonts w:ascii="Arial" w:hAnsi="Arial" w:cs="Arial"/>
         </w:rPr>
-        <w:t xml:space="preserve"> por medio de electrónica </w:t>
-      </w:r>
-      <w:proofErr w:type="spellStart"/>
-      <w:r>
-        <w:rPr>
-          <w:rFonts w:ascii="Arial" w:hAnsi="Arial" w:cs="Arial"/>
-        </w:rPr>
-        <w:t>IoT</w:t>
-      </w:r>
-      <w:proofErr w:type="spellEnd"/>
+        <w:t xml:space="preserve"> por medio de electrónica IoT</w:t>
+      </w:r>
       <w:r>
         <w:rPr>
           <w:rFonts w:ascii="Arial" w:hAnsi="Arial" w:cs="Arial"/>
@@ -6462,21 +6498,7 @@
         <w:rPr>
           <w:rFonts w:ascii="Arial" w:hAnsi="Arial" w:cs="Arial"/>
         </w:rPr>
-        <w:t xml:space="preserve">transmitido desde el control electrónico agro </w:t>
-      </w:r>
-      <w:proofErr w:type="spellStart"/>
-      <w:r>
-        <w:rPr>
-          <w:rFonts w:ascii="Arial" w:hAnsi="Arial" w:cs="Arial"/>
-        </w:rPr>
-        <w:t>IoT</w:t>
-      </w:r>
-      <w:proofErr w:type="spellEnd"/>
-      <w:r>
-        <w:rPr>
-          <w:rFonts w:ascii="Arial" w:hAnsi="Arial" w:cs="Arial"/>
-        </w:rPr>
-        <w:t xml:space="preserve"> también implantado</w:t>
+        <w:t>transmitido desde el control electrónico agro IoT también implantado</w:t>
       </w:r>
       <w:r>
         <w:rPr>
@@ -6574,27 +6596,7 @@
           <w:szCs w:val="24"/>
           <w:lang w:val="es-ES"/>
         </w:rPr>
-        <w:t xml:space="preserve">RF, Inalámbrico, Sistema de Información, Sistema de control, Dispositivos Electrónicos, Automatización, </w:t>
-      </w:r>
-      <w:proofErr w:type="spellStart"/>
-      <w:r>
-        <w:rPr>
-          <w:rFonts w:ascii="Arial" w:hAnsi="Arial" w:cs="Arial"/>
-          <w:sz w:val="24"/>
-          <w:szCs w:val="24"/>
-          <w:lang w:val="es-ES"/>
-        </w:rPr>
-        <w:t>IoT</w:t>
-      </w:r>
-      <w:proofErr w:type="spellEnd"/>
-      <w:r>
-        <w:rPr>
-          <w:rFonts w:ascii="Arial" w:hAnsi="Arial" w:cs="Arial"/>
-          <w:sz w:val="24"/>
-          <w:szCs w:val="24"/>
-          <w:lang w:val="es-ES"/>
-        </w:rPr>
-        <w:t>, Módulos, Domótica.</w:t>
+        <w:t>RF, Inalámbrico, Sistema de Información, Sistema de control, Dispositivos Electrónicos, Automatización, IoT, Módulos, Domótica.</w:t>
       </w:r>
     </w:p>
     <w:p>
@@ -6617,27 +6619,7 @@
           <w:szCs w:val="24"/>
           <w:lang w:val="es-ES"/>
         </w:rPr>
-        <w:t xml:space="preserve">Automatización, Dispositivos, Domótica, Electrónicos, Inalámbrico, </w:t>
-      </w:r>
-      <w:proofErr w:type="spellStart"/>
-      <w:r>
-        <w:rPr>
-          <w:rFonts w:ascii="Arial" w:hAnsi="Arial" w:cs="Arial"/>
-          <w:sz w:val="24"/>
-          <w:szCs w:val="24"/>
-          <w:lang w:val="es-ES"/>
-        </w:rPr>
-        <w:t>IoT</w:t>
-      </w:r>
-      <w:proofErr w:type="spellEnd"/>
-      <w:r>
-        <w:rPr>
-          <w:rFonts w:ascii="Arial" w:hAnsi="Arial" w:cs="Arial"/>
-          <w:sz w:val="24"/>
-          <w:szCs w:val="24"/>
-          <w:lang w:val="es-ES"/>
-        </w:rPr>
-        <w:t>, Módulos, Sistema de Información.</w:t>
+        <w:t>Automatización, Dispositivos, Domótica, Electrónicos, Inalámbrico, IoT, Módulos, Sistema de Información.</w:t>
       </w:r>
     </w:p>
     <w:p>
@@ -7123,36 +7105,16 @@
           <w:szCs w:val="24"/>
           <w:lang w:val="es-ES"/>
         </w:rPr>
-        <w:t xml:space="preserve"> aparte de la implementación del sistema de </w:t>
-      </w:r>
-      <w:proofErr w:type="gramStart"/>
-      <w:r>
-        <w:rPr>
-          <w:rFonts w:ascii="Arial" w:hAnsi="Arial" w:cs="Arial"/>
-          <w:sz w:val="24"/>
-          <w:szCs w:val="24"/>
-          <w:lang w:val="es-ES"/>
-        </w:rPr>
-        <w:t xml:space="preserve">información </w:t>
-      </w:r>
-      <w:r>
-        <w:rPr>
-          <w:rFonts w:ascii="Arial" w:hAnsi="Arial" w:cs="Arial"/>
-          <w:sz w:val="24"/>
-          <w:szCs w:val="24"/>
-          <w:lang w:val="es-ES"/>
-        </w:rPr>
-        <w:t xml:space="preserve"> componentes</w:t>
-      </w:r>
-      <w:proofErr w:type="gramEnd"/>
-      <w:r>
-        <w:rPr>
-          <w:rFonts w:ascii="Arial" w:hAnsi="Arial" w:cs="Arial"/>
-          <w:sz w:val="24"/>
-          <w:szCs w:val="24"/>
-          <w:lang w:val="es-ES"/>
-        </w:rPr>
-        <w:t xml:space="preserve"> que aportarán una comodidad a los usuarios, y otros que aparte de mejorar la calidad también lograran un uso eficiente de la energía,</w:t>
+        <w:t xml:space="preserve"> aparte de la implementación del sistema de información </w:t>
+      </w:r>
+      <w:r>
+        <w:rPr>
+          <w:rFonts w:ascii="Arial" w:hAnsi="Arial" w:cs="Arial"/>
+          <w:sz w:val="24"/>
+          <w:szCs w:val="24"/>
+          <w:lang w:val="es-ES"/>
+        </w:rPr>
+        <w:t xml:space="preserve"> componentes que aportarán una comodidad a los usuarios, y otros que aparte de mejorar la calidad también lograran un uso eficiente de la energía,</w:t>
       </w:r>
       <w:r>
         <w:rPr>
@@ -7227,27 +7189,7 @@
           <w:szCs w:val="24"/>
           <w:lang w:val="es-ES" w:eastAsia="es-ES"/>
         </w:rPr>
-        <w:t xml:space="preserve">La vida urbana y el desarrollo laboral en este entorno entre lo rural y urbano se ven grandes desafíos, vinculados con las comunicaciones, el confort, la accesibilidad el ahorro energético y la seguridad. Gran parte de las actividades laborales que la población </w:t>
-      </w:r>
-      <w:proofErr w:type="spellStart"/>
-      <w:r>
-        <w:rPr>
-          <w:rFonts w:ascii="Arial" w:eastAsia="Times New Roman" w:hAnsi="Arial" w:cs="Arial"/>
-          <w:sz w:val="24"/>
-          <w:szCs w:val="24"/>
-          <w:lang w:val="es-ES" w:eastAsia="es-ES"/>
-        </w:rPr>
-        <w:t>umbitana</w:t>
-      </w:r>
-      <w:proofErr w:type="spellEnd"/>
-      <w:r>
-        <w:rPr>
-          <w:rFonts w:ascii="Arial" w:eastAsia="Times New Roman" w:hAnsi="Arial" w:cs="Arial"/>
-          <w:sz w:val="24"/>
-          <w:szCs w:val="24"/>
-          <w:lang w:val="es-ES" w:eastAsia="es-ES"/>
-        </w:rPr>
-        <w:t xml:space="preserve"> realiza se encuentra localizada fuera de su residencia, y en muchos casos, involucra la ausencia en largos periodos de tiempo. Desde este punto de vista, se puede entender que una situación inesperada en una residencia (incendio, robos ganaderos, peligros por pérdida ganadera o perdida agrícola) puede convertirse en un incidente cuya gravedad se incrementa en tanto el habitante de la misma no puede actuar inmediatamente sobre el hecho. Del mismo modo, en el momento, en que las personas se encuentran en su hogar quieren gozar de un ambiente confortable, que invite a despreocuparse y relajarse. Actualmente, la mayoría de los usuarios residenciales opta por dotar de mayor cantidad de dispositivos tecnológicos y de seguridad, con el fin de lograr lo antes explicado. De acuerdo con lo explicad</w:t>
+        <w:t>La vida urbana y el desarrollo laboral en este entorno entre lo rural y urbano se ven grandes desafíos, vinculados con las comunicaciones, el confort, la accesibilidad el ahorro energético y la seguridad. Gran parte de las actividades laborales que la población umbitana realiza se encuentra localizada fuera de su residencia, y en muchos casos, involucra la ausencia en largos periodos de tiempo. Desde este punto de vista, se puede entender que una situación inesperada en una residencia (incendio, robos ganaderos, peligros por pérdida ganadera o perdida agrícola) puede convertirse en un incidente cuya gravedad se incrementa en tanto el habitante de la misma no puede actuar inmediatamente sobre el hecho. Del mismo modo, en el momento, en que las personas se encuentran en su hogar quieren gozar de un ambiente confortable, que invite a despreocuparse y relajarse. Actualmente, la mayoría de los usuarios residenciales opta por dotar de mayor cantidad de dispositivos tecnológicos y de seguridad, con el fin de lograr lo antes explicado. De acuerdo con lo explicad</w:t>
       </w:r>
       <w:r>
         <w:rPr>
@@ -7546,27 +7488,7 @@
           <w:lang w:val="es-ES"/>
         </w:rPr>
         <w:lastRenderedPageBreak/>
-        <w:t xml:space="preserve">con baja densidad poblacional carecen de servicios de comunicación que faciliten el control y gestión de los bienes allí presentes, esto representa un problema para algunas personas o grupos empresariales de las zonas urbanas que quieren tener control sobre la gestión de activos propios de las zonas rurales, tales como: fincas, ganado, cultivos agropecuarios o préstamos de bienes laborales como herramientas de trabajo, en ocasiones puede ser desafiante para las zonas urbanas tener el control oportuno sobre las propiedades rurales de manera que se pueda atender en tiempo real a las necesidades que se presentan de un momento a otro, esta dificultad puede resultar en interrupciones y pérdidas progresivas en el campo que se pudieran evitar haciendo uso eficiente y versátil de las herramientas que la tecnología y comunicaciones han puesto al servicio de la humanidad, es por eso que con sistemas automatizados a implementar, los cuales son los dispositivos </w:t>
-      </w:r>
-      <w:proofErr w:type="spellStart"/>
-      <w:r>
-        <w:rPr>
-          <w:rFonts w:ascii="Arial" w:hAnsi="Arial" w:cs="Arial"/>
-          <w:sz w:val="24"/>
-          <w:szCs w:val="24"/>
-          <w:lang w:val="es-ES"/>
-        </w:rPr>
-        <w:t>rf</w:t>
-      </w:r>
-      <w:proofErr w:type="spellEnd"/>
-      <w:r>
-        <w:rPr>
-          <w:rFonts w:ascii="Arial" w:hAnsi="Arial" w:cs="Arial"/>
-          <w:sz w:val="24"/>
-          <w:szCs w:val="24"/>
-          <w:lang w:val="es-ES"/>
-        </w:rPr>
-        <w:t xml:space="preserve">  e inalámbricos (nfr24l01, hc-05 y hc-06</w:t>
+        <w:t>con baja densidad poblacional carecen de servicios de comunicación que faciliten el control y gestión de los bienes allí presentes, esto representa un problema para algunas personas o grupos empresariales de las zonas urbanas que quieren tener control sobre la gestión de activos propios de las zonas rurales, tales como: fincas, ganado, cultivos agropecuarios o préstamos de bienes laborales como herramientas de trabajo, en ocasiones puede ser desafiante para las zonas urbanas tener el control oportuno sobre las propiedades rurales de manera que se pueda atender en tiempo real a las necesidades que se presentan de un momento a otro, esta dificultad puede resultar en interrupciones y pérdidas progresivas en el campo que se pudieran evitar haciendo uso eficiente y versátil de las herramientas que la tecnología y comunicaciones han puesto al servicio de la humanidad, es por eso que con sistemas automatizados a implementar, los cuales son los dispositivos rf  e inalámbricos (nfr24l01, hc-05 y hc-06</w:t>
       </w:r>
       <w:r>
         <w:rPr>
@@ -7604,7 +7526,6 @@
         </w:rPr>
         <w:t xml:space="preserve">a la simulación de un sistema de domótica </w:t>
       </w:r>
-      <w:proofErr w:type="spellStart"/>
       <w:r>
         <w:rPr>
           <w:rFonts w:ascii="Arial" w:hAnsi="Arial" w:cs="Arial"/>
@@ -7614,7 +7535,6 @@
         </w:rPr>
         <w:t>IoT</w:t>
       </w:r>
-      <w:proofErr w:type="spellEnd"/>
       <w:r>
         <w:rPr>
           <w:rFonts w:ascii="Arial" w:hAnsi="Arial" w:cs="Arial"/>
@@ -7717,35 +7637,48 @@
           <w:highlight w:val="green"/>
           <w:lang w:val="es-ES"/>
         </w:rPr>
-        <w:t xml:space="preserve"> </w:t>
-      </w:r>
-      <w:proofErr w:type="gramStart"/>
-      <w:r>
+        <w:t xml:space="preserve"> y  reportes de los cultivos, el estado de las cosechas en una vivienda rural en Umbita Boyacá ?</w:t>
+      </w:r>
+    </w:p>
+    <w:p>
+      <w:pPr>
         <w:rPr>
           <w:rFonts w:ascii="Arial" w:hAnsi="Arial" w:cs="Arial"/>
           <w:color w:val="000000"/>
           <w:sz w:val="24"/>
           <w:szCs w:val="24"/>
-          <w:highlight w:val="green"/>
-          <w:lang w:val="es-ES"/>
-        </w:rPr>
-        <w:t>y  reportes</w:t>
-      </w:r>
-      <w:proofErr w:type="gramEnd"/>
+          <w:lang w:val="es-ES"/>
+        </w:rPr>
+      </w:pPr>
+    </w:p>
+    <w:p>
+      <w:pPr>
+        <w:rPr>
+          <w:lang w:val="es-ES"/>
+        </w:rPr>
+      </w:pPr>
+    </w:p>
+    <w:p>
+      <w:pPr>
+        <w:rPr>
+          <w:rFonts w:ascii="Arial" w:hAnsi="Arial" w:cs="Arial"/>
+          <w:b/>
+          <w:sz w:val="24"/>
+          <w:szCs w:val="24"/>
+          <w:lang w:val="es-ES"/>
+        </w:rPr>
+      </w:pPr>
       <w:r>
         <w:rPr>
           <w:rFonts w:ascii="Arial" w:hAnsi="Arial" w:cs="Arial"/>
           <w:color w:val="000000"/>
           <w:sz w:val="24"/>
           <w:szCs w:val="24"/>
-          <w:highlight w:val="green"/>
-          <w:lang w:val="es-ES"/>
-        </w:rPr>
-        <w:t xml:space="preserve"> de los cultivos, el estado de las cosechas en una vivienda rural en Umbita Boyacá ?</w:t>
-      </w:r>
-    </w:p>
-    <w:p>
-      <w:pPr>
+          <w:lang w:val="es-ES"/>
+        </w:rPr>
+        <w:t xml:space="preserve">¿Qué </w:t>
+      </w:r>
+      <w:r>
         <w:rPr>
           <w:rFonts w:ascii="Arial" w:hAnsi="Arial" w:cs="Arial"/>
           <w:color w:val="000000"/>
@@ -7753,25 +7686,8 @@
           <w:szCs w:val="24"/>
           <w:lang w:val="es-ES"/>
         </w:rPr>
-      </w:pPr>
-    </w:p>
-    <w:p>
-      <w:pPr>
-        <w:rPr>
-          <w:lang w:val="es-ES"/>
-        </w:rPr>
-      </w:pPr>
-    </w:p>
-    <w:p>
-      <w:pPr>
-        <w:rPr>
-          <w:rFonts w:ascii="Arial" w:hAnsi="Arial" w:cs="Arial"/>
-          <w:b/>
-          <w:sz w:val="24"/>
-          <w:szCs w:val="24"/>
-          <w:lang w:val="es-ES"/>
-        </w:rPr>
-      </w:pPr>
+        <w:t xml:space="preserve">aspectos cambiarían utilizando el sistema de información agrario con </w:t>
+      </w:r>
       <w:r>
         <w:rPr>
           <w:rFonts w:ascii="Arial" w:hAnsi="Arial" w:cs="Arial"/>
@@ -7780,7 +7696,7 @@
           <w:szCs w:val="24"/>
           <w:lang w:val="es-ES"/>
         </w:rPr>
-        <w:t xml:space="preserve">¿Qué </w:t>
+        <w:t xml:space="preserve">la simulación de un sistema de </w:t>
       </w:r>
       <w:r>
         <w:rPr>
@@ -7788,9 +7704,10 @@
           <w:color w:val="000000"/>
           <w:sz w:val="24"/>
           <w:szCs w:val="24"/>
-          <w:lang w:val="es-ES"/>
-        </w:rPr>
-        <w:t xml:space="preserve">aspectos cambiarían utilizando el sistema de información agrario con </w:t>
+          <w:highlight w:val="yellow"/>
+          <w:lang w:val="es-ES"/>
+        </w:rPr>
+        <w:t xml:space="preserve">domótica </w:t>
       </w:r>
       <w:r>
         <w:rPr>
@@ -7798,34 +7715,11 @@
           <w:color w:val="000000"/>
           <w:sz w:val="24"/>
           <w:szCs w:val="24"/>
-          <w:lang w:val="es-ES"/>
-        </w:rPr>
-        <w:t xml:space="preserve">la simulación de un sistema de </w:t>
-      </w:r>
-      <w:r>
-        <w:rPr>
-          <w:rFonts w:ascii="Arial" w:hAnsi="Arial" w:cs="Arial"/>
-          <w:color w:val="000000"/>
-          <w:sz w:val="24"/>
-          <w:szCs w:val="24"/>
           <w:highlight w:val="yellow"/>
           <w:lang w:val="es-ES"/>
         </w:rPr>
-        <w:t xml:space="preserve">domótica </w:t>
-      </w:r>
-      <w:proofErr w:type="spellStart"/>
-      <w:r>
-        <w:rPr>
-          <w:rFonts w:ascii="Arial" w:hAnsi="Arial" w:cs="Arial"/>
-          <w:color w:val="000000"/>
-          <w:sz w:val="24"/>
-          <w:szCs w:val="24"/>
-          <w:highlight w:val="yellow"/>
-          <w:lang w:val="es-ES"/>
-        </w:rPr>
         <w:t>agroIoT</w:t>
       </w:r>
-      <w:proofErr w:type="spellEnd"/>
       <w:r>
         <w:rPr>
           <w:rFonts w:ascii="Arial" w:hAnsi="Arial" w:cs="Arial"/>
@@ -8215,9 +8109,8 @@
           <w:highlight w:val="green"/>
           <w:lang w:val="es-ES"/>
         </w:rPr>
-        <w:t xml:space="preserve"> </w:t>
-      </w:r>
-      <w:proofErr w:type="spellStart"/>
+        <w:t xml:space="preserve"> IoT, que permita la gestión y el control de actividades agrarias, mediante la automatización </w:t>
+      </w:r>
       <w:r>
         <w:rPr>
           <w:rFonts w:ascii="Arial" w:hAnsi="Arial" w:cs="Arial"/>
@@ -8226,9 +8119,8 @@
           <w:highlight w:val="green"/>
           <w:lang w:val="es-ES"/>
         </w:rPr>
-        <w:t>IoT</w:t>
-      </w:r>
-      <w:proofErr w:type="spellEnd"/>
+        <w:t>del monitoreo de cultivos</w:t>
+      </w:r>
       <w:r>
         <w:rPr>
           <w:rFonts w:ascii="Arial" w:hAnsi="Arial" w:cs="Arial"/>
@@ -8237,9 +8129,117 @@
           <w:highlight w:val="green"/>
           <w:lang w:val="es-ES"/>
         </w:rPr>
-        <w:t xml:space="preserve">, que permita la gestión y el control de actividades agrarias, mediante la automatización </w:t>
-      </w:r>
-      <w:r>
+        <w:t xml:space="preserve"> en una finca de la vereda de uvero en Umbita Boyacá.</w:t>
+      </w:r>
+    </w:p>
+    <w:p>
+      <w:pPr>
+        <w:jc w:val="both"/>
+        <w:rPr>
+          <w:rFonts w:ascii="Arial" w:hAnsi="Arial" w:cs="Arial"/>
+          <w:sz w:val="24"/>
+          <w:szCs w:val="24"/>
+          <w:lang w:val="es-ES"/>
+        </w:rPr>
+      </w:pPr>
+      <w:r>
+        <w:rPr>
+          <w:rFonts w:ascii="Arial" w:hAnsi="Arial" w:cs="Arial"/>
+          <w:sz w:val="24"/>
+          <w:szCs w:val="24"/>
+          <w:lang w:val="es-ES"/>
+        </w:rPr>
+        <w:t>Implementar un sistema de información</w:t>
+      </w:r>
+      <w:r>
+        <w:rPr>
+          <w:rFonts w:ascii="Arial" w:hAnsi="Arial" w:cs="Arial"/>
+          <w:sz w:val="24"/>
+          <w:szCs w:val="24"/>
+          <w:lang w:val="es-ES"/>
+        </w:rPr>
+        <w:t xml:space="preserve"> junto a la simulación de un sistema </w:t>
+      </w:r>
+      <w:r>
+        <w:rPr>
+          <w:rFonts w:ascii="Arial" w:hAnsi="Arial" w:cs="Arial"/>
+          <w:sz w:val="24"/>
+          <w:szCs w:val="24"/>
+          <w:lang w:val="es-ES"/>
+        </w:rPr>
+        <w:t>demótico</w:t>
+      </w:r>
+      <w:r>
+        <w:rPr>
+          <w:rFonts w:ascii="Arial" w:hAnsi="Arial" w:cs="Arial"/>
+          <w:sz w:val="24"/>
+          <w:szCs w:val="24"/>
+          <w:lang w:val="es-ES"/>
+        </w:rPr>
+        <w:t xml:space="preserve"> alg</w:t>
+      </w:r>
+      <w:r>
+        <w:rPr>
+          <w:rFonts w:ascii="Arial" w:hAnsi="Arial" w:cs="Arial"/>
+          <w:sz w:val="24"/>
+          <w:szCs w:val="24"/>
+          <w:lang w:val="es-ES"/>
+        </w:rPr>
+        <w:t xml:space="preserve">unas aplicaciones y servicios </w:t>
+      </w:r>
+      <w:r>
+        <w:rPr>
+          <w:rFonts w:ascii="Arial" w:hAnsi="Arial" w:cs="Arial"/>
+          <w:sz w:val="24"/>
+          <w:szCs w:val="24"/>
+          <w:lang w:val="es-ES"/>
+        </w:rPr>
+        <w:t>domoticos</w:t>
+      </w:r>
+      <w:r>
+        <w:rPr>
+          <w:rFonts w:ascii="Arial" w:hAnsi="Arial" w:cs="Arial"/>
+          <w:sz w:val="24"/>
+          <w:szCs w:val="24"/>
+          <w:lang w:val="es-ES"/>
+        </w:rPr>
+        <w:t xml:space="preserve"> IoT</w:t>
+      </w:r>
+      <w:r>
+        <w:rPr>
+          <w:rFonts w:ascii="Arial" w:hAnsi="Arial" w:cs="Arial"/>
+          <w:sz w:val="24"/>
+          <w:szCs w:val="24"/>
+          <w:lang w:val="es-ES"/>
+        </w:rPr>
+        <w:t>, que permita la gestión y el control de actividades agrarias, mediante la automatización de la información en una finca de la vereda de uvero en Umbita Boyacá.</w:t>
+      </w:r>
+    </w:p>
+    <w:p>
+      <w:pPr>
+        <w:pStyle w:val="Ttulo2"/>
+        <w:rPr>
+          <w:lang w:val="es-ES"/>
+        </w:rPr>
+      </w:pPr>
+      <w:bookmarkStart w:id="16" w:name="_Toc88421611"/>
+      <w:r>
+        <w:rPr>
+          <w:lang w:val="es-ES"/>
+        </w:rPr>
+        <w:t>Objetivos Específicos</w:t>
+      </w:r>
+      <w:bookmarkEnd w:id="16"/>
+    </w:p>
+    <w:p>
+      <w:pPr>
+        <w:rPr>
+          <w:lang w:val="es-ES"/>
+        </w:rPr>
+      </w:pPr>
+    </w:p>
+    <w:p>
+      <w:pPr>
         <w:rPr>
           <w:rFonts w:ascii="Arial" w:hAnsi="Arial" w:cs="Arial"/>
           <w:sz w:val="24"/>
@@ -8247,8 +8247,7 @@
           <w:highlight w:val="green"/>
           <w:lang w:val="es-ES"/>
         </w:rPr>
-        <w:t>del monitoreo de cultivos</w:t>
-      </w:r>
+      </w:pPr>
       <w:r>
         <w:rPr>
           <w:rFonts w:ascii="Arial" w:hAnsi="Arial" w:cs="Arial"/>
@@ -8257,130 +8256,49 @@
           <w:highlight w:val="green"/>
           <w:lang w:val="es-ES"/>
         </w:rPr>
-        <w:t xml:space="preserve"> en una finca de la vereda de uvero en Umbita Boyacá.</w:t>
-      </w:r>
-    </w:p>
-    <w:p>
-      <w:pPr>
-        <w:jc w:val="both"/>
-        <w:rPr>
-          <w:rFonts w:ascii="Arial" w:hAnsi="Arial" w:cs="Arial"/>
-          <w:sz w:val="24"/>
-          <w:szCs w:val="24"/>
-          <w:lang w:val="es-ES"/>
-        </w:rPr>
-      </w:pPr>
-      <w:r>
-        <w:rPr>
-          <w:rFonts w:ascii="Arial" w:hAnsi="Arial" w:cs="Arial"/>
-          <w:sz w:val="24"/>
-          <w:szCs w:val="24"/>
-          <w:lang w:val="es-ES"/>
-        </w:rPr>
-        <w:t>Implementar un sistema de información</w:t>
-      </w:r>
-      <w:r>
-        <w:rPr>
-          <w:rFonts w:ascii="Arial" w:hAnsi="Arial" w:cs="Arial"/>
-          <w:sz w:val="24"/>
-          <w:szCs w:val="24"/>
-          <w:lang w:val="es-ES"/>
-        </w:rPr>
-        <w:t xml:space="preserve"> junto a la simulación de un sistema </w:t>
-      </w:r>
-      <w:r>
-        <w:rPr>
-          <w:rFonts w:ascii="Arial" w:hAnsi="Arial" w:cs="Arial"/>
-          <w:sz w:val="24"/>
-          <w:szCs w:val="24"/>
-          <w:lang w:val="es-ES"/>
-        </w:rPr>
-        <w:t>demótico</w:t>
-      </w:r>
-      <w:r>
-        <w:rPr>
-          <w:rFonts w:ascii="Arial" w:hAnsi="Arial" w:cs="Arial"/>
-          <w:sz w:val="24"/>
-          <w:szCs w:val="24"/>
-          <w:lang w:val="es-ES"/>
-        </w:rPr>
-        <w:t xml:space="preserve"> alg</w:t>
-      </w:r>
-      <w:r>
-        <w:rPr>
-          <w:rFonts w:ascii="Arial" w:hAnsi="Arial" w:cs="Arial"/>
-          <w:sz w:val="24"/>
-          <w:szCs w:val="24"/>
-          <w:lang w:val="es-ES"/>
-        </w:rPr>
-        <w:t xml:space="preserve">unas aplicaciones y servicios </w:t>
-      </w:r>
-      <w:proofErr w:type="spellStart"/>
-      <w:r>
-        <w:rPr>
-          <w:rFonts w:ascii="Arial" w:hAnsi="Arial" w:cs="Arial"/>
-          <w:sz w:val="24"/>
-          <w:szCs w:val="24"/>
-          <w:lang w:val="es-ES"/>
-        </w:rPr>
-        <w:t>domoticos</w:t>
-      </w:r>
-      <w:proofErr w:type="spellEnd"/>
-      <w:r>
-        <w:rPr>
-          <w:rFonts w:ascii="Arial" w:hAnsi="Arial" w:cs="Arial"/>
-          <w:sz w:val="24"/>
-          <w:szCs w:val="24"/>
-          <w:lang w:val="es-ES"/>
-        </w:rPr>
-        <w:t xml:space="preserve"> </w:t>
-      </w:r>
-      <w:proofErr w:type="spellStart"/>
-      <w:r>
-        <w:rPr>
-          <w:rFonts w:ascii="Arial" w:hAnsi="Arial" w:cs="Arial"/>
-          <w:sz w:val="24"/>
-          <w:szCs w:val="24"/>
-          <w:lang w:val="es-ES"/>
-        </w:rPr>
-        <w:t>IoT</w:t>
-      </w:r>
-      <w:proofErr w:type="spellEnd"/>
-      <w:r>
-        <w:rPr>
-          <w:rFonts w:ascii="Arial" w:hAnsi="Arial" w:cs="Arial"/>
-          <w:sz w:val="24"/>
-          <w:szCs w:val="24"/>
-          <w:lang w:val="es-ES"/>
-        </w:rPr>
-        <w:t>, que permita la gestión y el control de actividades agrarias, mediante la automatización de la información en una finca de la vereda de uvero en Umbita Boyacá.</w:t>
-      </w:r>
-    </w:p>
-    <w:p>
-      <w:pPr>
-        <w:pStyle w:val="Ttulo2"/>
-        <w:rPr>
-          <w:lang w:val="es-ES"/>
-        </w:rPr>
-      </w:pPr>
-      <w:bookmarkStart w:id="16" w:name="_Toc88421611"/>
-      <w:r>
-        <w:rPr>
-          <w:lang w:val="es-ES"/>
-        </w:rPr>
-        <w:t>Objetivos Específicos</w:t>
-      </w:r>
-      <w:bookmarkEnd w:id="16"/>
-    </w:p>
-    <w:p>
-      <w:pPr>
-        <w:rPr>
-          <w:lang w:val="es-ES"/>
-        </w:rPr>
-      </w:pPr>
-    </w:p>
-    <w:p>
-      <w:pPr>
+        <w:t>Realizar el estado del arte de sistemas de monitoreo basados en IoT para actividades agrarias y su arquitectura de software.</w:t>
+      </w:r>
+    </w:p>
+    <w:p>
+      <w:pPr>
+        <w:rPr>
+          <w:rFonts w:ascii="Arial" w:hAnsi="Arial" w:cs="Arial"/>
+          <w:sz w:val="24"/>
+          <w:szCs w:val="24"/>
+          <w:lang w:val="es-ES"/>
+        </w:rPr>
+      </w:pPr>
+      <w:r>
+        <w:rPr>
+          <w:rFonts w:ascii="Arial" w:hAnsi="Arial" w:cs="Arial"/>
+          <w:sz w:val="24"/>
+          <w:szCs w:val="24"/>
+          <w:highlight w:val="yellow"/>
+          <w:lang w:val="es-ES"/>
+        </w:rPr>
+        <w:t>Realizar el levantamiento de información en el ámbito geográfico de la finca de uvero en la cual serán implementados los dispositivos electrónicos que permiten monitorear los recursos de la zona rural.</w:t>
+      </w:r>
+      <w:r>
+        <w:rPr>
+          <w:rFonts w:ascii="Arial" w:hAnsi="Arial" w:cs="Arial"/>
+          <w:sz w:val="24"/>
+          <w:szCs w:val="24"/>
+          <w:highlight w:val="yellow"/>
+          <w:lang w:val="es-ES"/>
+        </w:rPr>
+        <w:t xml:space="preserve"> Para tener un panorama espacial y geográfico del sector de trabajo.</w:t>
+      </w:r>
+    </w:p>
+    <w:p>
+      <w:pPr>
+        <w:rPr>
+          <w:rFonts w:ascii="Arial" w:hAnsi="Arial" w:cs="Arial"/>
+          <w:sz w:val="24"/>
+          <w:szCs w:val="24"/>
+          <w:lang w:val="es-ES"/>
+        </w:rPr>
+      </w:pPr>
+      <w:r>
         <w:rPr>
           <w:rFonts w:ascii="Arial" w:hAnsi="Arial" w:cs="Arial"/>
           <w:sz w:val="24"/>
@@ -8388,6 +8306,17 @@
           <w:highlight w:val="green"/>
           <w:lang w:val="es-ES"/>
         </w:rPr>
+        <w:t>Diseñar el prototipo de sistema de información a nivel de arquitectura de software, gestión de comunicaciones, gestión de sensores y actuadores para la recopilación y análisis de información.</w:t>
+      </w:r>
+    </w:p>
+    <w:p>
+      <w:pPr>
+        <w:rPr>
+          <w:rFonts w:ascii="Arial" w:hAnsi="Arial" w:cs="Arial"/>
+          <w:sz w:val="24"/>
+          <w:szCs w:val="24"/>
+          <w:lang w:val="es-ES"/>
+        </w:rPr>
       </w:pPr>
       <w:r>
         <w:rPr>
@@ -8397,9 +8326,8 @@
           <w:highlight w:val="green"/>
           <w:lang w:val="es-ES"/>
         </w:rPr>
-        <w:t xml:space="preserve">Realizar el estado del arte de sistemas de monitoreo basados en </w:t>
-      </w:r>
-      <w:proofErr w:type="spellStart"/>
+        <w:t xml:space="preserve">Construir los módulos del prototipo del sistema de información de comunicación inalámbrica, gestión sensores y actuadores para la captura </w:t>
+      </w:r>
       <w:r>
         <w:rPr>
           <w:rFonts w:ascii="Arial" w:hAnsi="Arial" w:cs="Arial"/>
@@ -8408,9 +8336,8 @@
           <w:highlight w:val="green"/>
           <w:lang w:val="es-ES"/>
         </w:rPr>
-        <w:t>IoT</w:t>
-      </w:r>
-      <w:proofErr w:type="spellEnd"/>
+        <w:t xml:space="preserve">y análisis </w:t>
+      </w:r>
       <w:r>
         <w:rPr>
           <w:rFonts w:ascii="Arial" w:hAnsi="Arial" w:cs="Arial"/>
@@ -8419,19 +8346,31 @@
           <w:highlight w:val="green"/>
           <w:lang w:val="es-ES"/>
         </w:rPr>
-        <w:t xml:space="preserve"> para actividades agrarias y su arquitectura de software.</w:t>
-      </w:r>
-    </w:p>
-    <w:p>
-      <w:pPr>
-        <w:rPr>
-          <w:rFonts w:ascii="Arial" w:hAnsi="Arial" w:cs="Arial"/>
-          <w:sz w:val="24"/>
-          <w:szCs w:val="24"/>
-          <w:lang w:val="es-ES"/>
-        </w:rPr>
-      </w:pPr>
-      <w:r>
+        <w:t>de datos en el cultivo.</w:t>
+      </w:r>
+    </w:p>
+    <w:p>
+      <w:pPr>
+        <w:rPr>
+          <w:rFonts w:ascii="Arial" w:hAnsi="Arial" w:cs="Arial"/>
+          <w:sz w:val="24"/>
+          <w:szCs w:val="24"/>
+          <w:lang w:val="es-ES"/>
+        </w:rPr>
+      </w:pPr>
+      <w:r>
+        <w:rPr>
+          <w:rFonts w:ascii="Arial" w:hAnsi="Arial" w:cs="Arial"/>
+          <w:sz w:val="24"/>
+          <w:szCs w:val="24"/>
+          <w:highlight w:val="green"/>
+          <w:lang w:val="es-ES"/>
+        </w:rPr>
+        <w:t>Validar el funcionamiento del prototipo en un escenario de pruebas.</w:t>
+      </w:r>
+    </w:p>
+    <w:p>
+      <w:pPr>
         <w:rPr>
           <w:rFonts w:ascii="Arial" w:hAnsi="Arial" w:cs="Arial"/>
           <w:sz w:val="24"/>
@@ -8439,8 +8378,7 @@
           <w:highlight w:val="yellow"/>
           <w:lang w:val="es-ES"/>
         </w:rPr>
-        <w:t>Realizar el levantamiento de información en el ámbito geográfico de la finca de uvero en la cual serán implementados los dispositivos electrónicos que permiten monitorear los recursos de la zona rural.</w:t>
-      </w:r>
+      </w:pPr>
       <w:r>
         <w:rPr>
           <w:rFonts w:ascii="Arial" w:hAnsi="Arial" w:cs="Arial"/>
@@ -8449,91 +8387,9 @@
           <w:highlight w:val="yellow"/>
           <w:lang w:val="es-ES"/>
         </w:rPr>
-        <w:t xml:space="preserve"> Para tener un panorama espacial y geográfico del sector de trabajo.</w:t>
-      </w:r>
-    </w:p>
-    <w:p>
-      <w:pPr>
-        <w:rPr>
-          <w:rFonts w:ascii="Arial" w:hAnsi="Arial" w:cs="Arial"/>
-          <w:sz w:val="24"/>
-          <w:szCs w:val="24"/>
-          <w:lang w:val="es-ES"/>
-        </w:rPr>
-      </w:pPr>
-      <w:r>
-        <w:rPr>
-          <w:rFonts w:ascii="Arial" w:hAnsi="Arial" w:cs="Arial"/>
-          <w:sz w:val="24"/>
-          <w:szCs w:val="24"/>
-          <w:highlight w:val="green"/>
-          <w:lang w:val="es-ES"/>
-        </w:rPr>
-        <w:t>Diseñar el prototipo de sistema de información a nivel de arquitectura de software, gestión de comunicaciones, gestión de sensores y actuadores para la recopilación y análisis de información.</w:t>
-      </w:r>
-    </w:p>
-    <w:p>
-      <w:pPr>
-        <w:rPr>
-          <w:rFonts w:ascii="Arial" w:hAnsi="Arial" w:cs="Arial"/>
-          <w:sz w:val="24"/>
-          <w:szCs w:val="24"/>
-          <w:lang w:val="es-ES"/>
-        </w:rPr>
-      </w:pPr>
-      <w:r>
-        <w:rPr>
-          <w:rFonts w:ascii="Arial" w:hAnsi="Arial" w:cs="Arial"/>
-          <w:sz w:val="24"/>
-          <w:szCs w:val="24"/>
-          <w:highlight w:val="green"/>
-          <w:lang w:val="es-ES"/>
-        </w:rPr>
-        <w:t xml:space="preserve">Construir los módulos del prototipo del sistema de información de comunicación inalámbrica, gestión sensores y actuadores para la captura </w:t>
-      </w:r>
-      <w:r>
-        <w:rPr>
-          <w:rFonts w:ascii="Arial" w:hAnsi="Arial" w:cs="Arial"/>
-          <w:sz w:val="24"/>
-          <w:szCs w:val="24"/>
-          <w:highlight w:val="green"/>
-          <w:lang w:val="es-ES"/>
-        </w:rPr>
-        <w:t xml:space="preserve">y análisis </w:t>
-      </w:r>
-      <w:r>
-        <w:rPr>
-          <w:rFonts w:ascii="Arial" w:hAnsi="Arial" w:cs="Arial"/>
-          <w:sz w:val="24"/>
-          <w:szCs w:val="24"/>
-          <w:highlight w:val="green"/>
-          <w:lang w:val="es-ES"/>
-        </w:rPr>
-        <w:t>de datos en el cultivo.</w:t>
-      </w:r>
-    </w:p>
-    <w:p>
-      <w:pPr>
-        <w:rPr>
-          <w:rFonts w:ascii="Arial" w:hAnsi="Arial" w:cs="Arial"/>
-          <w:sz w:val="24"/>
-          <w:szCs w:val="24"/>
-          <w:lang w:val="es-ES"/>
-        </w:rPr>
-      </w:pPr>
-      <w:r>
-        <w:rPr>
-          <w:rFonts w:ascii="Arial" w:hAnsi="Arial" w:cs="Arial"/>
-          <w:sz w:val="24"/>
-          <w:szCs w:val="24"/>
-          <w:highlight w:val="green"/>
-          <w:lang w:val="es-ES"/>
-        </w:rPr>
-        <w:t>Validar el funcionamiento del prototipo en un escenario de pruebas.</w:t>
-      </w:r>
-    </w:p>
-    <w:p>
-      <w:pPr>
+        <w:t xml:space="preserve">Implementar y evaluar el funcionamiento de la electrónica de </w:t>
+      </w:r>
+      <w:r>
         <w:rPr>
           <w:rFonts w:ascii="Arial" w:hAnsi="Arial" w:cs="Arial"/>
           <w:sz w:val="24"/>
@@ -8541,7 +8397,8 @@
           <w:highlight w:val="yellow"/>
           <w:lang w:val="es-ES"/>
         </w:rPr>
-      </w:pPr>
+        <w:t>control como</w:t>
+      </w:r>
       <w:r>
         <w:rPr>
           <w:rFonts w:ascii="Arial" w:hAnsi="Arial" w:cs="Arial"/>
@@ -8550,7 +8407,7 @@
           <w:highlight w:val="yellow"/>
           <w:lang w:val="es-ES"/>
         </w:rPr>
-        <w:t xml:space="preserve">Implementar y evaluar el funcionamiento de la electrónica de </w:t>
+        <w:t xml:space="preserve"> los sensores, </w:t>
       </w:r>
       <w:r>
         <w:rPr>
@@ -8560,7 +8417,7 @@
           <w:highlight w:val="yellow"/>
           <w:lang w:val="es-ES"/>
         </w:rPr>
-        <w:t>control como</w:t>
+        <w:t>actuadores y</w:t>
       </w:r>
       <w:r>
         <w:rPr>
@@ -8570,71 +8427,7 @@
           <w:highlight w:val="yellow"/>
           <w:lang w:val="es-ES"/>
         </w:rPr>
-        <w:t xml:space="preserve"> los sensores, </w:t>
-      </w:r>
-      <w:r>
-        <w:rPr>
-          <w:rFonts w:ascii="Arial" w:hAnsi="Arial" w:cs="Arial"/>
-          <w:sz w:val="24"/>
-          <w:szCs w:val="24"/>
-          <w:highlight w:val="yellow"/>
-          <w:lang w:val="es-ES"/>
-        </w:rPr>
-        <w:t>actuadores y</w:t>
-      </w:r>
-      <w:r>
-        <w:rPr>
-          <w:rFonts w:ascii="Arial" w:hAnsi="Arial" w:cs="Arial"/>
-          <w:sz w:val="24"/>
-          <w:szCs w:val="24"/>
-          <w:highlight w:val="yellow"/>
-          <w:lang w:val="es-ES"/>
-        </w:rPr>
-        <w:t xml:space="preserve"> conductores de luz por medio de módulos </w:t>
-      </w:r>
-      <w:proofErr w:type="gramStart"/>
-      <w:r>
-        <w:rPr>
-          <w:rFonts w:ascii="Arial" w:hAnsi="Arial" w:cs="Arial"/>
-          <w:sz w:val="24"/>
-          <w:szCs w:val="24"/>
-          <w:highlight w:val="yellow"/>
-          <w:lang w:val="es-ES"/>
-        </w:rPr>
-        <w:t>wifi,  módulos</w:t>
-      </w:r>
-      <w:proofErr w:type="gramEnd"/>
-      <w:r>
-        <w:rPr>
-          <w:rFonts w:ascii="Arial" w:hAnsi="Arial" w:cs="Arial"/>
-          <w:sz w:val="24"/>
-          <w:szCs w:val="24"/>
-          <w:highlight w:val="yellow"/>
-          <w:lang w:val="es-ES"/>
-        </w:rPr>
-        <w:t xml:space="preserve"> </w:t>
-      </w:r>
-      <w:proofErr w:type="spellStart"/>
-      <w:r>
-        <w:rPr>
-          <w:rFonts w:ascii="Arial" w:hAnsi="Arial" w:cs="Arial"/>
-          <w:sz w:val="24"/>
-          <w:szCs w:val="24"/>
-          <w:highlight w:val="yellow"/>
-          <w:lang w:val="es-ES"/>
-        </w:rPr>
-        <w:t>rf</w:t>
-      </w:r>
-      <w:proofErr w:type="spellEnd"/>
-      <w:r>
-        <w:rPr>
-          <w:rFonts w:ascii="Arial" w:hAnsi="Arial" w:cs="Arial"/>
-          <w:sz w:val="24"/>
-          <w:szCs w:val="24"/>
-          <w:highlight w:val="yellow"/>
-          <w:lang w:val="es-ES"/>
-        </w:rPr>
-        <w:t xml:space="preserve"> </w:t>
+        <w:t xml:space="preserve"> conductores de luz por medio de módulos wifi,  módulos rf </w:t>
       </w:r>
       <w:r>
         <w:rPr>
@@ -8667,29 +8460,7 @@
           <w:highlight w:val="yellow"/>
           <w:lang w:val="es-ES"/>
         </w:rPr>
-        <w:t xml:space="preserve">Implementar un sistema para almacenamiento y proceso de información obtenida a partir de dispositivos </w:t>
-      </w:r>
-      <w:proofErr w:type="spellStart"/>
-      <w:r>
-        <w:rPr>
-          <w:rFonts w:ascii="Arial" w:hAnsi="Arial" w:cs="Arial"/>
-          <w:sz w:val="24"/>
-          <w:szCs w:val="24"/>
-          <w:highlight w:val="yellow"/>
-          <w:lang w:val="es-ES"/>
-        </w:rPr>
-        <w:t>IoT</w:t>
-      </w:r>
-      <w:proofErr w:type="spellEnd"/>
-      <w:r>
-        <w:rPr>
-          <w:rFonts w:ascii="Arial" w:hAnsi="Arial" w:cs="Arial"/>
-          <w:sz w:val="24"/>
-          <w:szCs w:val="24"/>
-          <w:highlight w:val="yellow"/>
-          <w:lang w:val="es-ES"/>
-        </w:rPr>
-        <w:t xml:space="preserve">, con el propósito de </w:t>
+        <w:t xml:space="preserve">Implementar un sistema para almacenamiento y proceso de información obtenida a partir de dispositivos IoT, con el propósito de </w:t>
       </w:r>
       <w:r>
         <w:rPr>
@@ -8834,27 +8605,7 @@
           <w:szCs w:val="24"/>
           <w:lang w:val="es-ES"/>
         </w:rPr>
-        <w:t xml:space="preserve"> </w:t>
-      </w:r>
-      <w:proofErr w:type="spellStart"/>
-      <w:r>
-        <w:rPr>
-          <w:rFonts w:ascii="Arial" w:hAnsi="Arial" w:cs="Arial"/>
-          <w:sz w:val="24"/>
-          <w:szCs w:val="24"/>
-          <w:lang w:val="es-ES"/>
-        </w:rPr>
-        <w:t>IoT</w:t>
-      </w:r>
-      <w:proofErr w:type="spellEnd"/>
-      <w:r>
-        <w:rPr>
-          <w:rFonts w:ascii="Arial" w:hAnsi="Arial" w:cs="Arial"/>
-          <w:sz w:val="24"/>
-          <w:szCs w:val="24"/>
-          <w:lang w:val="es-ES"/>
-        </w:rPr>
-        <w:t xml:space="preserve"> con un sistema de información para la gestión de información</w:t>
+        <w:t xml:space="preserve"> IoT con un sistema de información para la gestión de información</w:t>
       </w:r>
       <w:r>
         <w:rPr>
@@ -9080,7 +8831,6 @@
       <w:bookmarkStart w:id="20" w:name="_Toc88421615"/>
       <w:commentRangeStart w:id="21"/>
       <w:commentRangeStart w:id="22"/>
-      <w:proofErr w:type="spellStart"/>
       <w:r>
         <w:rPr>
           <w:rStyle w:val="Ttulo3Car"/>
@@ -9091,7 +8841,6 @@
       </w:r>
       <w:bookmarkEnd w:id="20"/>
       <w:commentRangeEnd w:id="21"/>
-      <w:proofErr w:type="spellEnd"/>
       <w:r>
         <w:rPr>
           <w:rStyle w:val="Refdecomentario"/>
@@ -9108,6 +8857,14 @@
           <w:b w:val="0"/>
         </w:rPr>
         <w:commentReference w:id="22"/>
+      </w:r>
+      <w:r>
+        <w:rPr>
+          <w:rStyle w:val="Ttulo3Car"/>
+          <w:b/>
+          <w:lang w:val="es-ES"/>
+        </w:rPr>
+        <w:t xml:space="preserve"> (IMAGEN IOT)</w:t>
       </w:r>
     </w:p>
     <w:p>
@@ -9312,7 +9069,6 @@
           <w:lang w:val="es-ES" w:eastAsia="es-ES"/>
         </w:rPr>
       </w:pPr>
-      <w:proofErr w:type="spellStart"/>
       <w:r>
         <w:rPr>
           <w:rFonts w:eastAsia="Times New Roman"/>
@@ -9320,7 +9076,6 @@
         </w:rPr>
         <w:t>IIoT</w:t>
       </w:r>
-      <w:proofErr w:type="spellEnd"/>
     </w:p>
     <w:p>
       <w:pPr>
@@ -9347,47 +9102,7 @@
           <w:szCs w:val="24"/>
           <w:lang w:val="es-ES" w:eastAsia="es-ES"/>
         </w:rPr>
-        <w:t xml:space="preserve">para las tecnologías </w:t>
-      </w:r>
-      <w:proofErr w:type="spellStart"/>
-      <w:r>
-        <w:rPr>
-          <w:rFonts w:ascii="Arial" w:hAnsi="Arial" w:cs="Arial"/>
-          <w:sz w:val="24"/>
-          <w:szCs w:val="24"/>
-          <w:lang w:val="es-ES" w:eastAsia="es-ES"/>
-        </w:rPr>
-        <w:t>IoT</w:t>
-      </w:r>
-      <w:proofErr w:type="spellEnd"/>
-      <w:r>
-        <w:rPr>
-          <w:rFonts w:ascii="Arial" w:hAnsi="Arial" w:cs="Arial"/>
-          <w:sz w:val="24"/>
-          <w:szCs w:val="24"/>
-          <w:lang w:val="es-ES" w:eastAsia="es-ES"/>
-        </w:rPr>
-        <w:t xml:space="preserve"> o internet de las cosas. En la industria se ha venido fortaleciendo el tema en la conectividad entre las tecnologías es por eso que se refuerza </w:t>
-      </w:r>
-      <w:proofErr w:type="spellStart"/>
-      <w:r>
-        <w:rPr>
-          <w:rFonts w:ascii="Arial" w:hAnsi="Arial" w:cs="Arial"/>
-          <w:sz w:val="24"/>
-          <w:szCs w:val="24"/>
-          <w:lang w:val="es-ES" w:eastAsia="es-ES"/>
-        </w:rPr>
-        <w:t>IoT</w:t>
-      </w:r>
-      <w:proofErr w:type="spellEnd"/>
-      <w:r>
-        <w:rPr>
-          <w:rFonts w:ascii="Arial" w:hAnsi="Arial" w:cs="Arial"/>
-          <w:sz w:val="24"/>
-          <w:szCs w:val="24"/>
-          <w:lang w:val="es-ES" w:eastAsia="es-ES"/>
-        </w:rPr>
-        <w:t xml:space="preserve"> y se crea un nuevo marco industrial en donde una cantidad de dispositivos </w:t>
+        <w:t xml:space="preserve">para las tecnologías IoT o internet de las cosas. En la industria se ha venido fortaleciendo el tema en la conectividad entre las tecnologías es por eso que se refuerza IoT y se crea un nuevo marco industrial en donde una cantidad de dispositivos </w:t>
       </w:r>
       <w:r>
         <w:rPr>
@@ -9509,6 +9224,7 @@
           <w:id w:val="-529571130"/>
           <w:citation/>
         </w:sdtPr>
+        <w:sdtEndPr/>
         <w:sdtContent>
           <w:r>
             <w:rPr>
@@ -9575,9 +9291,8 @@
           <w:szCs w:val="24"/>
           <w:lang w:val="es-ES" w:eastAsia="es-ES"/>
         </w:rPr>
-        <w:t xml:space="preserve">Entre los antecedentes y trabajos realizados está el internet de las cosas en el cual son un conjunto convencional que reúne elementos físicos e inteligentes que son utilizados </w:t>
-      </w:r>
-      <w:proofErr w:type="spellStart"/>
+        <w:t xml:space="preserve">Entre los antecedentes y trabajos realizados está el internet de las cosas en el cual son un conjunto convencional que reúne elementos físicos e inteligentes que son utilizados atravez de tecnologías de punta </w:t>
+      </w:r>
       <w:r>
         <w:rPr>
           <w:rFonts w:ascii="Arial" w:hAnsi="Arial" w:cs="Arial"/>
@@ -9585,9 +9300,8 @@
           <w:szCs w:val="24"/>
           <w:lang w:val="es-ES" w:eastAsia="es-ES"/>
         </w:rPr>
-        <w:t>atravez</w:t>
-      </w:r>
-      <w:proofErr w:type="spellEnd"/>
+        <w:t>como tecnologías de telecomunicaciones, módulos, sensores, protocolos de internet y microcontroladores</w:t>
+      </w:r>
       <w:r>
         <w:rPr>
           <w:rFonts w:ascii="Arial" w:hAnsi="Arial" w:cs="Arial"/>
@@ -9595,7 +9309,7 @@
           <w:szCs w:val="24"/>
           <w:lang w:val="es-ES" w:eastAsia="es-ES"/>
         </w:rPr>
-        <w:t xml:space="preserve"> de tecnologías de punta </w:t>
+        <w:t xml:space="preserve">. Al comenzar un entorno implementado con estas </w:t>
       </w:r>
       <w:r>
         <w:rPr>
@@ -9604,7 +9318,7 @@
           <w:szCs w:val="24"/>
           <w:lang w:val="es-ES" w:eastAsia="es-ES"/>
         </w:rPr>
-        <w:t>como tecnologías de telecomunicaciones, módulos, sensores, protocolos de internet y microcontroladores</w:t>
+        <w:t>tecnologías (</w:t>
       </w:r>
       <w:r>
         <w:rPr>
@@ -9613,7 +9327,7 @@
           <w:szCs w:val="24"/>
           <w:lang w:val="es-ES" w:eastAsia="es-ES"/>
         </w:rPr>
-        <w:t xml:space="preserve">. Al comenzar un entorno implementado con estas </w:t>
+        <w:t xml:space="preserve">IIoT o IoT) es recomendable y preferible </w:t>
       </w:r>
       <w:r>
         <w:rPr>
@@ -9622,9 +9336,8 @@
           <w:szCs w:val="24"/>
           <w:lang w:val="es-ES" w:eastAsia="es-ES"/>
         </w:rPr>
-        <w:t>tecnologías (</w:t>
-      </w:r>
-      <w:proofErr w:type="spellStart"/>
+        <w:t>tener una perfecta red IoT y arquitectura la cual se vera de forma general de como cuales serian sus fases a desarrollar con su orden establecido para brindar un buen servicio al usuario que vaya a usarlo</w:t>
+      </w:r>
       <w:r>
         <w:rPr>
           <w:rFonts w:ascii="Arial" w:hAnsi="Arial" w:cs="Arial"/>
@@ -9632,95 +9345,7 @@
           <w:szCs w:val="24"/>
           <w:lang w:val="es-ES" w:eastAsia="es-ES"/>
         </w:rPr>
-        <w:t>IIoT</w:t>
-      </w:r>
-      <w:proofErr w:type="spellEnd"/>
-      <w:r>
-        <w:rPr>
-          <w:rFonts w:ascii="Arial" w:hAnsi="Arial" w:cs="Arial"/>
-          <w:sz w:val="24"/>
-          <w:szCs w:val="24"/>
-          <w:lang w:val="es-ES" w:eastAsia="es-ES"/>
-        </w:rPr>
-        <w:t xml:space="preserve"> o </w:t>
-      </w:r>
-      <w:proofErr w:type="spellStart"/>
-      <w:r>
-        <w:rPr>
-          <w:rFonts w:ascii="Arial" w:hAnsi="Arial" w:cs="Arial"/>
-          <w:sz w:val="24"/>
-          <w:szCs w:val="24"/>
-          <w:lang w:val="es-ES" w:eastAsia="es-ES"/>
-        </w:rPr>
-        <w:t>IoT</w:t>
-      </w:r>
-      <w:proofErr w:type="spellEnd"/>
-      <w:r>
-        <w:rPr>
-          <w:rFonts w:ascii="Arial" w:hAnsi="Arial" w:cs="Arial"/>
-          <w:sz w:val="24"/>
-          <w:szCs w:val="24"/>
-          <w:lang w:val="es-ES" w:eastAsia="es-ES"/>
-        </w:rPr>
-        <w:t xml:space="preserve">) es recomendable y preferible </w:t>
-      </w:r>
-      <w:r>
-        <w:rPr>
-          <w:rFonts w:ascii="Arial" w:hAnsi="Arial" w:cs="Arial"/>
-          <w:sz w:val="24"/>
-          <w:szCs w:val="24"/>
-          <w:lang w:val="es-ES" w:eastAsia="es-ES"/>
-        </w:rPr>
-        <w:t xml:space="preserve">tener una perfecta red </w:t>
-      </w:r>
-      <w:proofErr w:type="spellStart"/>
-      <w:r>
-        <w:rPr>
-          <w:rFonts w:ascii="Arial" w:hAnsi="Arial" w:cs="Arial"/>
-          <w:sz w:val="24"/>
-          <w:szCs w:val="24"/>
-          <w:lang w:val="es-ES" w:eastAsia="es-ES"/>
-        </w:rPr>
-        <w:t>IoT</w:t>
-      </w:r>
-      <w:proofErr w:type="spellEnd"/>
-      <w:r>
-        <w:rPr>
-          <w:rFonts w:ascii="Arial" w:hAnsi="Arial" w:cs="Arial"/>
-          <w:sz w:val="24"/>
-          <w:szCs w:val="24"/>
-          <w:lang w:val="es-ES" w:eastAsia="es-ES"/>
-        </w:rPr>
-        <w:t xml:space="preserve"> y arquitectura la cual se vera de forma general de como cuales serian sus fases a desarrollar con su orden establecido para brindar un buen servicio al usuario que vaya a usarlo</w:t>
-      </w:r>
-      <w:r>
-        <w:rPr>
-          <w:rFonts w:ascii="Arial" w:hAnsi="Arial" w:cs="Arial"/>
-          <w:sz w:val="24"/>
-          <w:szCs w:val="24"/>
-          <w:lang w:val="es-ES" w:eastAsia="es-ES"/>
-        </w:rPr>
-        <w:t xml:space="preserve">. Se ha establecido una arquitectura </w:t>
-      </w:r>
-      <w:proofErr w:type="spellStart"/>
-      <w:r>
-        <w:rPr>
-          <w:rFonts w:ascii="Arial" w:hAnsi="Arial" w:cs="Arial"/>
-          <w:sz w:val="24"/>
-          <w:szCs w:val="24"/>
-          <w:lang w:val="es-ES" w:eastAsia="es-ES"/>
-        </w:rPr>
-        <w:t>IoT</w:t>
-      </w:r>
-      <w:proofErr w:type="spellEnd"/>
-      <w:r>
-        <w:rPr>
-          <w:rFonts w:ascii="Arial" w:hAnsi="Arial" w:cs="Arial"/>
-          <w:sz w:val="24"/>
-          <w:szCs w:val="24"/>
-          <w:lang w:val="es-ES" w:eastAsia="es-ES"/>
-        </w:rPr>
-        <w:t xml:space="preserve"> la cual lleva 4 capa de dispositivos, capa de red, capa de infraestructura y capa de aplicaciones</w:t>
+        <w:t>. Se ha establecido una arquitectura IoT la cual lleva 4 capa de dispositivos, capa de red, capa de infraestructura y capa de aplicaciones</w:t>
       </w:r>
       <w:r>
         <w:rPr>
@@ -9800,21 +9425,8 @@
           <w:szCs w:val="24"/>
           <w:lang w:val="es-ES" w:eastAsia="es-ES"/>
         </w:rPr>
-        <w:t xml:space="preserve">Figura. Arquitectura sistema </w:t>
-      </w:r>
-      <w:proofErr w:type="spellStart"/>
-      <w:r>
-        <w:rPr>
-          <w:rFonts w:ascii="Arial" w:hAnsi="Arial" w:cs="Arial"/>
-          <w:b/>
-          <w:bCs/>
-          <w:sz w:val="24"/>
-          <w:szCs w:val="24"/>
-          <w:lang w:val="es-ES" w:eastAsia="es-ES"/>
-        </w:rPr>
-        <w:t>IIoT</w:t>
-      </w:r>
-      <w:proofErr w:type="spellEnd"/>
+        <w:t>Figura. Arquitectura sistema IIoT</w:t>
+      </w:r>
     </w:p>
     <w:p>
       <w:pPr>
@@ -9854,6 +9466,13 @@
           <w:lang w:val="es-ES"/>
         </w:rPr>
         <w:t>s</w:t>
+      </w:r>
+      <w:r>
+        <w:rPr>
+          <w:rFonts w:eastAsiaTheme="minorHAnsi"/>
+          <w:lang w:val="es-ES"/>
+        </w:rPr>
+        <w:t xml:space="preserve"> (agregar sistemas inmoticos)</w:t>
       </w:r>
     </w:p>
     <w:p>
@@ -10104,6 +9723,32 @@
         <w:t>Dispositivos Electrónicos</w:t>
       </w:r>
       <w:bookmarkEnd w:id="24"/>
+      <w:r>
+        <w:rPr>
+          <w:lang w:val="es-ES"/>
+        </w:rPr>
+        <w:t xml:space="preserve"> – </w:t>
+      </w:r>
+      <w:r>
+        <w:rPr>
+          <w:highlight w:val="yellow"/>
+          <w:lang w:val="es-ES"/>
+        </w:rPr>
+        <w:t>cambiar a Sistemas Embebidos</w:t>
+      </w:r>
+    </w:p>
+    <w:p>
+      <w:pPr>
+        <w:rPr>
+          <w:lang w:val="es-ES"/>
+        </w:rPr>
+      </w:pPr>
+      <w:r>
+        <w:rPr>
+          <w:lang w:val="es-ES"/>
+        </w:rPr>
+        <w:t>Hablar del arduino</w:t>
+      </w:r>
     </w:p>
     <w:p>
       <w:pPr>
@@ -10138,6 +9783,7 @@
           <w:b/>
           <w:lang w:val="es-ES"/>
         </w:rPr>
+        <w:lastRenderedPageBreak/>
         <w:t>Sistema de Control</w:t>
       </w:r>
       <w:bookmarkEnd w:id="25"/>
@@ -10168,17 +9814,7 @@
           <w:szCs w:val="24"/>
           <w:lang w:val="es-ES"/>
         </w:rPr>
-        <w:t xml:space="preserve"> se opta por un sistema de control o electrónica de control </w:t>
-      </w:r>
-      <w:r>
-        <w:rPr>
-          <w:rFonts w:ascii="Arial" w:hAnsi="Arial" w:cs="Arial"/>
-          <w:sz w:val="24"/>
-          <w:szCs w:val="24"/>
-          <w:lang w:val="es-ES"/>
-        </w:rPr>
-        <w:lastRenderedPageBreak/>
-        <w:t xml:space="preserve">la cual nos permite reunir las funcionalidades en conjunto para así luego poder </w:t>
+        <w:t xml:space="preserve"> se opta por un sistema de control o electrónica de control la cual nos permite reunir las funcionalidades en conjunto para así luego poder </w:t>
       </w:r>
       <w:r>
         <w:rPr>
@@ -10554,29 +10190,7 @@
           <w:szCs w:val="20"/>
           <w:lang w:val="es-ES"/>
         </w:rPr>
-        <w:t xml:space="preserve">Módulo </w:t>
-      </w:r>
-      <w:proofErr w:type="spellStart"/>
-      <w:r>
-        <w:rPr>
-          <w:rFonts w:ascii="Arial" w:hAnsi="Arial" w:cs="Arial"/>
-          <w:b/>
-          <w:sz w:val="20"/>
-          <w:szCs w:val="20"/>
-          <w:lang w:val="es-ES"/>
-        </w:rPr>
-        <w:t>esp</w:t>
-      </w:r>
-      <w:proofErr w:type="spellEnd"/>
-      <w:r>
-        <w:rPr>
-          <w:rFonts w:ascii="Arial" w:hAnsi="Arial" w:cs="Arial"/>
-          <w:b/>
-          <w:sz w:val="20"/>
-          <w:szCs w:val="20"/>
-          <w:lang w:val="es-ES"/>
-        </w:rPr>
-        <w:t xml:space="preserve"> 32 y esp8266</w:t>
+        <w:t>Módulo esp 32 y esp8266</w:t>
       </w:r>
     </w:p>
     <w:p>
@@ -10769,6 +10383,7 @@
         <w:rPr>
           <w:lang w:val="es-ES"/>
         </w:rPr>
+        <w:lastRenderedPageBreak/>
         <w:t>Módulos de radio frecuencia</w:t>
       </w:r>
       <w:bookmarkEnd w:id="29"/>
@@ -10825,27 +10440,7 @@
           <w:szCs w:val="24"/>
           <w:lang w:val="es-ES"/>
         </w:rPr>
-        <w:t xml:space="preserve"> por las cuales es útil a la hora de trabajar en terreno para </w:t>
-      </w:r>
-      <w:proofErr w:type="spellStart"/>
-      <w:r>
-        <w:rPr>
-          <w:rFonts w:ascii="Arial" w:hAnsi="Arial" w:cs="Arial"/>
-          <w:sz w:val="24"/>
-          <w:szCs w:val="24"/>
-          <w:lang w:val="es-ES"/>
-        </w:rPr>
-        <w:t>el</w:t>
-      </w:r>
-      <w:proofErr w:type="spellEnd"/>
-      <w:r>
-        <w:rPr>
-          <w:rFonts w:ascii="Arial" w:hAnsi="Arial" w:cs="Arial"/>
-          <w:sz w:val="24"/>
-          <w:szCs w:val="24"/>
-          <w:lang w:val="es-ES"/>
-        </w:rPr>
-        <w:t xml:space="preserve"> envió de información</w:t>
+        <w:t xml:space="preserve"> por las cuales es útil a la hora de trabajar en terreno para el envió de información</w:t>
       </w:r>
       <w:r>
         <w:rPr>
@@ -11269,6 +10864,7 @@
           <w:szCs w:val="20"/>
           <w:lang w:val="es-ES" w:eastAsia="es-ES"/>
         </w:rPr>
+        <w:lastRenderedPageBreak/>
         <w:t>Actuadores</w:t>
       </w:r>
     </w:p>
@@ -11311,7 +10907,6 @@
           <w:rFonts w:eastAsia="Times New Roman"/>
           <w:lang w:val="es-ES" w:eastAsia="es-ES"/>
         </w:rPr>
-        <w:lastRenderedPageBreak/>
         <w:t>Sistema de información web</w:t>
       </w:r>
       <w:bookmarkEnd w:id="31"/>
@@ -11339,27 +10934,7 @@
           <w:szCs w:val="24"/>
           <w:lang w:val="es-ES" w:eastAsia="es-ES"/>
         </w:rPr>
-        <w:t xml:space="preserve">En este proyecto la parte más importante es la entrega de un conjunto de procesos automatizados y presentarlos dentro de un </w:t>
-      </w:r>
-      <w:proofErr w:type="spellStart"/>
-      <w:r>
-        <w:rPr>
-          <w:rFonts w:ascii="Arial" w:hAnsi="Arial" w:cs="Arial"/>
-          <w:sz w:val="24"/>
-          <w:szCs w:val="24"/>
-          <w:lang w:val="es-ES" w:eastAsia="es-ES"/>
-        </w:rPr>
-        <w:t>dashboard</w:t>
-      </w:r>
-      <w:proofErr w:type="spellEnd"/>
-      <w:r>
-        <w:rPr>
-          <w:rFonts w:ascii="Arial" w:hAnsi="Arial" w:cs="Arial"/>
-          <w:sz w:val="24"/>
-          <w:szCs w:val="24"/>
-          <w:lang w:val="es-ES" w:eastAsia="es-ES"/>
-        </w:rPr>
-        <w:t>, en donde un sistema de información nos va a ayudar a gestionar todas estas aplicaciones y servicios que también se va a integrar al dueño de la finca.</w:t>
+        <w:t>En este proyecto la parte más importante es la entrega de un conjunto de procesos automatizados y presentarlos dentro de un dashboard, en donde un sistema de información nos va a ayudar a gestionar todas estas aplicaciones y servicios que también se va a integrar al dueño de la finca.</w:t>
       </w:r>
     </w:p>
     <w:p>
@@ -11584,7 +11159,6 @@
         </w:rPr>
         <w:t xml:space="preserve"> en un despliegue e independencia de </w:t>
       </w:r>
-      <w:proofErr w:type="spellStart"/>
       <w:r>
         <w:rPr>
           <w:rFonts w:ascii="Arial" w:hAnsi="Arial" w:cs="Arial"/>
@@ -11592,9 +11166,8 @@
           <w:szCs w:val="24"/>
           <w:lang w:val="es-ES" w:eastAsia="es-ES"/>
         </w:rPr>
-        <w:t>subservicios</w:t>
-      </w:r>
-      <w:proofErr w:type="spellEnd"/>
+        <w:t xml:space="preserve">subservicios de una aplicación o despliegue de un </w:t>
+      </w:r>
       <w:r>
         <w:rPr>
           <w:rFonts w:ascii="Arial" w:hAnsi="Arial" w:cs="Arial"/>
@@ -11602,7 +11175,7 @@
           <w:szCs w:val="24"/>
           <w:lang w:val="es-ES" w:eastAsia="es-ES"/>
         </w:rPr>
-        <w:t xml:space="preserve"> de una aplicación o despliegue de un </w:t>
+        <w:t>software,</w:t>
       </w:r>
       <w:r>
         <w:rPr>
@@ -11611,36 +11184,7 @@
           <w:szCs w:val="24"/>
           <w:lang w:val="es-ES" w:eastAsia="es-ES"/>
         </w:rPr>
-        <w:t>software,</w:t>
-      </w:r>
-      <w:r>
-        <w:rPr>
-          <w:rFonts w:ascii="Arial" w:hAnsi="Arial" w:cs="Arial"/>
-          <w:sz w:val="24"/>
-          <w:szCs w:val="24"/>
-          <w:lang w:val="es-ES" w:eastAsia="es-ES"/>
-        </w:rPr>
-        <w:t xml:space="preserve"> todos estos </w:t>
-      </w:r>
-      <w:proofErr w:type="spellStart"/>
-      <w:r>
-        <w:rPr>
-          <w:rFonts w:ascii="Arial" w:hAnsi="Arial" w:cs="Arial"/>
-          <w:sz w:val="24"/>
-          <w:szCs w:val="24"/>
-          <w:lang w:val="es-ES" w:eastAsia="es-ES"/>
-        </w:rPr>
-        <w:t>subservicios</w:t>
-      </w:r>
-      <w:proofErr w:type="spellEnd"/>
-      <w:r>
-        <w:rPr>
-          <w:rFonts w:ascii="Arial" w:hAnsi="Arial" w:cs="Arial"/>
-          <w:sz w:val="24"/>
-          <w:szCs w:val="24"/>
-          <w:lang w:val="es-ES" w:eastAsia="es-ES"/>
-        </w:rPr>
-        <w:t xml:space="preserve"> que complementan a un desarrollo de </w:t>
+        <w:t xml:space="preserve"> todos estos subservicios que complementan a un desarrollo de </w:t>
       </w:r>
       <w:r>
         <w:rPr>
@@ -11744,6 +11288,7 @@
           <w:id w:val="266358505"/>
           <w:citation/>
         </w:sdtPr>
+        <w:sdtEndPr/>
         <w:sdtContent>
           <w:r>
             <w:rPr>
@@ -11806,6 +11351,7 @@
         <w:rPr>
           <w:lang w:val="es-ES" w:eastAsia="es-ES"/>
         </w:rPr>
+        <w:lastRenderedPageBreak/>
         <w:t>Sistemas Distribuidos</w:t>
       </w:r>
       <w:commentRangeEnd w:id="33"/>
@@ -11870,17 +11416,7 @@
           <w:szCs w:val="24"/>
           <w:lang w:val="es-ES" w:eastAsia="es-ES"/>
         </w:rPr>
-        <w:t xml:space="preserve"> crear una administración central global de control que pudiese manejar estos modelos informáticos, es por eso que los sistemas </w:t>
-      </w:r>
-      <w:r>
-        <w:rPr>
-          <w:rFonts w:ascii="Arial" w:hAnsi="Arial" w:cs="Arial"/>
-          <w:sz w:val="24"/>
-          <w:szCs w:val="24"/>
-          <w:lang w:val="es-ES" w:eastAsia="es-ES"/>
-        </w:rPr>
-        <w:lastRenderedPageBreak/>
-        <w:t xml:space="preserve">distribuidos son útiles </w:t>
+        <w:t xml:space="preserve"> crear una administración central global de control que pudiese manejar estos modelos informáticos, es por eso que los sistemas distribuidos son útiles </w:t>
       </w:r>
       <w:r>
         <w:rPr>
@@ -11912,6 +11448,7 @@
           <w:id w:val="-1532182199"/>
           <w:citation/>
         </w:sdtPr>
+        <w:sdtEndPr/>
         <w:sdtContent>
           <w:r>
             <w:rPr>
@@ -12216,7 +11753,6 @@
         <w:rPr>
           <w:lang w:val="es-ES" w:eastAsia="es-ES" w:bidi="es-ES"/>
         </w:rPr>
-        <w:lastRenderedPageBreak/>
         <w:t>MARCO TEÓRICO</w:t>
       </w:r>
       <w:bookmarkEnd w:id="34"/>
@@ -12711,6 +12247,7 @@
       </w:pPr>
       <w:bookmarkStart w:id="43" w:name="_Toc76810584"/>
       <w:r>
+        <w:lastRenderedPageBreak/>
         <w:t>Figura 1.</w:t>
       </w:r>
       <w:bookmarkEnd w:id="43"/>
@@ -12777,7 +12314,6 @@
           <w:noProof/>
           <w:lang w:val="es-ES"/>
         </w:rPr>
-        <w:lastRenderedPageBreak/>
         <w:drawing>
           <wp:inline distT="0" distB="0" distL="0" distR="0" wp14:anchorId="12B09D85" wp14:editId="1C97B6C8">
             <wp:extent cx="1743075" cy="1761749"/>
@@ -12933,29 +12469,7 @@
           <w:szCs w:val="20"/>
           <w:lang w:val="es-ES" w:eastAsia="es-ES"/>
         </w:rPr>
-        <w:t xml:space="preserve">y </w:t>
-      </w:r>
-      <w:proofErr w:type="gramStart"/>
-      <w:r>
-        <w:rPr>
-          <w:rFonts w:ascii="Arial" w:eastAsia="Times New Roman" w:hAnsi="Arial" w:cs="Arial"/>
-          <w:i/>
-          <w:sz w:val="20"/>
-          <w:szCs w:val="20"/>
-          <w:lang w:val="es-ES" w:eastAsia="es-ES"/>
-        </w:rPr>
-        <w:t>otras cosa</w:t>
-      </w:r>
-      <w:proofErr w:type="gramEnd"/>
-      <w:r>
-        <w:rPr>
-          <w:rFonts w:ascii="Arial" w:eastAsia="Times New Roman" w:hAnsi="Arial" w:cs="Arial"/>
-          <w:i/>
-          <w:sz w:val="20"/>
-          <w:szCs w:val="20"/>
-          <w:lang w:val="es-ES" w:eastAsia="es-ES"/>
-        </w:rPr>
-        <w:t>.,</w:t>
+        <w:t>y otras cosa.,</w:t>
       </w:r>
     </w:p>
     <w:p>
@@ -13039,6 +12553,7 @@
                 <w:numId w:val="0"/>
               </w:numPr>
               <w:ind w:left="1008" w:hanging="1008"/>
+              <w:outlineLvl w:val="4"/>
               <w:rPr>
                 <w:rFonts w:eastAsia="Times New Roman" w:cs="Arial"/>
                 <w:szCs w:val="24"/>
@@ -13224,7 +12739,6 @@
                 <w:lang w:val="es-ES" w:eastAsia="es-ES"/>
               </w:rPr>
             </w:pPr>
-            <w:proofErr w:type="spellStart"/>
             <w:r>
               <w:rPr>
                 <w:rFonts w:ascii="Arial" w:eastAsia="Times New Roman" w:hAnsi="Arial" w:cs="Arial"/>
@@ -13234,7 +12748,6 @@
               </w:rPr>
               <w:t>Telefinanzas</w:t>
             </w:r>
-            <w:proofErr w:type="spellEnd"/>
           </w:p>
         </w:tc>
       </w:tr>
@@ -13309,7 +12822,6 @@
                 <w:lang w:val="es-ES" w:eastAsia="es-ES"/>
               </w:rPr>
             </w:pPr>
-            <w:proofErr w:type="spellStart"/>
             <w:r>
               <w:rPr>
                 <w:rFonts w:ascii="Arial" w:eastAsia="Times New Roman" w:hAnsi="Arial" w:cs="Arial"/>
@@ -13319,7 +12831,6 @@
               </w:rPr>
               <w:t>Telecomercio</w:t>
             </w:r>
-            <w:proofErr w:type="spellEnd"/>
           </w:p>
         </w:tc>
       </w:tr>
@@ -13471,7 +12982,6 @@
                 <w:lang w:val="es-ES" w:eastAsia="es-ES"/>
               </w:rPr>
             </w:pPr>
-            <w:proofErr w:type="spellStart"/>
             <w:r>
               <w:rPr>
                 <w:rFonts w:ascii="Arial" w:eastAsia="Times New Roman" w:hAnsi="Arial" w:cs="Arial"/>
@@ -13482,7 +12992,6 @@
               <w:t>Teleadministracion</w:t>
             </w:r>
             <w:commentRangeEnd w:id="45"/>
-            <w:proofErr w:type="spellEnd"/>
             <w:r>
               <w:rPr>
                 <w:rStyle w:val="Refdecomentario"/>
@@ -14080,38 +13589,7 @@
           <w:szCs w:val="24"/>
           <w:lang w:val="es-ES"/>
         </w:rPr>
-        <w:t xml:space="preserve">, e incorporación agro </w:t>
-      </w:r>
-      <w:proofErr w:type="spellStart"/>
-      <w:proofErr w:type="gramStart"/>
-      <w:r>
-        <w:rPr>
-          <w:rFonts w:ascii="Arial" w:hAnsi="Arial" w:cs="Arial"/>
-          <w:sz w:val="24"/>
-          <w:szCs w:val="24"/>
-          <w:lang w:val="es-ES"/>
-        </w:rPr>
-        <w:t>IoT</w:t>
-      </w:r>
-      <w:proofErr w:type="spellEnd"/>
-      <w:r>
-        <w:rPr>
-          <w:rFonts w:ascii="Arial" w:hAnsi="Arial" w:cs="Arial"/>
-          <w:sz w:val="24"/>
-          <w:szCs w:val="24"/>
-          <w:lang w:val="es-ES"/>
-        </w:rPr>
-        <w:t xml:space="preserve">  se</w:t>
-      </w:r>
-      <w:proofErr w:type="gramEnd"/>
-      <w:r>
-        <w:rPr>
-          <w:rFonts w:ascii="Arial" w:hAnsi="Arial" w:cs="Arial"/>
-          <w:sz w:val="24"/>
-          <w:szCs w:val="24"/>
-          <w:lang w:val="es-ES"/>
-        </w:rPr>
-        <w:t xml:space="preserve"> debe tener en cuenta las siguientes normatividades </w:t>
+        <w:t xml:space="preserve">, e incorporación agro IoT  se debe tener en cuenta las siguientes normatividades </w:t>
       </w:r>
     </w:p>
     <w:p>
@@ -14541,10 +14019,24 @@
     </w:p>
     <w:p>
       <w:pPr>
-        <w:rPr>
+        <w:jc w:val="center"/>
+        <w:rPr>
+          <w:b/>
+          <w:bCs/>
+          <w:u w:val="single"/>
           <w:lang w:val="es-ES" w:eastAsia="es-ES" w:bidi="es-ES"/>
         </w:rPr>
       </w:pPr>
+      <w:r>
+        <w:rPr>
+          <w:b/>
+          <w:bCs/>
+          <w:u w:val="single"/>
+          <w:lang w:val="es-ES" w:eastAsia="es-ES" w:bidi="es-ES"/>
+        </w:rPr>
+        <w:lastRenderedPageBreak/>
+        <w:t>ESTADO DEL ARTE.</w:t>
+      </w:r>
     </w:p>
     <w:bookmarkEnd w:id="38"/>
     <w:bookmarkEnd w:id="39"/>
@@ -14806,6 +14298,41 @@
         <w:jc w:val="both"/>
         <w:rPr>
           <w:rFonts w:ascii="Arial" w:hAnsi="Arial" w:cs="Arial"/>
+          <w:b/>
+          <w:bCs/>
+          <w:sz w:val="24"/>
+          <w:szCs w:val="24"/>
+          <w:lang w:val="es-ES"/>
+        </w:rPr>
+      </w:pPr>
+      <w:r>
+        <w:rPr>
+          <w:rFonts w:ascii="Arial" w:hAnsi="Arial" w:cs="Arial"/>
+          <w:b/>
+          <w:bCs/>
+          <w:sz w:val="24"/>
+          <w:szCs w:val="24"/>
+          <w:lang w:val="es-ES"/>
+        </w:rPr>
+        <w:t xml:space="preserve">Explicar modulos </w:t>
+      </w:r>
+      <w:r>
+        <w:rPr>
+          <w:rFonts w:ascii="Arial" w:hAnsi="Arial" w:cs="Arial"/>
+          <w:b/>
+          <w:bCs/>
+          <w:sz w:val="24"/>
+          <w:szCs w:val="24"/>
+          <w:lang w:val="es-ES"/>
+        </w:rPr>
+        <w:t>y luego explicar la arquitectura , hablar de heroku</w:t>
+      </w:r>
+    </w:p>
+    <w:p>
+      <w:pPr>
+        <w:jc w:val="both"/>
+        <w:rPr>
+          <w:rFonts w:ascii="Arial" w:hAnsi="Arial" w:cs="Arial"/>
           <w:sz w:val="24"/>
           <w:szCs w:val="24"/>
           <w:lang w:val="es-ES"/>
@@ -14870,7 +14397,7 @@
           <w:szCs w:val="24"/>
           <w:lang w:val="es-ES" w:eastAsia="es-ES"/>
         </w:rPr>
-        <w:t>usarán</w:t>
+        <w:t>usaron</w:t>
       </w:r>
       <w:r>
         <w:rPr>
@@ -15260,16 +14787,8 @@
               <w:rPr>
                 <w:lang w:val="es-ES" w:eastAsia="es-ES"/>
               </w:rPr>
-              <w:t xml:space="preserve">1 x </w:t>
-            </w:r>
-            <w:proofErr w:type="spellStart"/>
-            <w:r>
-              <w:rPr>
-                <w:lang w:val="es-ES" w:eastAsia="es-ES"/>
-              </w:rPr>
-              <w:t>Protoboard</w:t>
-            </w:r>
-            <w:proofErr w:type="spellEnd"/>
+              <w:t>1 x Protoboard</w:t>
+            </w:r>
           </w:p>
           <w:p>
             <w:pPr>
@@ -15282,21 +14801,7 @@
               <w:rPr>
                 <w:lang w:val="es-ES" w:eastAsia="es-ES"/>
               </w:rPr>
-              <w:t xml:space="preserve">1 x Cable </w:t>
-            </w:r>
-            <w:proofErr w:type="spellStart"/>
-            <w:r>
-              <w:rPr>
-                <w:lang w:val="es-ES" w:eastAsia="es-ES"/>
-              </w:rPr>
-              <w:t>USBtipo</w:t>
-            </w:r>
-            <w:proofErr w:type="spellEnd"/>
-            <w:r>
-              <w:rPr>
-                <w:lang w:val="es-ES" w:eastAsia="es-ES"/>
-              </w:rPr>
-              <w:t xml:space="preserve"> B</w:t>
+              <w:t>1 x Cable USBtipo B</w:t>
             </w:r>
           </w:p>
           <w:p>
@@ -15310,21 +14815,7 @@
               <w:rPr>
                 <w:lang w:val="es-ES" w:eastAsia="es-ES"/>
               </w:rPr>
-              <w:t>1 x Fuente de 9V 1A (</w:t>
-            </w:r>
-            <w:proofErr w:type="spellStart"/>
-            <w:r>
-              <w:rPr>
-                <w:lang w:val="es-ES" w:eastAsia="es-ES"/>
-              </w:rPr>
-              <w:t>plug</w:t>
-            </w:r>
-            <w:proofErr w:type="spellEnd"/>
-            <w:r>
-              <w:rPr>
-                <w:lang w:val="es-ES" w:eastAsia="es-ES"/>
-              </w:rPr>
-              <w:t xml:space="preserve"> centro positivo, 5.5x2.1mm)</w:t>
+              <w:t>1 x Fuente de 9V 1A (plug centro positivo, 5.5x2.1mm)</w:t>
             </w:r>
           </w:p>
           <w:p>
@@ -15338,21 +14829,7 @@
               <w:rPr>
                 <w:lang w:val="es-ES" w:eastAsia="es-ES"/>
               </w:rPr>
-              <w:t xml:space="preserve">20 x Cables </w:t>
-            </w:r>
-            <w:proofErr w:type="spellStart"/>
-            <w:r>
-              <w:rPr>
-                <w:lang w:val="es-ES" w:eastAsia="es-ES"/>
-              </w:rPr>
-              <w:t>dupont</w:t>
-            </w:r>
-            <w:proofErr w:type="spellEnd"/>
-            <w:r>
-              <w:rPr>
-                <w:lang w:val="es-ES" w:eastAsia="es-ES"/>
-              </w:rPr>
-              <w:t xml:space="preserve"> macho hembra</w:t>
+              <w:t>20 x Cables dupont macho hembra</w:t>
             </w:r>
           </w:p>
           <w:p>
@@ -15366,30 +14843,8 @@
               <w:rPr>
                 <w:lang w:val="es-ES" w:eastAsia="es-ES"/>
               </w:rPr>
-              <w:t xml:space="preserve">20 x Cables </w:t>
-            </w:r>
-            <w:proofErr w:type="spellStart"/>
-            <w:r>
-              <w:rPr>
-                <w:lang w:val="es-ES" w:eastAsia="es-ES"/>
-              </w:rPr>
-              <w:t>dupont</w:t>
-            </w:r>
-            <w:proofErr w:type="spellEnd"/>
-            <w:r>
-              <w:rPr>
-                <w:lang w:val="es-ES" w:eastAsia="es-ES"/>
-              </w:rPr>
-              <w:t xml:space="preserve"> macho </w:t>
-            </w:r>
-            <w:proofErr w:type="spellStart"/>
-            <w:r>
-              <w:rPr>
-                <w:lang w:val="es-ES" w:eastAsia="es-ES"/>
-              </w:rPr>
-              <w:t>macho</w:t>
-            </w:r>
-            <w:proofErr w:type="spellEnd"/>
+              <w:t>20 x Cables dupont macho macho</w:t>
+            </w:r>
           </w:p>
           <w:p>
             <w:pPr>
@@ -15563,14 +15018,12 @@
                 <w:lang w:val="es-ES" w:eastAsia="es-ES"/>
               </w:rPr>
             </w:pPr>
-            <w:proofErr w:type="spellStart"/>
             <w:r>
               <w:rPr>
                 <w:lang w:val="es-ES" w:eastAsia="es-ES"/>
               </w:rPr>
               <w:t>Cautin</w:t>
             </w:r>
-            <w:proofErr w:type="spellEnd"/>
           </w:p>
           <w:p>
             <w:pPr>
@@ -15655,7 +15108,6 @@
                 <w:lang w:val="es-ES" w:eastAsia="es-ES"/>
               </w:rPr>
             </w:pPr>
-            <w:proofErr w:type="spellStart"/>
             <w:r>
               <w:rPr>
                 <w:rFonts w:ascii="Arial" w:eastAsia="Times New Roman" w:hAnsi="Arial" w:cs="Arial"/>
@@ -15665,7 +15117,6 @@
               </w:rPr>
               <w:t>Prerequisitos</w:t>
             </w:r>
-            <w:proofErr w:type="spellEnd"/>
           </w:p>
         </w:tc>
         <w:tc>
@@ -15697,21 +15148,7 @@
               <w:rPr>
                 <w:lang w:val="es-ES" w:eastAsia="es-ES"/>
               </w:rPr>
-              <w:t xml:space="preserve">Descargar el programa </w:t>
-            </w:r>
-            <w:proofErr w:type="spellStart"/>
-            <w:r>
-              <w:rPr>
-                <w:lang w:val="es-ES" w:eastAsia="es-ES"/>
-              </w:rPr>
-              <w:t>Frizing</w:t>
-            </w:r>
-            <w:proofErr w:type="spellEnd"/>
-            <w:r>
-              <w:rPr>
-                <w:lang w:val="es-ES" w:eastAsia="es-ES"/>
-              </w:rPr>
-              <w:t xml:space="preserve"> o cualquier simulador de preferencia</w:t>
+              <w:t>Descargar el programa Frizing o cualquier simulador de preferencia</w:t>
             </w:r>
           </w:p>
         </w:tc>
@@ -15870,48 +15307,52 @@
         <w:ind w:left="360"/>
         <w:jc w:val="both"/>
         <w:rPr>
+          <w:rFonts w:ascii="Arial" w:hAnsi="Arial" w:cs="Arial"/>
+          <w:lang w:val="es-ES"/>
+        </w:rPr>
+      </w:pPr>
+      <w:r>
+        <w:rPr>
+          <w:rFonts w:ascii="Arial" w:hAnsi="Arial" w:cs="Arial"/>
+          <w:lang w:val="es-ES"/>
+        </w:rPr>
+        <w:t>Utilizando el sensor de iluminación  PIR HC SR501. La función de este sensor que detectará la presencia de gente sus alrededores. Tomando como referencia la medición que haga el sensor, el sistema encenderá la luz cuando su alrededor exista alguna presencia así encendiendo la luz  y la apagará cuando no lo estén. un sensor LDR que permitirá determinar la cantidad de luz que proviene del exterior. El sistema se programará para que las luces del interior se enciendan o se apaguen automáticamente en función de la medición del sensor</w:t>
+      </w:r>
+    </w:p>
+    <w:p>
+      <w:pPr>
+        <w:spacing w:before="100" w:beforeAutospacing="1" w:after="100" w:afterAutospacing="1" w:line="240" w:lineRule="auto"/>
+        <w:ind w:left="360"/>
+        <w:jc w:val="both"/>
+        <w:rPr>
+          <w:rFonts w:ascii="Arial" w:hAnsi="Arial" w:cs="Arial"/>
+          <w:lang w:val="es-ES"/>
+        </w:rPr>
+      </w:pPr>
+    </w:p>
+    <w:p>
+      <w:pPr>
+        <w:spacing w:before="100" w:beforeAutospacing="1" w:after="100" w:afterAutospacing="1" w:line="240" w:lineRule="auto"/>
+        <w:ind w:left="360"/>
+        <w:jc w:val="both"/>
+        <w:rPr>
           <w:rFonts w:ascii="Arial" w:eastAsia="Times New Roman" w:hAnsi="Arial" w:cs="Arial"/>
+          <w:b/>
+          <w:bCs/>
+          <w:u w:val="single"/>
           <w:lang w:val="es-ES" w:eastAsia="es-ES"/>
         </w:rPr>
       </w:pPr>
       <w:r>
         <w:rPr>
           <w:rFonts w:ascii="Arial" w:hAnsi="Arial" w:cs="Arial"/>
-          <w:lang w:val="es-ES"/>
-        </w:rPr>
-        <w:t xml:space="preserve">Utilizando el sensor de </w:t>
-      </w:r>
-      <w:proofErr w:type="gramStart"/>
-      <w:r>
-        <w:rPr>
-          <w:rFonts w:ascii="Arial" w:hAnsi="Arial" w:cs="Arial"/>
-          <w:lang w:val="es-ES"/>
-        </w:rPr>
-        <w:t>iluminación  PIR</w:t>
-      </w:r>
-      <w:proofErr w:type="gramEnd"/>
-      <w:r>
-        <w:rPr>
-          <w:rFonts w:ascii="Arial" w:hAnsi="Arial" w:cs="Arial"/>
-          <w:lang w:val="es-ES"/>
-        </w:rPr>
-        <w:t xml:space="preserve"> HC SR501. La función de este sensor que detectará la presencia de gente sus alrededores. Tomando como referencia la medición que haga el sensor, el sistema encenderá la luz cuando su alrededor exista alguna presencia así encendiendo la </w:t>
-      </w:r>
-      <w:proofErr w:type="gramStart"/>
-      <w:r>
-        <w:rPr>
-          <w:rFonts w:ascii="Arial" w:hAnsi="Arial" w:cs="Arial"/>
-          <w:lang w:val="es-ES"/>
-        </w:rPr>
-        <w:t>luz  y</w:t>
-      </w:r>
-      <w:proofErr w:type="gramEnd"/>
-      <w:r>
-        <w:rPr>
-          <w:rFonts w:ascii="Arial" w:hAnsi="Arial" w:cs="Arial"/>
-          <w:lang w:val="es-ES"/>
-        </w:rPr>
-        <w:t xml:space="preserve"> la apagará cuando no lo estén. un sensor LDR que permitirá determinar la cantidad de luz que proviene del exterior. El sistema se programará para que las luces del interior se enciendan o se apaguen automáticamente en función de la medición del sensor</w:t>
+          <w:b/>
+          <w:bCs/>
+          <w:u w:val="single"/>
+          <w:lang w:val="es-ES"/>
+        </w:rPr>
+        <w:lastRenderedPageBreak/>
+        <w:t>Para Trabajo Futuro</w:t>
       </w:r>
     </w:p>
     <w:p>
@@ -15928,7 +15369,6 @@
           <w:rFonts w:eastAsia="Times New Roman"/>
           <w:lang w:val="es-ES" w:eastAsia="es-ES"/>
         </w:rPr>
-        <w:lastRenderedPageBreak/>
         <w:t>Sistema de dosificación para la comida y bebida animal.</w:t>
       </w:r>
       <w:bookmarkEnd w:id="55"/>
@@ -15951,27 +15391,7 @@
           <w:szCs w:val="24"/>
           <w:lang w:val="es-ES" w:eastAsia="es-ES"/>
         </w:rPr>
-        <w:t xml:space="preserve">Se </w:t>
-      </w:r>
-      <w:proofErr w:type="gramStart"/>
-      <w:r>
-        <w:rPr>
-          <w:rFonts w:ascii="Arial" w:eastAsia="Times New Roman" w:hAnsi="Arial" w:cs="Arial"/>
-          <w:sz w:val="24"/>
-          <w:szCs w:val="24"/>
-          <w:lang w:val="es-ES" w:eastAsia="es-ES"/>
-        </w:rPr>
-        <w:t>usaran</w:t>
-      </w:r>
-      <w:proofErr w:type="gramEnd"/>
-      <w:r>
-        <w:rPr>
-          <w:rFonts w:ascii="Arial" w:eastAsia="Times New Roman" w:hAnsi="Arial" w:cs="Arial"/>
-          <w:sz w:val="24"/>
-          <w:szCs w:val="24"/>
-          <w:lang w:val="es-ES" w:eastAsia="es-ES"/>
-        </w:rPr>
-        <w:t xml:space="preserve"> componentes de medición para manejar la cantidad adecuada de alimentos como el medidor de flujo de agua yf-s201. Este sistema de control permite a los ganaderos especificar el suministro necesario de alimentos y supervisar el ganado durante el tiempo de alimentación, todo esto manejado por medio de un dispositivo móvil y el sistema de gestión de información.</w:t>
+        <w:t>Se usaran componentes de medición para manejar la cantidad adecuada de alimentos como el medidor de flujo de agua yf-s201. Este sistema de control permite a los ganaderos especificar el suministro necesario de alimentos y supervisar el ganado durante el tiempo de alimentación, todo esto manejado por medio de un dispositivo móvil y el sistema de gestión de información.</w:t>
       </w:r>
     </w:p>
     <w:p>
@@ -16207,21 +15627,7 @@
               <w:rPr>
                 <w:lang w:val="es-ES" w:eastAsia="es-ES"/>
               </w:rPr>
-              <w:t xml:space="preserve">1 x </w:t>
-            </w:r>
-            <w:proofErr w:type="spellStart"/>
-            <w:r>
-              <w:rPr>
-                <w:lang w:val="es-ES" w:eastAsia="es-ES"/>
-              </w:rPr>
-              <w:t>Protoboard</w:t>
-            </w:r>
-            <w:proofErr w:type="spellEnd"/>
-            <w:r>
-              <w:rPr>
-                <w:lang w:val="es-ES" w:eastAsia="es-ES"/>
-              </w:rPr>
-              <w:t xml:space="preserve"> </w:t>
+              <w:t xml:space="preserve">1 x Protoboard </w:t>
             </w:r>
           </w:p>
           <w:p>
@@ -16235,21 +15641,7 @@
               <w:rPr>
                 <w:lang w:val="es-ES" w:eastAsia="es-ES"/>
               </w:rPr>
-              <w:t xml:space="preserve">1 x Cable </w:t>
-            </w:r>
-            <w:proofErr w:type="spellStart"/>
-            <w:r>
-              <w:rPr>
-                <w:lang w:val="es-ES" w:eastAsia="es-ES"/>
-              </w:rPr>
-              <w:t>USBtipo</w:t>
-            </w:r>
-            <w:proofErr w:type="spellEnd"/>
-            <w:r>
-              <w:rPr>
-                <w:lang w:val="es-ES" w:eastAsia="es-ES"/>
-              </w:rPr>
-              <w:t xml:space="preserve"> B</w:t>
+              <w:t>1 x Cable USBtipo B</w:t>
             </w:r>
           </w:p>
           <w:p>
@@ -16263,21 +15655,7 @@
               <w:rPr>
                 <w:lang w:val="es-ES" w:eastAsia="es-ES"/>
               </w:rPr>
-              <w:t>1 x Fuente de 9V 1A (</w:t>
-            </w:r>
-            <w:proofErr w:type="spellStart"/>
-            <w:r>
-              <w:rPr>
-                <w:lang w:val="es-ES" w:eastAsia="es-ES"/>
-              </w:rPr>
-              <w:t>plug</w:t>
-            </w:r>
-            <w:proofErr w:type="spellEnd"/>
-            <w:r>
-              <w:rPr>
-                <w:lang w:val="es-ES" w:eastAsia="es-ES"/>
-              </w:rPr>
-              <w:t xml:space="preserve"> centro positivo, 5.5x2.1mm) </w:t>
+              <w:t xml:space="preserve">1 x Fuente de 9V 1A (plug centro positivo, 5.5x2.1mm) </w:t>
             </w:r>
           </w:p>
           <w:p>
@@ -16291,21 +15669,7 @@
               <w:rPr>
                 <w:lang w:val="es-ES" w:eastAsia="es-ES"/>
               </w:rPr>
-              <w:t xml:space="preserve">20 x Cables </w:t>
-            </w:r>
-            <w:proofErr w:type="spellStart"/>
-            <w:r>
-              <w:rPr>
-                <w:lang w:val="es-ES" w:eastAsia="es-ES"/>
-              </w:rPr>
-              <w:t>dupont</w:t>
-            </w:r>
-            <w:proofErr w:type="spellEnd"/>
-            <w:r>
-              <w:rPr>
-                <w:lang w:val="es-ES" w:eastAsia="es-ES"/>
-              </w:rPr>
-              <w:t xml:space="preserve"> macho hembra</w:t>
+              <w:t>20 x Cables dupont macho hembra</w:t>
             </w:r>
           </w:p>
           <w:p>
@@ -16319,30 +15683,8 @@
               <w:rPr>
                 <w:lang w:val="es-ES" w:eastAsia="es-ES"/>
               </w:rPr>
-              <w:t xml:space="preserve">20 x Cables </w:t>
-            </w:r>
-            <w:proofErr w:type="spellStart"/>
-            <w:r>
-              <w:rPr>
-                <w:lang w:val="es-ES" w:eastAsia="es-ES"/>
-              </w:rPr>
-              <w:t>dupont</w:t>
-            </w:r>
-            <w:proofErr w:type="spellEnd"/>
-            <w:r>
-              <w:rPr>
-                <w:lang w:val="es-ES" w:eastAsia="es-ES"/>
-              </w:rPr>
-              <w:t xml:space="preserve"> macho </w:t>
-            </w:r>
-            <w:proofErr w:type="spellStart"/>
-            <w:r>
-              <w:rPr>
-                <w:lang w:val="es-ES" w:eastAsia="es-ES"/>
-              </w:rPr>
-              <w:t>macho</w:t>
-            </w:r>
-            <w:proofErr w:type="spellEnd"/>
+              <w:t>20 x Cables dupont macho macho</w:t>
+            </w:r>
           </w:p>
           <w:p>
             <w:pPr>
@@ -16516,14 +15858,12 @@
                 <w:lang w:val="es-ES" w:eastAsia="es-ES"/>
               </w:rPr>
             </w:pPr>
-            <w:proofErr w:type="spellStart"/>
             <w:r>
               <w:rPr>
                 <w:lang w:val="es-ES" w:eastAsia="es-ES"/>
               </w:rPr>
               <w:t>Cautin</w:t>
             </w:r>
-            <w:proofErr w:type="spellEnd"/>
           </w:p>
           <w:p>
             <w:pPr>
@@ -16602,7 +15942,6 @@
                 <w:lang w:val="es-ES" w:eastAsia="es-ES"/>
               </w:rPr>
             </w:pPr>
-            <w:proofErr w:type="spellStart"/>
             <w:r>
               <w:rPr>
                 <w:rFonts w:ascii="Arial" w:eastAsia="Times New Roman" w:hAnsi="Arial" w:cs="Arial"/>
@@ -16612,7 +15951,6 @@
               </w:rPr>
               <w:t>Prerequisitos</w:t>
             </w:r>
-            <w:proofErr w:type="spellEnd"/>
           </w:p>
         </w:tc>
         <w:tc>
@@ -16644,21 +15982,7 @@
               <w:rPr>
                 <w:lang w:val="es-ES" w:eastAsia="es-ES"/>
               </w:rPr>
-              <w:t xml:space="preserve">Descargar el programa </w:t>
-            </w:r>
-            <w:proofErr w:type="spellStart"/>
-            <w:r>
-              <w:rPr>
-                <w:lang w:val="es-ES" w:eastAsia="es-ES"/>
-              </w:rPr>
-              <w:t>Frizing</w:t>
-            </w:r>
-            <w:proofErr w:type="spellEnd"/>
-            <w:r>
-              <w:rPr>
-                <w:lang w:val="es-ES" w:eastAsia="es-ES"/>
-              </w:rPr>
-              <w:t xml:space="preserve"> o cualquier simulador de preferencia</w:t>
+              <w:t>Descargar el programa Frizing o cualquier simulador de preferencia</w:t>
             </w:r>
           </w:p>
         </w:tc>
@@ -16779,27 +16103,7 @@
           <w:szCs w:val="24"/>
           <w:lang w:val="es-ES" w:eastAsia="es-ES"/>
         </w:rPr>
-        <w:t xml:space="preserve">Este sistema se diseñara para determinar el momento oportuno y establecer la cantidad de riego en las plantas o cultivo que está en su proceso, verificado y monitoreado por medio </w:t>
-      </w:r>
-      <w:proofErr w:type="gramStart"/>
-      <w:r>
-        <w:rPr>
-          <w:rFonts w:ascii="Arial" w:eastAsia="Times New Roman" w:hAnsi="Arial" w:cs="Arial"/>
-          <w:sz w:val="24"/>
-          <w:szCs w:val="24"/>
-          <w:lang w:val="es-ES" w:eastAsia="es-ES"/>
-        </w:rPr>
-        <w:t>del  gestor</w:t>
-      </w:r>
-      <w:proofErr w:type="gramEnd"/>
-      <w:r>
-        <w:rPr>
-          <w:rFonts w:ascii="Arial" w:eastAsia="Times New Roman" w:hAnsi="Arial" w:cs="Arial"/>
-          <w:sz w:val="24"/>
-          <w:szCs w:val="24"/>
-          <w:lang w:val="es-ES" w:eastAsia="es-ES"/>
-        </w:rPr>
-        <w:t xml:space="preserve"> de información.</w:t>
+        <w:t>Este sistema se diseñara para determinar el momento oportuno y establecer la cantidad de riego en las plantas o cultivo que está en su proceso, verificado y monitoreado por medio del gestor de información.</w:t>
       </w:r>
     </w:p>
     <w:p>
@@ -16998,21 +16302,7 @@
               <w:rPr>
                 <w:lang w:val="es-ES" w:eastAsia="es-ES"/>
               </w:rPr>
-              <w:t xml:space="preserve">1 x </w:t>
-            </w:r>
-            <w:proofErr w:type="spellStart"/>
-            <w:r>
-              <w:rPr>
-                <w:lang w:val="es-ES" w:eastAsia="es-ES"/>
-              </w:rPr>
-              <w:t>Protoboard</w:t>
-            </w:r>
-            <w:proofErr w:type="spellEnd"/>
-            <w:r>
-              <w:rPr>
-                <w:lang w:val="es-ES" w:eastAsia="es-ES"/>
-              </w:rPr>
-              <w:t xml:space="preserve"> </w:t>
+              <w:t xml:space="preserve">1 x Protoboard </w:t>
             </w:r>
           </w:p>
           <w:p>
@@ -17026,21 +16316,7 @@
               <w:rPr>
                 <w:lang w:val="es-ES" w:eastAsia="es-ES"/>
               </w:rPr>
-              <w:t xml:space="preserve">1 x Cable </w:t>
-            </w:r>
-            <w:proofErr w:type="spellStart"/>
-            <w:r>
-              <w:rPr>
-                <w:lang w:val="es-ES" w:eastAsia="es-ES"/>
-              </w:rPr>
-              <w:t>USBtipo</w:t>
-            </w:r>
-            <w:proofErr w:type="spellEnd"/>
-            <w:r>
-              <w:rPr>
-                <w:lang w:val="es-ES" w:eastAsia="es-ES"/>
-              </w:rPr>
-              <w:t xml:space="preserve"> B</w:t>
+              <w:t>1 x Cable USBtipo B</w:t>
             </w:r>
           </w:p>
           <w:p>
@@ -17054,21 +16330,7 @@
               <w:rPr>
                 <w:lang w:val="es-ES" w:eastAsia="es-ES"/>
               </w:rPr>
-              <w:t>1 x Fuente de 9V 1A (</w:t>
-            </w:r>
-            <w:proofErr w:type="spellStart"/>
-            <w:r>
-              <w:rPr>
-                <w:lang w:val="es-ES" w:eastAsia="es-ES"/>
-              </w:rPr>
-              <w:t>plug</w:t>
-            </w:r>
-            <w:proofErr w:type="spellEnd"/>
-            <w:r>
-              <w:rPr>
-                <w:lang w:val="es-ES" w:eastAsia="es-ES"/>
-              </w:rPr>
-              <w:t xml:space="preserve"> centro positivo, 5.5x2.1mm) </w:t>
+              <w:t xml:space="preserve">1 x Fuente de 9V 1A (plug centro positivo, 5.5x2.1mm) </w:t>
             </w:r>
           </w:p>
           <w:p>
@@ -17082,21 +16344,7 @@
               <w:rPr>
                 <w:lang w:val="es-ES" w:eastAsia="es-ES"/>
               </w:rPr>
-              <w:t xml:space="preserve">20 x Cables </w:t>
-            </w:r>
-            <w:proofErr w:type="spellStart"/>
-            <w:r>
-              <w:rPr>
-                <w:lang w:val="es-ES" w:eastAsia="es-ES"/>
-              </w:rPr>
-              <w:t>dupont</w:t>
-            </w:r>
-            <w:proofErr w:type="spellEnd"/>
-            <w:r>
-              <w:rPr>
-                <w:lang w:val="es-ES" w:eastAsia="es-ES"/>
-              </w:rPr>
-              <w:t xml:space="preserve"> macho hembra</w:t>
+              <w:t>20 x Cables dupont macho hembra</w:t>
             </w:r>
           </w:p>
           <w:p>
@@ -17110,30 +16358,8 @@
               <w:rPr>
                 <w:lang w:val="es-ES" w:eastAsia="es-ES"/>
               </w:rPr>
-              <w:t xml:space="preserve">20 x Cables </w:t>
-            </w:r>
-            <w:proofErr w:type="spellStart"/>
-            <w:r>
-              <w:rPr>
-                <w:lang w:val="es-ES" w:eastAsia="es-ES"/>
-              </w:rPr>
-              <w:t>dupont</w:t>
-            </w:r>
-            <w:proofErr w:type="spellEnd"/>
-            <w:r>
-              <w:rPr>
-                <w:lang w:val="es-ES" w:eastAsia="es-ES"/>
-              </w:rPr>
-              <w:t xml:space="preserve"> macho </w:t>
-            </w:r>
-            <w:proofErr w:type="spellStart"/>
-            <w:r>
-              <w:rPr>
-                <w:lang w:val="es-ES" w:eastAsia="es-ES"/>
-              </w:rPr>
-              <w:t>macho</w:t>
-            </w:r>
-            <w:proofErr w:type="spellEnd"/>
+              <w:t>20 x Cables dupont macho macho</w:t>
+            </w:r>
           </w:p>
           <w:p>
             <w:pPr>
@@ -17307,14 +16533,12 @@
                 <w:lang w:val="es-ES" w:eastAsia="es-ES"/>
               </w:rPr>
             </w:pPr>
-            <w:proofErr w:type="spellStart"/>
             <w:r>
               <w:rPr>
                 <w:lang w:val="es-ES" w:eastAsia="es-ES"/>
               </w:rPr>
               <w:t>Cautin</w:t>
             </w:r>
-            <w:proofErr w:type="spellEnd"/>
           </w:p>
           <w:p>
             <w:pPr>
@@ -17393,7 +16617,6 @@
                 <w:lang w:val="es-ES" w:eastAsia="es-ES"/>
               </w:rPr>
             </w:pPr>
-            <w:proofErr w:type="spellStart"/>
             <w:r>
               <w:rPr>
                 <w:rFonts w:ascii="Arial" w:eastAsia="Times New Roman" w:hAnsi="Arial" w:cs="Arial"/>
@@ -17403,7 +16626,6 @@
               </w:rPr>
               <w:t>Prerequisitos</w:t>
             </w:r>
-            <w:proofErr w:type="spellEnd"/>
           </w:p>
         </w:tc>
         <w:tc>
@@ -17435,21 +16657,7 @@
               <w:rPr>
                 <w:lang w:val="es-ES" w:eastAsia="es-ES"/>
               </w:rPr>
-              <w:t xml:space="preserve">Descargar el programa </w:t>
-            </w:r>
-            <w:proofErr w:type="spellStart"/>
-            <w:r>
-              <w:rPr>
-                <w:lang w:val="es-ES" w:eastAsia="es-ES"/>
-              </w:rPr>
-              <w:t>Frizing</w:t>
-            </w:r>
-            <w:proofErr w:type="spellEnd"/>
-            <w:r>
-              <w:rPr>
-                <w:lang w:val="es-ES" w:eastAsia="es-ES"/>
-              </w:rPr>
-              <w:t xml:space="preserve"> o cualquier simulador de preferencia</w:t>
+              <w:t>Descargar el programa Frizing o cualquier simulador de preferencia</w:t>
             </w:r>
           </w:p>
         </w:tc>
@@ -17509,27 +16717,7 @@
           <w:szCs w:val="24"/>
           <w:lang w:val="es-ES" w:eastAsia="es-ES"/>
         </w:rPr>
-        <w:t xml:space="preserve">Se crea un control de acceso en el que se pueda manejar desde el sistema de gestión de información y aplicativo móvil, en el cual consiste en abrir y cerrar puertas del espacio donde se alojaran los vehículos y herramientas que él trabajador tiene en su propiedad, en su caso también puede ser gestionado con dispositivos dactilares que se instalaran junto a las puertas y controles de acceso </w:t>
-      </w:r>
-      <w:proofErr w:type="spellStart"/>
-      <w:r>
-        <w:rPr>
-          <w:rFonts w:ascii="Arial" w:eastAsia="Times New Roman" w:hAnsi="Arial" w:cs="Arial"/>
-          <w:sz w:val="24"/>
-          <w:szCs w:val="24"/>
-          <w:lang w:val="es-ES" w:eastAsia="es-ES"/>
-        </w:rPr>
-        <w:t>lcd</w:t>
-      </w:r>
-      <w:proofErr w:type="spellEnd"/>
-      <w:r>
-        <w:rPr>
-          <w:rFonts w:ascii="Arial" w:eastAsia="Times New Roman" w:hAnsi="Arial" w:cs="Arial"/>
-          <w:sz w:val="24"/>
-          <w:szCs w:val="24"/>
-          <w:lang w:val="es-ES" w:eastAsia="es-ES"/>
-        </w:rPr>
-        <w:t xml:space="preserve"> con teclado</w:t>
+        <w:t>Se crea un control de acceso en el que se pueda manejar desde el sistema de gestión de información y aplicativo móvil, en el cual consiste en abrir y cerrar puertas del espacio donde se alojaran los vehículos y herramientas que él trabajador tiene en su propiedad, en su caso también puede ser gestionado con dispositivos dactilares que se instalaran junto a las puertas y controles de acceso lcd con teclado</w:t>
       </w:r>
     </w:p>
     <w:p>
@@ -17827,21 +17015,7 @@
               <w:rPr>
                 <w:lang w:val="es-ES" w:eastAsia="es-ES"/>
               </w:rPr>
-              <w:t xml:space="preserve">1 x </w:t>
-            </w:r>
-            <w:proofErr w:type="spellStart"/>
-            <w:r>
-              <w:rPr>
-                <w:lang w:val="es-ES" w:eastAsia="es-ES"/>
-              </w:rPr>
-              <w:t>Protoboard</w:t>
-            </w:r>
-            <w:proofErr w:type="spellEnd"/>
-            <w:r>
-              <w:rPr>
-                <w:lang w:val="es-ES" w:eastAsia="es-ES"/>
-              </w:rPr>
-              <w:t xml:space="preserve"> </w:t>
+              <w:t xml:space="preserve">1 x Protoboard </w:t>
             </w:r>
           </w:p>
           <w:p>
@@ -17855,21 +17029,7 @@
               <w:rPr>
                 <w:lang w:val="es-ES" w:eastAsia="es-ES"/>
               </w:rPr>
-              <w:t xml:space="preserve">1 x Cable </w:t>
-            </w:r>
-            <w:proofErr w:type="spellStart"/>
-            <w:r>
-              <w:rPr>
-                <w:lang w:val="es-ES" w:eastAsia="es-ES"/>
-              </w:rPr>
-              <w:t>USBtipo</w:t>
-            </w:r>
-            <w:proofErr w:type="spellEnd"/>
-            <w:r>
-              <w:rPr>
-                <w:lang w:val="es-ES" w:eastAsia="es-ES"/>
-              </w:rPr>
-              <w:t xml:space="preserve"> B</w:t>
+              <w:t>1 x Cable USBtipo B</w:t>
             </w:r>
           </w:p>
           <w:p>
@@ -17883,21 +17043,7 @@
               <w:rPr>
                 <w:lang w:val="es-ES" w:eastAsia="es-ES"/>
               </w:rPr>
-              <w:t>1 x Fuente de 9V 1A (</w:t>
-            </w:r>
-            <w:proofErr w:type="spellStart"/>
-            <w:r>
-              <w:rPr>
-                <w:lang w:val="es-ES" w:eastAsia="es-ES"/>
-              </w:rPr>
-              <w:t>plug</w:t>
-            </w:r>
-            <w:proofErr w:type="spellEnd"/>
-            <w:r>
-              <w:rPr>
-                <w:lang w:val="es-ES" w:eastAsia="es-ES"/>
-              </w:rPr>
-              <w:t xml:space="preserve"> centro positivo, 5.5x2.1mm) </w:t>
+              <w:t xml:space="preserve">1 x Fuente de 9V 1A (plug centro positivo, 5.5x2.1mm) </w:t>
             </w:r>
           </w:p>
           <w:p>
@@ -17911,21 +17057,7 @@
               <w:rPr>
                 <w:lang w:val="es-ES" w:eastAsia="es-ES"/>
               </w:rPr>
-              <w:t xml:space="preserve">20 x Cables </w:t>
-            </w:r>
-            <w:proofErr w:type="spellStart"/>
-            <w:r>
-              <w:rPr>
-                <w:lang w:val="es-ES" w:eastAsia="es-ES"/>
-              </w:rPr>
-              <w:t>dupont</w:t>
-            </w:r>
-            <w:proofErr w:type="spellEnd"/>
-            <w:r>
-              <w:rPr>
-                <w:lang w:val="es-ES" w:eastAsia="es-ES"/>
-              </w:rPr>
-              <w:t xml:space="preserve"> macho hembra</w:t>
+              <w:t>20 x Cables dupont macho hembra</w:t>
             </w:r>
           </w:p>
           <w:p>
@@ -17939,30 +17071,8 @@
               <w:rPr>
                 <w:lang w:val="es-ES" w:eastAsia="es-ES"/>
               </w:rPr>
-              <w:t xml:space="preserve">20 x Cables </w:t>
-            </w:r>
-            <w:proofErr w:type="spellStart"/>
-            <w:r>
-              <w:rPr>
-                <w:lang w:val="es-ES" w:eastAsia="es-ES"/>
-              </w:rPr>
-              <w:t>dupont</w:t>
-            </w:r>
-            <w:proofErr w:type="spellEnd"/>
-            <w:r>
-              <w:rPr>
-                <w:lang w:val="es-ES" w:eastAsia="es-ES"/>
-              </w:rPr>
-              <w:t xml:space="preserve"> macho </w:t>
-            </w:r>
-            <w:proofErr w:type="spellStart"/>
-            <w:r>
-              <w:rPr>
-                <w:lang w:val="es-ES" w:eastAsia="es-ES"/>
-              </w:rPr>
-              <w:t>macho</w:t>
-            </w:r>
-            <w:proofErr w:type="spellEnd"/>
+              <w:t>20 x Cables dupont macho macho</w:t>
+            </w:r>
           </w:p>
           <w:p>
             <w:pPr>
@@ -17989,16 +17099,8 @@
               <w:rPr>
                 <w:lang w:val="es-ES" w:eastAsia="es-ES"/>
               </w:rPr>
-              <w:t xml:space="preserve">2x </w:t>
-            </w:r>
-            <w:proofErr w:type="spellStart"/>
-            <w:r>
-              <w:rPr>
-                <w:lang w:val="es-ES" w:eastAsia="es-ES"/>
-              </w:rPr>
-              <w:t>Sevomotores</w:t>
-            </w:r>
-            <w:proofErr w:type="spellEnd"/>
+              <w:t>2x Sevomotores</w:t>
+            </w:r>
           </w:p>
         </w:tc>
         <w:tc>
@@ -18116,14 +17218,12 @@
                 <w:lang w:val="es-ES" w:eastAsia="es-ES"/>
               </w:rPr>
             </w:pPr>
-            <w:proofErr w:type="spellStart"/>
             <w:r>
               <w:rPr>
                 <w:lang w:val="es-ES" w:eastAsia="es-ES"/>
               </w:rPr>
               <w:t>Cautin</w:t>
             </w:r>
-            <w:proofErr w:type="spellEnd"/>
           </w:p>
           <w:p>
             <w:pPr>
@@ -18202,7 +17302,6 @@
                 <w:lang w:val="es-ES" w:eastAsia="es-ES"/>
               </w:rPr>
             </w:pPr>
-            <w:proofErr w:type="spellStart"/>
             <w:r>
               <w:rPr>
                 <w:rFonts w:ascii="Arial" w:eastAsia="Times New Roman" w:hAnsi="Arial" w:cs="Arial"/>
@@ -18212,7 +17311,6 @@
               </w:rPr>
               <w:t>Prerequisitos</w:t>
             </w:r>
-            <w:proofErr w:type="spellEnd"/>
           </w:p>
         </w:tc>
         <w:tc>
@@ -18244,21 +17342,7 @@
               <w:rPr>
                 <w:lang w:val="es-ES" w:eastAsia="es-ES"/>
               </w:rPr>
-              <w:t xml:space="preserve">Descargar el programa </w:t>
-            </w:r>
-            <w:proofErr w:type="spellStart"/>
-            <w:r>
-              <w:rPr>
-                <w:lang w:val="es-ES" w:eastAsia="es-ES"/>
-              </w:rPr>
-              <w:t>Frizing</w:t>
-            </w:r>
-            <w:proofErr w:type="spellEnd"/>
-            <w:r>
-              <w:rPr>
-                <w:lang w:val="es-ES" w:eastAsia="es-ES"/>
-              </w:rPr>
-              <w:t xml:space="preserve"> o cualquier simulador de preferencia</w:t>
+              <w:t>Descargar el programa Frizing o cualquier simulador de preferencia</w:t>
             </w:r>
           </w:p>
         </w:tc>
@@ -18388,47 +17472,7 @@
           <w:szCs w:val="24"/>
           <w:lang w:val="es-ES" w:eastAsia="es-ES"/>
         </w:rPr>
-        <w:t xml:space="preserve">Este sistema se usara para el monitorea de toda la finca, teniendo así ayudas instaladas como cámaras sensores de movimiento y aproximación, para alertar anomalías o intrusos que quieran aprovecharse de productos y materiales de la finca, incorporando más componentes electrónicos instalados afuera del hogar como lo son los sensores dactilares y accesos por </w:t>
-      </w:r>
-      <w:proofErr w:type="gramStart"/>
-      <w:r>
-        <w:rPr>
-          <w:rFonts w:ascii="Arial" w:eastAsia="Times New Roman" w:hAnsi="Arial" w:cs="Arial"/>
-          <w:sz w:val="24"/>
-          <w:szCs w:val="24"/>
-          <w:lang w:val="es-ES" w:eastAsia="es-ES"/>
-        </w:rPr>
-        <w:t>clave  en</w:t>
-      </w:r>
-      <w:proofErr w:type="gramEnd"/>
-      <w:r>
-        <w:rPr>
-          <w:rFonts w:ascii="Arial" w:eastAsia="Times New Roman" w:hAnsi="Arial" w:cs="Arial"/>
-          <w:sz w:val="24"/>
-          <w:szCs w:val="24"/>
-          <w:lang w:val="es-ES" w:eastAsia="es-ES"/>
-        </w:rPr>
-        <w:t xml:space="preserve"> las entradas ya sean en la casa de la finca o en algunos broches más importantes evitando el robo de ganado. Se piensa instalar alarmas sonoras </w:t>
-      </w:r>
-      <w:proofErr w:type="gramStart"/>
-      <w:r>
-        <w:rPr>
-          <w:rFonts w:ascii="Arial" w:eastAsia="Times New Roman" w:hAnsi="Arial" w:cs="Arial"/>
-          <w:sz w:val="24"/>
-          <w:szCs w:val="24"/>
-          <w:lang w:val="es-ES" w:eastAsia="es-ES"/>
-        </w:rPr>
-        <w:t>y  parlantes</w:t>
-      </w:r>
-      <w:proofErr w:type="gramEnd"/>
-      <w:r>
-        <w:rPr>
-          <w:rFonts w:ascii="Arial" w:eastAsia="Times New Roman" w:hAnsi="Arial" w:cs="Arial"/>
-          <w:sz w:val="24"/>
-          <w:szCs w:val="24"/>
-          <w:lang w:val="es-ES" w:eastAsia="es-ES"/>
-        </w:rPr>
-        <w:t xml:space="preserve"> para el aviso de alguna información importante o alertas de peligros.</w:t>
+        <w:t>Este sistema se usara para el monitorea de toda la finca, teniendo así ayudas instaladas como cámaras sensores de movimiento y aproximación, para alertar anomalías o intrusos que quieran aprovecharse de productos y materiales de la finca, incorporando más componentes electrónicos instalados afuera del hogar como lo son los sensores dactilares y accesos por clave  en las entradas ya sean en la casa de la finca o en algunos broches más importantes evitando el robo de ganado. Se piensa instalar alarmas sonoras y  parlantes para el aviso de alguna información importante o alertas de peligros.</w:t>
       </w:r>
     </w:p>
     <w:p>
@@ -18703,21 +17747,7 @@
               <w:rPr>
                 <w:lang w:val="es-ES" w:eastAsia="es-ES"/>
               </w:rPr>
-              <w:t xml:space="preserve">1 x </w:t>
-            </w:r>
-            <w:proofErr w:type="spellStart"/>
-            <w:r>
-              <w:rPr>
-                <w:lang w:val="es-ES" w:eastAsia="es-ES"/>
-              </w:rPr>
-              <w:t>Protoboard</w:t>
-            </w:r>
-            <w:proofErr w:type="spellEnd"/>
-            <w:r>
-              <w:rPr>
-                <w:lang w:val="es-ES" w:eastAsia="es-ES"/>
-              </w:rPr>
-              <w:t xml:space="preserve"> </w:t>
+              <w:t xml:space="preserve">1 x Protoboard </w:t>
             </w:r>
           </w:p>
           <w:p>
@@ -18731,21 +17761,7 @@
               <w:rPr>
                 <w:lang w:val="es-ES" w:eastAsia="es-ES"/>
               </w:rPr>
-              <w:t xml:space="preserve">1 x Cable </w:t>
-            </w:r>
-            <w:proofErr w:type="spellStart"/>
-            <w:r>
-              <w:rPr>
-                <w:lang w:val="es-ES" w:eastAsia="es-ES"/>
-              </w:rPr>
-              <w:t>USBtipo</w:t>
-            </w:r>
-            <w:proofErr w:type="spellEnd"/>
-            <w:r>
-              <w:rPr>
-                <w:lang w:val="es-ES" w:eastAsia="es-ES"/>
-              </w:rPr>
-              <w:t xml:space="preserve"> B</w:t>
+              <w:t>1 x Cable USBtipo B</w:t>
             </w:r>
           </w:p>
           <w:p>
@@ -18759,21 +17775,7 @@
               <w:rPr>
                 <w:lang w:val="es-ES" w:eastAsia="es-ES"/>
               </w:rPr>
-              <w:t>1 x Fuente de 9V 1A (</w:t>
-            </w:r>
-            <w:proofErr w:type="spellStart"/>
-            <w:r>
-              <w:rPr>
-                <w:lang w:val="es-ES" w:eastAsia="es-ES"/>
-              </w:rPr>
-              <w:t>plug</w:t>
-            </w:r>
-            <w:proofErr w:type="spellEnd"/>
-            <w:r>
-              <w:rPr>
-                <w:lang w:val="es-ES" w:eastAsia="es-ES"/>
-              </w:rPr>
-              <w:t xml:space="preserve"> centro positivo, 5.5x2.1mm) </w:t>
+              <w:t xml:space="preserve">1 x Fuente de 9V 1A (plug centro positivo, 5.5x2.1mm) </w:t>
             </w:r>
           </w:p>
           <w:p>
@@ -18787,21 +17789,7 @@
               <w:rPr>
                 <w:lang w:val="es-ES" w:eastAsia="es-ES"/>
               </w:rPr>
-              <w:t xml:space="preserve">20 x Cables </w:t>
-            </w:r>
-            <w:proofErr w:type="spellStart"/>
-            <w:r>
-              <w:rPr>
-                <w:lang w:val="es-ES" w:eastAsia="es-ES"/>
-              </w:rPr>
-              <w:t>dupont</w:t>
-            </w:r>
-            <w:proofErr w:type="spellEnd"/>
-            <w:r>
-              <w:rPr>
-                <w:lang w:val="es-ES" w:eastAsia="es-ES"/>
-              </w:rPr>
-              <w:t xml:space="preserve"> macho hembra</w:t>
+              <w:t>20 x Cables dupont macho hembra</w:t>
             </w:r>
           </w:p>
           <w:p>
@@ -18815,30 +17803,8 @@
               <w:rPr>
                 <w:lang w:val="es-ES" w:eastAsia="es-ES"/>
               </w:rPr>
-              <w:t xml:space="preserve">20 x Cables </w:t>
-            </w:r>
-            <w:proofErr w:type="spellStart"/>
-            <w:r>
-              <w:rPr>
-                <w:lang w:val="es-ES" w:eastAsia="es-ES"/>
-              </w:rPr>
-              <w:t>dupont</w:t>
-            </w:r>
-            <w:proofErr w:type="spellEnd"/>
-            <w:r>
-              <w:rPr>
-                <w:lang w:val="es-ES" w:eastAsia="es-ES"/>
-              </w:rPr>
-              <w:t xml:space="preserve"> macho </w:t>
-            </w:r>
-            <w:proofErr w:type="spellStart"/>
-            <w:r>
-              <w:rPr>
-                <w:lang w:val="es-ES" w:eastAsia="es-ES"/>
-              </w:rPr>
-              <w:t>macho</w:t>
-            </w:r>
-            <w:proofErr w:type="spellEnd"/>
+              <w:t>20 x Cables dupont macho macho</w:t>
+            </w:r>
           </w:p>
           <w:p>
             <w:pPr>
@@ -18893,16 +17859,8 @@
               <w:rPr>
                 <w:lang w:val="es-ES" w:eastAsia="es-ES"/>
               </w:rPr>
-              <w:t xml:space="preserve">1x </w:t>
-            </w:r>
-            <w:proofErr w:type="spellStart"/>
-            <w:r>
-              <w:rPr>
-                <w:lang w:val="es-ES" w:eastAsia="es-ES"/>
-              </w:rPr>
-              <w:t>Buzzer</w:t>
-            </w:r>
-            <w:proofErr w:type="spellEnd"/>
+              <w:t>1x Buzzer</w:t>
+            </w:r>
           </w:p>
           <w:p>
             <w:pPr>
@@ -19034,14 +17992,12 @@
                 <w:lang w:val="es-ES" w:eastAsia="es-ES"/>
               </w:rPr>
             </w:pPr>
-            <w:proofErr w:type="spellStart"/>
             <w:r>
               <w:rPr>
                 <w:lang w:val="es-ES" w:eastAsia="es-ES"/>
               </w:rPr>
               <w:t>Cautin</w:t>
             </w:r>
-            <w:proofErr w:type="spellEnd"/>
           </w:p>
           <w:p>
             <w:pPr>
@@ -19120,7 +18076,6 @@
                 <w:lang w:val="es-ES" w:eastAsia="es-ES"/>
               </w:rPr>
             </w:pPr>
-            <w:proofErr w:type="spellStart"/>
             <w:r>
               <w:rPr>
                 <w:rFonts w:ascii="Arial" w:eastAsia="Times New Roman" w:hAnsi="Arial" w:cs="Arial"/>
@@ -19130,7 +18085,6 @@
               </w:rPr>
               <w:t>Prerequisitos</w:t>
             </w:r>
-            <w:proofErr w:type="spellEnd"/>
           </w:p>
         </w:tc>
         <w:tc>
@@ -19162,21 +18116,7 @@
               <w:rPr>
                 <w:lang w:val="es-ES" w:eastAsia="es-ES"/>
               </w:rPr>
-              <w:t xml:space="preserve">Descargar el programa </w:t>
-            </w:r>
-            <w:proofErr w:type="spellStart"/>
-            <w:r>
-              <w:rPr>
-                <w:lang w:val="es-ES" w:eastAsia="es-ES"/>
-              </w:rPr>
-              <w:t>Frizing</w:t>
-            </w:r>
-            <w:proofErr w:type="spellEnd"/>
-            <w:r>
-              <w:rPr>
-                <w:lang w:val="es-ES" w:eastAsia="es-ES"/>
-              </w:rPr>
-              <w:t xml:space="preserve"> o cualquier simulador de preferencia</w:t>
+              <w:t>Descargar el programa Frizing o cualquier simulador de preferencia</w:t>
             </w:r>
           </w:p>
         </w:tc>
@@ -19371,25 +18311,7 @@
           <w:szCs w:val="24"/>
           <w:lang w:val="es-ES"/>
         </w:rPr>
-        <w:t xml:space="preserve">El sensor PIR detecta el movimiento en el estado de niveles de infrarrojos por calor que emiten los objetos que lo rodean. </w:t>
-      </w:r>
-      <w:proofErr w:type="gramStart"/>
-      <w:r>
-        <w:rPr>
-          <w:sz w:val="24"/>
-          <w:szCs w:val="24"/>
-          <w:lang w:val="es-ES"/>
-        </w:rPr>
-        <w:t>Cuando  su</w:t>
-      </w:r>
-      <w:proofErr w:type="gramEnd"/>
-      <w:r>
-        <w:rPr>
-          <w:sz w:val="24"/>
-          <w:szCs w:val="24"/>
-          <w:lang w:val="es-ES"/>
-        </w:rPr>
-        <w:t xml:space="preserve"> detección de movimiento es tomada por el sensor PIR, emitiendo un valor verdadero como una señal de alto en su pin de salida. Sus especificaciones de trabajo son con un alcance de detección de 7 met</w:t>
+        <w:t>El sensor PIR detecta el movimiento en el estado de niveles de infrarrojos por calor que emiten los objetos que lo rodean. Cuando  su detección de movimiento es tomada por el sensor PIR, emitiendo un valor verdadero como una señal de alto en su pin de salida. Sus especificaciones de trabajo son con un alcance de detección de 7 met</w:t>
       </w:r>
       <w:r>
         <w:rPr>
@@ -19549,29 +18471,7 @@
           <w:szCs w:val="24"/>
           <w:lang w:val="es-ES"/>
         </w:rPr>
-        <w:t xml:space="preserve">Se </w:t>
-      </w:r>
-      <w:proofErr w:type="gramStart"/>
-      <w:r>
-        <w:rPr>
-          <w:rFonts w:ascii="Arial" w:hAnsi="Arial" w:cs="Arial"/>
-          <w:color w:val="000000"/>
-          <w:sz w:val="24"/>
-          <w:szCs w:val="24"/>
-          <w:lang w:val="es-ES"/>
-        </w:rPr>
-        <w:t>analizaran</w:t>
-      </w:r>
-      <w:proofErr w:type="gramEnd"/>
-      <w:r>
-        <w:rPr>
-          <w:rFonts w:ascii="Arial" w:hAnsi="Arial" w:cs="Arial"/>
-          <w:color w:val="000000"/>
-          <w:sz w:val="24"/>
-          <w:szCs w:val="24"/>
-          <w:lang w:val="es-ES"/>
-        </w:rPr>
-        <w:t xml:space="preserve"> los distintos tipos de tecnologías más relevantes en el campo de la domótica y se elegirá cual es la tecnología que más se acopla a los requisitos propuestos.</w:t>
+        <w:t>Se analizaran los distintos tipos de tecnologías más relevantes en el campo de la domótica y se elegirá cual es la tecnología que más se acopla a los requisitos propuestos.</w:t>
       </w:r>
     </w:p>
     <w:p>
@@ -19752,29 +18652,7 @@
           <w:szCs w:val="24"/>
           <w:lang w:val="es-ES"/>
         </w:rPr>
-        <w:t xml:space="preserve">Una vez seleccionada la tecnología de comunicación y sus </w:t>
-      </w:r>
-      <w:proofErr w:type="gramStart"/>
-      <w:r>
-        <w:rPr>
-          <w:rFonts w:ascii="Arial" w:hAnsi="Arial" w:cs="Arial"/>
-          <w:color w:val="000000"/>
-          <w:sz w:val="24"/>
-          <w:szCs w:val="24"/>
-          <w:lang w:val="es-ES"/>
-        </w:rPr>
-        <w:t>respectivos  módulos</w:t>
-      </w:r>
-      <w:proofErr w:type="gramEnd"/>
-      <w:r>
-        <w:rPr>
-          <w:rFonts w:ascii="Arial" w:hAnsi="Arial" w:cs="Arial"/>
-          <w:color w:val="000000"/>
-          <w:sz w:val="24"/>
-          <w:szCs w:val="24"/>
-          <w:lang w:val="es-ES"/>
-        </w:rPr>
-        <w:t xml:space="preserve"> o actuadores para Cada uno de las tareas a controlar que son luces, medición, proyección y actuadores se realizara el Análisis de su configuración y funcionamiento. </w:t>
+        <w:t xml:space="preserve">Una vez seleccionada la tecnología de comunicación y sus respectivos  módulos o actuadores para Cada uno de las tareas a controlar que son luces, medición, proyección y actuadores se realizara el Análisis de su configuración y funcionamiento. </w:t>
       </w:r>
     </w:p>
     <w:p>
@@ -19859,29 +18737,7 @@
           <w:lang w:val="es-ES"/>
         </w:rPr>
         <w:lastRenderedPageBreak/>
-        <w:t xml:space="preserve">Se </w:t>
-      </w:r>
-      <w:proofErr w:type="gramStart"/>
-      <w:r>
-        <w:rPr>
-          <w:rFonts w:ascii="Arial" w:hAnsi="Arial" w:cs="Arial"/>
-          <w:color w:val="000000"/>
-          <w:sz w:val="24"/>
-          <w:szCs w:val="24"/>
-          <w:lang w:val="es-ES"/>
-        </w:rPr>
-        <w:t>analizaran</w:t>
-      </w:r>
-      <w:proofErr w:type="gramEnd"/>
-      <w:r>
-        <w:rPr>
-          <w:rFonts w:ascii="Arial" w:hAnsi="Arial" w:cs="Arial"/>
-          <w:color w:val="000000"/>
-          <w:sz w:val="24"/>
-          <w:szCs w:val="24"/>
-          <w:lang w:val="es-ES"/>
-        </w:rPr>
-        <w:t xml:space="preserve"> los distintos tipos de software que permitan la implementación de un servidor web el cual permite almacenar una página o aplicativo web.</w:t>
+        <w:t>Se analizaran los distintos tipos de software que permitan la implementación de un servidor web el cual permite almacenar una página o aplicativo web.</w:t>
       </w:r>
     </w:p>
     <w:p>
@@ -20004,29 +18860,7 @@
           <w:szCs w:val="24"/>
           <w:lang w:val="es-ES"/>
         </w:rPr>
-        <w:t xml:space="preserve">Diseñar la aplicativo web o página </w:t>
-      </w:r>
-      <w:proofErr w:type="gramStart"/>
-      <w:r>
-        <w:rPr>
-          <w:rFonts w:ascii="Arial" w:hAnsi="Arial" w:cs="Arial"/>
-          <w:color w:val="000000"/>
-          <w:sz w:val="24"/>
-          <w:szCs w:val="24"/>
-          <w:lang w:val="es-ES"/>
-        </w:rPr>
-        <w:t>web  configurando</w:t>
-      </w:r>
-      <w:proofErr w:type="gramEnd"/>
-      <w:r>
-        <w:rPr>
-          <w:rFonts w:ascii="Arial" w:hAnsi="Arial" w:cs="Arial"/>
-          <w:color w:val="000000"/>
-          <w:sz w:val="24"/>
-          <w:szCs w:val="24"/>
-          <w:lang w:val="es-ES"/>
-        </w:rPr>
-        <w:t xml:space="preserve"> el servidor previamente seleccionado </w:t>
+        <w:t xml:space="preserve">Diseñar la aplicativo web o página web  configurando el servidor previamente seleccionado </w:t>
       </w:r>
     </w:p>
     <w:p>
@@ -20057,29 +18891,7 @@
           <w:szCs w:val="24"/>
           <w:lang w:val="es-ES"/>
         </w:rPr>
-        <w:t xml:space="preserve">Posteriormente se seleccionara el software necesario para cumplir con los </w:t>
-      </w:r>
-      <w:proofErr w:type="gramStart"/>
-      <w:r>
-        <w:rPr>
-          <w:rFonts w:ascii="Arial" w:hAnsi="Arial" w:cs="Arial"/>
-          <w:color w:val="000000"/>
-          <w:sz w:val="24"/>
-          <w:szCs w:val="24"/>
-          <w:lang w:val="es-ES"/>
-        </w:rPr>
-        <w:t>requisitos  de</w:t>
-      </w:r>
-      <w:proofErr w:type="gramEnd"/>
-      <w:r>
-        <w:rPr>
-          <w:rFonts w:ascii="Arial" w:hAnsi="Arial" w:cs="Arial"/>
-          <w:color w:val="000000"/>
-          <w:sz w:val="24"/>
-          <w:szCs w:val="24"/>
-          <w:lang w:val="es-ES"/>
-        </w:rPr>
-        <w:t xml:space="preserve"> un servidor web y una interfaz, además se realizara el análisis de la configuración para el software seleccionado. </w:t>
+        <w:t xml:space="preserve">Posteriormente se seleccionara el software necesario para cumplir con los requisitos  de un servidor web y una interfaz, además se realizara el análisis de la configuración para el software seleccionado. </w:t>
       </w:r>
     </w:p>
     <w:p>
@@ -20165,29 +18977,7 @@
           <w:szCs w:val="24"/>
           <w:lang w:val="es-ES"/>
         </w:rPr>
-        <w:t xml:space="preserve">Verificación </w:t>
-      </w:r>
-      <w:proofErr w:type="gramStart"/>
-      <w:r>
-        <w:rPr>
-          <w:rFonts w:ascii="Arial" w:hAnsi="Arial" w:cs="Arial"/>
-          <w:color w:val="000000"/>
-          <w:sz w:val="24"/>
-          <w:szCs w:val="24"/>
-          <w:lang w:val="es-ES"/>
-        </w:rPr>
-        <w:t>del  funcionamiento</w:t>
-      </w:r>
-      <w:proofErr w:type="gramEnd"/>
-      <w:r>
-        <w:rPr>
-          <w:rFonts w:ascii="Arial" w:hAnsi="Arial" w:cs="Arial"/>
-          <w:color w:val="000000"/>
-          <w:sz w:val="24"/>
-          <w:szCs w:val="24"/>
-          <w:lang w:val="es-ES"/>
-        </w:rPr>
-        <w:t xml:space="preserve"> corresponde al análisis hecho previamente se realizaran las siguientes pruebas las cuales determinaran si los respectivos módulos o software cumplen con las tareas asignadas. </w:t>
+        <w:t xml:space="preserve">Verificación del  funcionamiento corresponde al análisis hecho previamente se realizaran las siguientes pruebas las cuales determinaran si los respectivos módulos o software cumplen con las tareas asignadas. </w:t>
       </w:r>
     </w:p>
     <w:p>
@@ -20391,7 +19181,6 @@
           <w:lang w:val="es-ES"/>
         </w:rPr>
       </w:pPr>
-      <w:proofErr w:type="gramStart"/>
       <w:r>
         <w:rPr>
           <w:rFonts w:ascii="Arial" w:hAnsi="Arial" w:cs="Arial"/>
@@ -20400,40 +19189,7 @@
           <w:szCs w:val="24"/>
           <w:lang w:val="es-ES"/>
         </w:rPr>
-        <w:t>Incorporar  los</w:t>
-      </w:r>
-      <w:proofErr w:type="gramEnd"/>
-      <w:r>
-        <w:rPr>
-          <w:rFonts w:ascii="Arial" w:hAnsi="Arial" w:cs="Arial"/>
-          <w:color w:val="000000"/>
-          <w:sz w:val="24"/>
-          <w:szCs w:val="24"/>
-          <w:lang w:val="es-ES"/>
-        </w:rPr>
-        <w:t xml:space="preserve"> módulos o actuadores con el servidor web mediante la tecnología de comunicación previamente seleccionada para posteriormente tener el control de las luces, medición, proyección y actuadores. Desde una aplicación web la cual se </w:t>
-      </w:r>
-      <w:proofErr w:type="gramStart"/>
-      <w:r>
-        <w:rPr>
-          <w:rFonts w:ascii="Arial" w:hAnsi="Arial" w:cs="Arial"/>
-          <w:color w:val="000000"/>
-          <w:sz w:val="24"/>
-          <w:szCs w:val="24"/>
-          <w:lang w:val="es-ES"/>
-        </w:rPr>
-        <w:t>encontrara</w:t>
-      </w:r>
-      <w:proofErr w:type="gramEnd"/>
-      <w:r>
-        <w:rPr>
-          <w:rFonts w:ascii="Arial" w:hAnsi="Arial" w:cs="Arial"/>
-          <w:color w:val="000000"/>
-          <w:sz w:val="24"/>
-          <w:szCs w:val="24"/>
-          <w:lang w:val="es-ES"/>
-        </w:rPr>
-        <w:t xml:space="preserve"> almacenada en el servidor web. </w:t>
+        <w:t xml:space="preserve">Incorporar  los módulos o actuadores con el servidor web mediante la tecnología de comunicación previamente seleccionada para posteriormente tener el control de las luces, medición, proyección y actuadores. Desde una aplicación web la cual se encontrara almacenada en el servidor web. </w:t>
       </w:r>
     </w:p>
     <w:p>
@@ -20481,29 +19237,7 @@
           <w:szCs w:val="24"/>
           <w:lang w:val="es-ES"/>
         </w:rPr>
-        <w:t xml:space="preserve">Integración de los módulos de control con el cableado de </w:t>
-      </w:r>
-      <w:proofErr w:type="gramStart"/>
-      <w:r>
-        <w:rPr>
-          <w:rFonts w:ascii="Arial" w:hAnsi="Arial" w:cs="Arial"/>
-          <w:color w:val="000000"/>
-          <w:sz w:val="24"/>
-          <w:szCs w:val="24"/>
-          <w:lang w:val="es-ES"/>
-        </w:rPr>
-        <w:t>las todos los dispositivos presentes</w:t>
-      </w:r>
-      <w:proofErr w:type="gramEnd"/>
-      <w:r>
-        <w:rPr>
-          <w:rFonts w:ascii="Arial" w:hAnsi="Arial" w:cs="Arial"/>
-          <w:color w:val="000000"/>
-          <w:sz w:val="24"/>
-          <w:szCs w:val="24"/>
-          <w:lang w:val="es-ES"/>
-        </w:rPr>
-        <w:t xml:space="preserve"> en la instalación campestre.</w:t>
+        <w:t>Integración de los módulos de control con el cableado de las todos los dispositivos presentes en la instalación campestre.</w:t>
       </w:r>
     </w:p>
     <w:p>
@@ -20542,7 +19276,6 @@
           <w:lang w:val="es-ES"/>
         </w:rPr>
       </w:pPr>
-      <w:proofErr w:type="gramStart"/>
       <w:r>
         <w:rPr>
           <w:rFonts w:ascii="Arial" w:hAnsi="Arial" w:cs="Arial"/>
@@ -20551,18 +19284,7 @@
           <w:szCs w:val="24"/>
           <w:lang w:val="es-ES"/>
         </w:rPr>
-        <w:t>Incorporar  de</w:t>
-      </w:r>
-      <w:proofErr w:type="gramEnd"/>
-      <w:r>
-        <w:rPr>
-          <w:rFonts w:ascii="Arial" w:hAnsi="Arial" w:cs="Arial"/>
-          <w:color w:val="000000"/>
-          <w:sz w:val="24"/>
-          <w:szCs w:val="24"/>
-          <w:lang w:val="es-ES"/>
-        </w:rPr>
-        <w:t xml:space="preserve"> los módulos de control para sus respectivos métodos de control.</w:t>
+        <w:t>Incorporar  de los módulos de control para sus respectivos métodos de control.</w:t>
       </w:r>
     </w:p>
     <w:p>
@@ -20601,7 +19323,6 @@
           <w:lang w:val="es-ES"/>
         </w:rPr>
       </w:pPr>
-      <w:proofErr w:type="gramStart"/>
       <w:r>
         <w:rPr>
           <w:rFonts w:ascii="Arial" w:hAnsi="Arial" w:cs="Arial"/>
@@ -20610,18 +19331,7 @@
           <w:szCs w:val="24"/>
           <w:lang w:val="es-ES"/>
         </w:rPr>
-        <w:t>Incorporar  del</w:t>
-      </w:r>
-      <w:proofErr w:type="gramEnd"/>
-      <w:r>
-        <w:rPr>
-          <w:rFonts w:ascii="Arial" w:hAnsi="Arial" w:cs="Arial"/>
-          <w:color w:val="000000"/>
-          <w:sz w:val="24"/>
-          <w:szCs w:val="24"/>
-          <w:lang w:val="es-ES"/>
-        </w:rPr>
-        <w:t xml:space="preserve"> módulo de control para permitir el control de los dispositivos de proyección.</w:t>
+        <w:t>Incorporar  del módulo de control para permitir el control de los dispositivos de proyección.</w:t>
       </w:r>
     </w:p>
     <w:p>
@@ -20743,29 +19453,7 @@
           <w:szCs w:val="24"/>
           <w:lang w:val="es-ES"/>
         </w:rPr>
-        <w:t xml:space="preserve">Teniendo el sistema ya implementado se </w:t>
-      </w:r>
-      <w:proofErr w:type="gramStart"/>
-      <w:r>
-        <w:rPr>
-          <w:rFonts w:ascii="Arial" w:hAnsi="Arial" w:cs="Arial"/>
-          <w:color w:val="000000"/>
-          <w:sz w:val="24"/>
-          <w:szCs w:val="24"/>
-          <w:lang w:val="es-ES"/>
-        </w:rPr>
-        <w:t>probara</w:t>
-      </w:r>
-      <w:proofErr w:type="gramEnd"/>
-      <w:r>
-        <w:rPr>
-          <w:rFonts w:ascii="Arial" w:hAnsi="Arial" w:cs="Arial"/>
-          <w:color w:val="000000"/>
-          <w:sz w:val="24"/>
-          <w:szCs w:val="24"/>
-          <w:lang w:val="es-ES"/>
-        </w:rPr>
-        <w:t xml:space="preserve"> para tomar datos e intervenir su funcionamiento con el fin de que todo sea verídicamente funcional para luego dar su aprobación o corrección en el manual a entregar.</w:t>
+        <w:t>Teniendo el sistema ya implementado se probara para tomar datos e intervenir su funcionamiento con el fin de que todo sea verídicamente funcional para luego dar su aprobación o corrección en el manual a entregar.</w:t>
       </w:r>
     </w:p>
     <w:p>
@@ -20820,27 +19508,7 @@
           <w:szCs w:val="24"/>
           <w:lang w:val="es-ES"/>
         </w:rPr>
-        <w:t xml:space="preserve"> abarcara todos los controles y automatizaciones que desearía tener en la residencia en este caso la finca. Por lo tanto, será necesario conseguir la factibilidad técnica de todo el sistema. Asimismo, el alcance se verá delimitado en el análisis y montaje de cada etapa de implementación de manera que la factibilidad monetaria y práctica se puedan evaluar en el momento correspondiente. Durante la etapa del desarrollo para estos sistemas y mecanismos de control solo se </w:t>
-      </w:r>
-      <w:proofErr w:type="gramStart"/>
-      <w:r>
-        <w:rPr>
-          <w:rFonts w:ascii="Arial" w:hAnsi="Arial" w:cs="Arial"/>
-          <w:sz w:val="24"/>
-          <w:szCs w:val="24"/>
-          <w:lang w:val="es-ES"/>
-        </w:rPr>
-        <w:t>trabajara</w:t>
-      </w:r>
-      <w:proofErr w:type="gramEnd"/>
-      <w:r>
-        <w:rPr>
-          <w:rFonts w:ascii="Arial" w:hAnsi="Arial" w:cs="Arial"/>
-          <w:sz w:val="24"/>
-          <w:szCs w:val="24"/>
-          <w:lang w:val="es-ES"/>
-        </w:rPr>
-        <w:t xml:space="preserve"> con entornos de desarrollo que integren el manejo grafico esto con el fin de usar un lenguaje POO (Programación Orientada a Objetos), para obtener un escalamiento vertical a futuro.</w:t>
+        <w:t xml:space="preserve"> abarcara todos los controles y automatizaciones que desearía tener en la residencia en este caso la finca. Por lo tanto, será necesario conseguir la factibilidad técnica de todo el sistema. Asimismo, el alcance se verá delimitado en el análisis y montaje de cada etapa de implementación de manera que la factibilidad monetaria y práctica se puedan evaluar en el momento correspondiente. Durante la etapa del desarrollo para estos sistemas y mecanismos de control solo se trabajara con entornos de desarrollo que integren el manejo grafico esto con el fin de usar un lenguaje POO (Programación Orientada a Objetos), para obtener un escalamiento vertical a futuro.</w:t>
       </w:r>
     </w:p>
     <w:p>
@@ -20862,6 +19530,17 @@
         </w:rPr>
         <w:t>Este modo de desarrollo se escogió porque tiene varias ventajas que alimentaran un escalamiento vertical.</w:t>
       </w:r>
+    </w:p>
+    <w:p>
+      <w:pPr>
+        <w:jc w:val="both"/>
+        <w:rPr>
+          <w:rFonts w:ascii="Arial" w:hAnsi="Arial" w:cs="Arial"/>
+          <w:sz w:val="24"/>
+          <w:szCs w:val="24"/>
+          <w:lang w:val="es-ES"/>
+        </w:rPr>
+      </w:pPr>
     </w:p>
     <w:p>
       <w:pPr>
@@ -20917,6 +19596,48 @@
           <w:lang w:val="es-ES"/>
         </w:rPr>
       </w:pPr>
+      <w:r>
+        <w:rPr>
+          <w:rFonts w:ascii="Arial" w:hAnsi="Arial" w:cs="Arial"/>
+          <w:sz w:val="24"/>
+          <w:szCs w:val="24"/>
+          <w:lang w:val="es-ES"/>
+        </w:rPr>
+        <w:t>Agregar junto a la metodología SCRUM</w:t>
+      </w:r>
+    </w:p>
+    <w:p>
+      <w:pPr>
+        <w:jc w:val="both"/>
+        <w:rPr>
+          <w:rFonts w:ascii="Arial" w:hAnsi="Arial" w:cs="Arial"/>
+          <w:sz w:val="24"/>
+          <w:szCs w:val="24"/>
+          <w:lang w:val="es-ES"/>
+        </w:rPr>
+      </w:pPr>
+    </w:p>
+    <w:p>
+      <w:pPr>
+        <w:jc w:val="both"/>
+        <w:rPr>
+          <w:rFonts w:ascii="Arial" w:hAnsi="Arial" w:cs="Arial"/>
+          <w:sz w:val="24"/>
+          <w:szCs w:val="24"/>
+          <w:lang w:val="es-ES"/>
+        </w:rPr>
+      </w:pPr>
+    </w:p>
+    <w:p>
+      <w:pPr>
+        <w:jc w:val="both"/>
+        <w:rPr>
+          <w:rFonts w:ascii="Arial" w:hAnsi="Arial" w:cs="Arial"/>
+          <w:sz w:val="24"/>
+          <w:szCs w:val="24"/>
+          <w:lang w:val="es-ES"/>
+        </w:rPr>
+      </w:pPr>
     </w:p>
     <w:p>
       <w:pPr>
@@ -20932,6 +19653,7 @@
         <w:rPr>
           <w:lang w:val="es-ES" w:eastAsia="es-ES" w:bidi="es-ES"/>
         </w:rPr>
+        <w:lastRenderedPageBreak/>
         <w:t>CROGRAMA DE ACTIVIDADES</w:t>
       </w:r>
       <w:bookmarkEnd w:id="66"/>
@@ -20954,7 +19676,21 @@
             <w:rStyle w:val="Hipervnculo"/>
             <w:lang w:val="es-ES" w:eastAsia="es-ES" w:bidi="es-ES"/>
           </w:rPr>
-          <w:t>Cronograma hecho en Project</w:t>
+          <w:t>Cronograma hecho e</w:t>
+        </w:r>
+        <w:r>
+          <w:rPr>
+            <w:rStyle w:val="Hipervnculo"/>
+            <w:lang w:val="es-ES" w:eastAsia="es-ES" w:bidi="es-ES"/>
+          </w:rPr>
+          <w:t>n</w:t>
+        </w:r>
+        <w:r>
+          <w:rPr>
+            <w:rStyle w:val="Hipervnculo"/>
+            <w:lang w:val="es-ES" w:eastAsia="es-ES" w:bidi="es-ES"/>
+          </w:rPr>
+          <w:t xml:space="preserve"> Project</w:t>
         </w:r>
       </w:hyperlink>
     </w:p>
@@ -21032,7 +19768,6 @@
                 <w:szCs w:val="20"/>
                 <w:lang w:val="es-ES"/>
               </w:rPr>
-              <w:lastRenderedPageBreak/>
               <w:t>PRODUCTOS A ENTREGAR</w:t>
             </w:r>
           </w:p>
@@ -21253,7 +19988,6 @@
                 <w:lang w:val="es-ES"/>
               </w:rPr>
             </w:pPr>
-            <w:proofErr w:type="spellStart"/>
             <w:r>
               <w:rPr>
                 <w:rFonts w:ascii="Arial" w:hAnsi="Arial" w:cs="Arial"/>
@@ -21261,17 +19995,7 @@
                 <w:szCs w:val="24"/>
                 <w:lang w:val="es-ES"/>
               </w:rPr>
-              <w:t>Ref</w:t>
-            </w:r>
-            <w:proofErr w:type="spellEnd"/>
-            <w:r>
-              <w:rPr>
-                <w:rFonts w:ascii="Arial" w:hAnsi="Arial" w:cs="Arial"/>
-                <w:sz w:val="24"/>
-                <w:szCs w:val="24"/>
-                <w:lang w:val="es-ES"/>
-              </w:rPr>
-              <w:t>:</w:t>
+              <w:t>Ref:</w:t>
             </w:r>
             <w:r>
               <w:rPr>
@@ -21343,6 +20067,16 @@
           <w:lang w:val="es-ES" w:eastAsia="es-ES" w:bidi="es-ES"/>
         </w:rPr>
       </w:pPr>
+      <w:r>
+        <w:rPr>
+          <w:rFonts w:ascii="Arial" w:hAnsi="Arial" w:cs="Arial"/>
+          <w:color w:val="000000"/>
+          <w:sz w:val="24"/>
+          <w:szCs w:val="24"/>
+          <w:lang w:val="es-ES" w:eastAsia="es-ES" w:bidi="es-ES"/>
+        </w:rPr>
+        <w:t>Anexos.</w:t>
+      </w:r>
     </w:p>
     <w:p>
       <w:pPr>
@@ -22606,30 +21340,14 @@
                 <w:color w:val="000000"/>
                 <w:lang w:val="es-ES" w:eastAsia="es-ES" w:bidi="es-ES"/>
               </w:rPr>
-              <w:t xml:space="preserve">Pruebas de </w:t>
-            </w:r>
-            <w:proofErr w:type="gramStart"/>
+              <w:t>Pruebas de laboratorio</w:t>
+            </w:r>
             <w:r>
               <w:rPr>
                 <w:color w:val="000000"/>
                 <w:lang w:val="es-ES" w:eastAsia="es-ES" w:bidi="es-ES"/>
               </w:rPr>
-              <w:t>laboratorio</w:t>
-            </w:r>
-            <w:r>
-              <w:rPr>
-                <w:color w:val="000000"/>
-                <w:lang w:val="es-ES" w:eastAsia="es-ES" w:bidi="es-ES"/>
-              </w:rPr>
-              <w:t>(</w:t>
-            </w:r>
-            <w:proofErr w:type="gramEnd"/>
-            <w:r>
-              <w:rPr>
-                <w:color w:val="000000"/>
-                <w:lang w:val="es-ES" w:eastAsia="es-ES" w:bidi="es-ES"/>
-              </w:rPr>
-              <w:t>EN CASO DE QUE ALGUNOS DISPOSITIVOS SE DAÑEN)</w:t>
+              <w:t>(EN CASO DE QUE ALGUNOS DISPOSITIVOS SE DAÑEN)</w:t>
             </w:r>
           </w:p>
         </w:tc>
@@ -22974,7 +21692,6 @@
                 <w:szCs w:val="24"/>
                 <w:lang w:val="es-ES" w:eastAsia="es-ES"/>
               </w:rPr>
-              <w:lastRenderedPageBreak/>
               <w:t>Componentes y suministros</w:t>
             </w:r>
           </w:p>
@@ -22994,21 +21711,7 @@
               <w:rPr>
                 <w:lang w:val="es-ES" w:eastAsia="es-ES"/>
               </w:rPr>
-              <w:t xml:space="preserve">1 x Cable </w:t>
-            </w:r>
-            <w:proofErr w:type="spellStart"/>
-            <w:r>
-              <w:rPr>
-                <w:lang w:val="es-ES" w:eastAsia="es-ES"/>
-              </w:rPr>
-              <w:t>USBtipo</w:t>
-            </w:r>
-            <w:proofErr w:type="spellEnd"/>
-            <w:r>
-              <w:rPr>
-                <w:lang w:val="es-ES" w:eastAsia="es-ES"/>
-              </w:rPr>
-              <w:t xml:space="preserve"> B</w:t>
+              <w:t>1 x Cable USBtipo B</w:t>
             </w:r>
           </w:p>
           <w:p>
@@ -23022,21 +21725,7 @@
               <w:rPr>
                 <w:lang w:val="es-ES" w:eastAsia="es-ES"/>
               </w:rPr>
-              <w:t xml:space="preserve">20 x Cables </w:t>
-            </w:r>
-            <w:proofErr w:type="spellStart"/>
-            <w:r>
-              <w:rPr>
-                <w:lang w:val="es-ES" w:eastAsia="es-ES"/>
-              </w:rPr>
-              <w:t>dupont</w:t>
-            </w:r>
-            <w:proofErr w:type="spellEnd"/>
-            <w:r>
-              <w:rPr>
-                <w:lang w:val="es-ES" w:eastAsia="es-ES"/>
-              </w:rPr>
-              <w:t xml:space="preserve"> macho hembra</w:t>
+              <w:t>20 x Cables dupont macho hembra</w:t>
             </w:r>
           </w:p>
           <w:p>
@@ -23050,30 +21739,8 @@
               <w:rPr>
                 <w:lang w:val="es-ES" w:eastAsia="es-ES"/>
               </w:rPr>
-              <w:t xml:space="preserve">20 x Cables </w:t>
-            </w:r>
-            <w:proofErr w:type="spellStart"/>
-            <w:r>
-              <w:rPr>
-                <w:lang w:val="es-ES" w:eastAsia="es-ES"/>
-              </w:rPr>
-              <w:t>dupont</w:t>
-            </w:r>
-            <w:proofErr w:type="spellEnd"/>
-            <w:r>
-              <w:rPr>
-                <w:lang w:val="es-ES" w:eastAsia="es-ES"/>
-              </w:rPr>
-              <w:t xml:space="preserve"> macho </w:t>
-            </w:r>
-            <w:proofErr w:type="spellStart"/>
-            <w:r>
-              <w:rPr>
-                <w:lang w:val="es-ES" w:eastAsia="es-ES"/>
-              </w:rPr>
-              <w:t>macho</w:t>
-            </w:r>
-            <w:proofErr w:type="spellEnd"/>
+              <w:t>20 x Cables dupont macho macho</w:t>
+            </w:r>
           </w:p>
           <w:p>
             <w:pPr>
@@ -23431,21 +22098,7 @@
               <w:rPr>
                 <w:lang w:val="es-ES" w:eastAsia="es-ES"/>
               </w:rPr>
-              <w:t xml:space="preserve"> 1 x Cable </w:t>
-            </w:r>
-            <w:proofErr w:type="spellStart"/>
-            <w:r>
-              <w:rPr>
-                <w:lang w:val="es-ES" w:eastAsia="es-ES"/>
-              </w:rPr>
-              <w:t>USBtipo</w:t>
-            </w:r>
-            <w:proofErr w:type="spellEnd"/>
-            <w:r>
-              <w:rPr>
-                <w:lang w:val="es-ES" w:eastAsia="es-ES"/>
-              </w:rPr>
-              <w:t xml:space="preserve"> B</w:t>
+              <w:t xml:space="preserve"> 1 x Cable USBtipo B</w:t>
             </w:r>
           </w:p>
           <w:p>
@@ -23459,21 +22112,7 @@
               <w:rPr>
                 <w:lang w:val="es-ES" w:eastAsia="es-ES"/>
               </w:rPr>
-              <w:t xml:space="preserve">20 x Cables </w:t>
-            </w:r>
-            <w:proofErr w:type="spellStart"/>
-            <w:r>
-              <w:rPr>
-                <w:lang w:val="es-ES" w:eastAsia="es-ES"/>
-              </w:rPr>
-              <w:t>dupont</w:t>
-            </w:r>
-            <w:proofErr w:type="spellEnd"/>
-            <w:r>
-              <w:rPr>
-                <w:lang w:val="es-ES" w:eastAsia="es-ES"/>
-              </w:rPr>
-              <w:t xml:space="preserve"> macho hembra</w:t>
+              <w:t>20 x Cables dupont macho hembra</w:t>
             </w:r>
           </w:p>
           <w:p>
@@ -23487,30 +22126,8 @@
               <w:rPr>
                 <w:lang w:val="es-ES" w:eastAsia="es-ES"/>
               </w:rPr>
-              <w:t xml:space="preserve">20 x Cables </w:t>
-            </w:r>
-            <w:proofErr w:type="spellStart"/>
-            <w:r>
-              <w:rPr>
-                <w:lang w:val="es-ES" w:eastAsia="es-ES"/>
-              </w:rPr>
-              <w:t>dupont</w:t>
-            </w:r>
-            <w:proofErr w:type="spellEnd"/>
-            <w:r>
-              <w:rPr>
-                <w:lang w:val="es-ES" w:eastAsia="es-ES"/>
-              </w:rPr>
-              <w:t xml:space="preserve"> macho </w:t>
-            </w:r>
-            <w:proofErr w:type="spellStart"/>
-            <w:r>
-              <w:rPr>
-                <w:lang w:val="es-ES" w:eastAsia="es-ES"/>
-              </w:rPr>
-              <w:t>macho</w:t>
-            </w:r>
-            <w:proofErr w:type="spellEnd"/>
+              <w:t>20 x Cables dupont macho macho</w:t>
+            </w:r>
           </w:p>
           <w:p>
             <w:pPr>
@@ -23876,21 +22493,7 @@
               <w:rPr>
                 <w:lang w:val="es-ES" w:eastAsia="es-ES"/>
               </w:rPr>
-              <w:t xml:space="preserve">1 x Cable </w:t>
-            </w:r>
-            <w:proofErr w:type="spellStart"/>
-            <w:r>
-              <w:rPr>
-                <w:lang w:val="es-ES" w:eastAsia="es-ES"/>
-              </w:rPr>
-              <w:t>USBtipo</w:t>
-            </w:r>
-            <w:proofErr w:type="spellEnd"/>
-            <w:r>
-              <w:rPr>
-                <w:lang w:val="es-ES" w:eastAsia="es-ES"/>
-              </w:rPr>
-              <w:t xml:space="preserve"> B</w:t>
+              <w:t>1 x Cable USBtipo B</w:t>
             </w:r>
           </w:p>
           <w:p>
@@ -23904,21 +22507,7 @@
               <w:rPr>
                 <w:lang w:val="es-ES" w:eastAsia="es-ES"/>
               </w:rPr>
-              <w:t xml:space="preserve">20 x Cables </w:t>
-            </w:r>
-            <w:proofErr w:type="spellStart"/>
-            <w:r>
-              <w:rPr>
-                <w:lang w:val="es-ES" w:eastAsia="es-ES"/>
-              </w:rPr>
-              <w:t>dupont</w:t>
-            </w:r>
-            <w:proofErr w:type="spellEnd"/>
-            <w:r>
-              <w:rPr>
-                <w:lang w:val="es-ES" w:eastAsia="es-ES"/>
-              </w:rPr>
-              <w:t xml:space="preserve"> macho hembra</w:t>
+              <w:t>20 x Cables dupont macho hembra</w:t>
             </w:r>
           </w:p>
           <w:p>
@@ -23932,30 +22521,8 @@
               <w:rPr>
                 <w:lang w:val="es-ES" w:eastAsia="es-ES"/>
               </w:rPr>
-              <w:t xml:space="preserve">20 x Cables </w:t>
-            </w:r>
-            <w:proofErr w:type="spellStart"/>
-            <w:r>
-              <w:rPr>
-                <w:lang w:val="es-ES" w:eastAsia="es-ES"/>
-              </w:rPr>
-              <w:t>dupont</w:t>
-            </w:r>
-            <w:proofErr w:type="spellEnd"/>
-            <w:r>
-              <w:rPr>
-                <w:lang w:val="es-ES" w:eastAsia="es-ES"/>
-              </w:rPr>
-              <w:t xml:space="preserve"> macho </w:t>
-            </w:r>
-            <w:proofErr w:type="spellStart"/>
-            <w:r>
-              <w:rPr>
-                <w:lang w:val="es-ES" w:eastAsia="es-ES"/>
-              </w:rPr>
-              <w:t>macho</w:t>
-            </w:r>
-            <w:proofErr w:type="spellEnd"/>
+              <w:t>20 x Cables dupont macho macho</w:t>
+            </w:r>
           </w:p>
           <w:p>
             <w:pPr>
@@ -24312,21 +22879,7 @@
               <w:rPr>
                 <w:lang w:val="es-ES" w:eastAsia="es-ES"/>
               </w:rPr>
-              <w:t xml:space="preserve">1 x Cable </w:t>
-            </w:r>
-            <w:proofErr w:type="spellStart"/>
-            <w:r>
-              <w:rPr>
-                <w:lang w:val="es-ES" w:eastAsia="es-ES"/>
-              </w:rPr>
-              <w:t>USBtipo</w:t>
-            </w:r>
-            <w:proofErr w:type="spellEnd"/>
-            <w:r>
-              <w:rPr>
-                <w:lang w:val="es-ES" w:eastAsia="es-ES"/>
-              </w:rPr>
-              <w:t xml:space="preserve"> B</w:t>
+              <w:t>1 x Cable USBtipo B</w:t>
             </w:r>
           </w:p>
           <w:p>
@@ -24340,21 +22893,7 @@
               <w:rPr>
                 <w:lang w:val="es-ES" w:eastAsia="es-ES"/>
               </w:rPr>
-              <w:t xml:space="preserve">20 x Cables </w:t>
-            </w:r>
-            <w:proofErr w:type="spellStart"/>
-            <w:r>
-              <w:rPr>
-                <w:lang w:val="es-ES" w:eastAsia="es-ES"/>
-              </w:rPr>
-              <w:t>dupont</w:t>
-            </w:r>
-            <w:proofErr w:type="spellEnd"/>
-            <w:r>
-              <w:rPr>
-                <w:lang w:val="es-ES" w:eastAsia="es-ES"/>
-              </w:rPr>
-              <w:t xml:space="preserve"> macho hembra</w:t>
+              <w:t>20 x Cables dupont macho hembra</w:t>
             </w:r>
           </w:p>
           <w:p>
@@ -24368,30 +22907,8 @@
               <w:rPr>
                 <w:lang w:val="es-ES" w:eastAsia="es-ES"/>
               </w:rPr>
-              <w:t xml:space="preserve">20 x Cables </w:t>
-            </w:r>
-            <w:proofErr w:type="spellStart"/>
-            <w:r>
-              <w:rPr>
-                <w:lang w:val="es-ES" w:eastAsia="es-ES"/>
-              </w:rPr>
-              <w:t>dupont</w:t>
-            </w:r>
-            <w:proofErr w:type="spellEnd"/>
-            <w:r>
-              <w:rPr>
-                <w:lang w:val="es-ES" w:eastAsia="es-ES"/>
-              </w:rPr>
-              <w:t xml:space="preserve"> macho </w:t>
-            </w:r>
-            <w:proofErr w:type="spellStart"/>
-            <w:r>
-              <w:rPr>
-                <w:lang w:val="es-ES" w:eastAsia="es-ES"/>
-              </w:rPr>
-              <w:t>macho</w:t>
-            </w:r>
-            <w:proofErr w:type="spellEnd"/>
+              <w:t>20 x Cables dupont macho macho</w:t>
+            </w:r>
           </w:p>
           <w:p>
             <w:pPr>
@@ -24418,16 +22935,8 @@
               <w:rPr>
                 <w:lang w:val="es-ES" w:eastAsia="es-ES"/>
               </w:rPr>
-              <w:t xml:space="preserve">2x </w:t>
-            </w:r>
-            <w:proofErr w:type="spellStart"/>
-            <w:r>
-              <w:rPr>
-                <w:lang w:val="es-ES" w:eastAsia="es-ES"/>
-              </w:rPr>
-              <w:t>Sevomotores</w:t>
-            </w:r>
-            <w:proofErr w:type="spellEnd"/>
+              <w:t>2x Sevomotores</w:t>
+            </w:r>
           </w:p>
           <w:p>
             <w:pPr>
@@ -24712,21 +23221,7 @@
               <w:rPr>
                 <w:lang w:val="es-ES" w:eastAsia="es-ES"/>
               </w:rPr>
-              <w:t xml:space="preserve">1 x Cable </w:t>
-            </w:r>
-            <w:proofErr w:type="spellStart"/>
-            <w:r>
-              <w:rPr>
-                <w:lang w:val="es-ES" w:eastAsia="es-ES"/>
-              </w:rPr>
-              <w:t>USBtipo</w:t>
-            </w:r>
-            <w:proofErr w:type="spellEnd"/>
-            <w:r>
-              <w:rPr>
-                <w:lang w:val="es-ES" w:eastAsia="es-ES"/>
-              </w:rPr>
-              <w:t xml:space="preserve"> B</w:t>
+              <w:t>1 x Cable USBtipo B</w:t>
             </w:r>
           </w:p>
           <w:p>
@@ -24740,21 +23235,7 @@
               <w:rPr>
                 <w:lang w:val="es-ES" w:eastAsia="es-ES"/>
               </w:rPr>
-              <w:t xml:space="preserve">20 x Cables </w:t>
-            </w:r>
-            <w:proofErr w:type="spellStart"/>
-            <w:r>
-              <w:rPr>
-                <w:lang w:val="es-ES" w:eastAsia="es-ES"/>
-              </w:rPr>
-              <w:t>dupont</w:t>
-            </w:r>
-            <w:proofErr w:type="spellEnd"/>
-            <w:r>
-              <w:rPr>
-                <w:lang w:val="es-ES" w:eastAsia="es-ES"/>
-              </w:rPr>
-              <w:t xml:space="preserve"> macho hembra</w:t>
+              <w:t>20 x Cables dupont macho hembra</w:t>
             </w:r>
           </w:p>
           <w:p>
@@ -24768,30 +23249,8 @@
               <w:rPr>
                 <w:lang w:val="es-ES" w:eastAsia="es-ES"/>
               </w:rPr>
-              <w:t xml:space="preserve">20 x Cables </w:t>
-            </w:r>
-            <w:proofErr w:type="spellStart"/>
-            <w:r>
-              <w:rPr>
-                <w:lang w:val="es-ES" w:eastAsia="es-ES"/>
-              </w:rPr>
-              <w:t>dupont</w:t>
-            </w:r>
-            <w:proofErr w:type="spellEnd"/>
-            <w:r>
-              <w:rPr>
-                <w:lang w:val="es-ES" w:eastAsia="es-ES"/>
-              </w:rPr>
-              <w:t xml:space="preserve"> macho </w:t>
-            </w:r>
-            <w:proofErr w:type="spellStart"/>
-            <w:r>
-              <w:rPr>
-                <w:lang w:val="es-ES" w:eastAsia="es-ES"/>
-              </w:rPr>
-              <w:t>macho</w:t>
-            </w:r>
-            <w:proofErr w:type="spellEnd"/>
+              <w:t>20 x Cables dupont macho macho</w:t>
+            </w:r>
           </w:p>
           <w:p>
             <w:pPr>
@@ -24846,16 +23305,8 @@
               <w:rPr>
                 <w:lang w:val="es-ES" w:eastAsia="es-ES"/>
               </w:rPr>
-              <w:t xml:space="preserve">1x </w:t>
-            </w:r>
-            <w:proofErr w:type="spellStart"/>
-            <w:r>
-              <w:rPr>
-                <w:lang w:val="es-ES" w:eastAsia="es-ES"/>
-              </w:rPr>
-              <w:t>Buzzer</w:t>
-            </w:r>
-            <w:proofErr w:type="spellEnd"/>
+              <w:t>1x Buzzer</w:t>
+            </w:r>
           </w:p>
           <w:p>
             <w:pPr>
@@ -25114,14 +23565,12 @@
                 <w:lang w:val="es-ES" w:eastAsia="es-ES"/>
               </w:rPr>
             </w:pPr>
-            <w:proofErr w:type="spellStart"/>
             <w:r>
               <w:rPr>
                 <w:lang w:val="es-ES" w:eastAsia="es-ES"/>
               </w:rPr>
               <w:t>Cautin</w:t>
             </w:r>
-            <w:proofErr w:type="spellEnd"/>
           </w:p>
           <w:p>
             <w:pPr>
@@ -25176,21 +23625,7 @@
               <w:rPr>
                 <w:lang w:val="es-ES" w:eastAsia="es-ES"/>
               </w:rPr>
-              <w:t xml:space="preserve">4 x </w:t>
-            </w:r>
-            <w:proofErr w:type="spellStart"/>
-            <w:r>
-              <w:rPr>
-                <w:lang w:val="es-ES" w:eastAsia="es-ES"/>
-              </w:rPr>
-              <w:t>Protoboard</w:t>
-            </w:r>
-            <w:proofErr w:type="spellEnd"/>
-            <w:r>
-              <w:rPr>
-                <w:lang w:val="es-ES" w:eastAsia="es-ES"/>
-              </w:rPr>
-              <w:t xml:space="preserve"> </w:t>
+              <w:t xml:space="preserve">4 x Protoboard </w:t>
             </w:r>
           </w:p>
           <w:p>
@@ -25204,21 +23639,7 @@
               <w:rPr>
                 <w:lang w:val="es-ES" w:eastAsia="es-ES"/>
               </w:rPr>
-              <w:t>2 x Fuente de 9V 1A (</w:t>
-            </w:r>
-            <w:proofErr w:type="spellStart"/>
-            <w:r>
-              <w:rPr>
-                <w:lang w:val="es-ES" w:eastAsia="es-ES"/>
-              </w:rPr>
-              <w:t>plug</w:t>
-            </w:r>
-            <w:proofErr w:type="spellEnd"/>
-            <w:r>
-              <w:rPr>
-                <w:lang w:val="es-ES" w:eastAsia="es-ES"/>
-              </w:rPr>
-              <w:t xml:space="preserve"> centro positivo, 5.5x2.1mm) </w:t>
+              <w:t xml:space="preserve">2 x Fuente de 9V 1A (plug centro positivo, 5.5x2.1mm) </w:t>
             </w:r>
           </w:p>
           <w:p>
@@ -26407,13 +24828,8 @@
         <w:annotationRef/>
       </w:r>
       <w:r>
-        <w:t xml:space="preserve">Agregar </w:t>
-      </w:r>
-      <w:proofErr w:type="spellStart"/>
-      <w:r>
-        <w:t>IioT</w:t>
-      </w:r>
-      <w:proofErr w:type="spellEnd"/>
+        <w:t>Agregar IioT</w:t>
+      </w:r>
     </w:p>
     <w:p>
       <w:pPr>
@@ -26433,15 +24849,7 @@
         <w:annotationRef/>
       </w:r>
       <w:r>
-        <w:t xml:space="preserve">Ya </w:t>
-      </w:r>
-      <w:proofErr w:type="spellStart"/>
-      <w:r>
-        <w:t>esta</w:t>
-      </w:r>
-      <w:proofErr w:type="spellEnd"/>
-      <w:r>
-        <w:t xml:space="preserve"> Agregado</w:t>
+        <w:t>Ya esta Agregado</w:t>
       </w:r>
     </w:p>
   </w:comment>
@@ -26488,13 +24896,8 @@
         </w:rPr>
         <w:annotationRef/>
       </w:r>
-      <w:proofErr w:type="spellStart"/>
-      <w:r>
-        <w:t>Item</w:t>
-      </w:r>
-      <w:proofErr w:type="spellEnd"/>
-      <w:r>
-        <w:t xml:space="preserve"> Agregado</w:t>
+      <w:r>
+        <w:t>Item Agregado</w:t>
       </w:r>
     </w:p>
   </w:comment>
@@ -26509,13 +24912,8 @@
         </w:rPr>
         <w:annotationRef/>
       </w:r>
-      <w:proofErr w:type="spellStart"/>
-      <w:r>
-        <w:t>Item</w:t>
-      </w:r>
-      <w:proofErr w:type="spellEnd"/>
-      <w:r>
-        <w:t xml:space="preserve"> Agregado</w:t>
+      <w:r>
+        <w:t>Item Agregado</w:t>
       </w:r>
     </w:p>
   </w:comment>
@@ -30812,118 +29210,118 @@
       <w:lvlJc w:val="left"/>
     </w:lvl>
   </w:abstractNum>
-  <w:num w:numId="1">
+  <w:num w:numId="1" w16cid:durableId="82577792">
     <w:abstractNumId w:val="35"/>
   </w:num>
-  <w:num w:numId="2">
+  <w:num w:numId="2" w16cid:durableId="467742289">
     <w:abstractNumId w:val="16"/>
   </w:num>
-  <w:num w:numId="3">
+  <w:num w:numId="3" w16cid:durableId="1994484264">
     <w:abstractNumId w:val="31"/>
   </w:num>
-  <w:num w:numId="4">
+  <w:num w:numId="4" w16cid:durableId="193885738">
     <w:abstractNumId w:val="28"/>
   </w:num>
-  <w:num w:numId="5">
+  <w:num w:numId="5" w16cid:durableId="912550853">
     <w:abstractNumId w:val="30"/>
   </w:num>
-  <w:num w:numId="6">
+  <w:num w:numId="6" w16cid:durableId="345907350">
     <w:abstractNumId w:val="32"/>
   </w:num>
-  <w:num w:numId="7">
+  <w:num w:numId="7" w16cid:durableId="668947996">
     <w:abstractNumId w:val="15"/>
   </w:num>
-  <w:num w:numId="8">
+  <w:num w:numId="8" w16cid:durableId="67577422">
     <w:abstractNumId w:val="14"/>
   </w:num>
-  <w:num w:numId="9">
+  <w:num w:numId="9" w16cid:durableId="58555895">
     <w:abstractNumId w:val="1"/>
   </w:num>
-  <w:num w:numId="10">
+  <w:num w:numId="10" w16cid:durableId="1693457016">
     <w:abstractNumId w:val="9"/>
   </w:num>
-  <w:num w:numId="11">
+  <w:num w:numId="11" w16cid:durableId="721440553">
     <w:abstractNumId w:val="7"/>
   </w:num>
-  <w:num w:numId="12">
+  <w:num w:numId="12" w16cid:durableId="1478956707">
     <w:abstractNumId w:val="26"/>
   </w:num>
-  <w:num w:numId="13">
+  <w:num w:numId="13" w16cid:durableId="63921060">
     <w:abstractNumId w:val="25"/>
   </w:num>
-  <w:num w:numId="14">
+  <w:num w:numId="14" w16cid:durableId="449672099">
     <w:abstractNumId w:val="23"/>
   </w:num>
-  <w:num w:numId="15">
+  <w:num w:numId="15" w16cid:durableId="2056418280">
     <w:abstractNumId w:val="36"/>
   </w:num>
-  <w:num w:numId="16">
+  <w:num w:numId="16" w16cid:durableId="1197616333">
     <w:abstractNumId w:val="11"/>
   </w:num>
-  <w:num w:numId="17">
+  <w:num w:numId="17" w16cid:durableId="907960427">
     <w:abstractNumId w:val="29"/>
   </w:num>
-  <w:num w:numId="18">
+  <w:num w:numId="18" w16cid:durableId="1465123346">
     <w:abstractNumId w:val="6"/>
   </w:num>
-  <w:num w:numId="19">
+  <w:num w:numId="19" w16cid:durableId="1241065805">
     <w:abstractNumId w:val="24"/>
   </w:num>
-  <w:num w:numId="20">
+  <w:num w:numId="20" w16cid:durableId="472210683">
     <w:abstractNumId w:val="13"/>
   </w:num>
-  <w:num w:numId="21">
+  <w:num w:numId="21" w16cid:durableId="640187517">
     <w:abstractNumId w:val="17"/>
   </w:num>
-  <w:num w:numId="22">
+  <w:num w:numId="22" w16cid:durableId="1793204651">
     <w:abstractNumId w:val="3"/>
   </w:num>
-  <w:num w:numId="23">
+  <w:num w:numId="23" w16cid:durableId="745422535">
     <w:abstractNumId w:val="20"/>
   </w:num>
-  <w:num w:numId="24">
+  <w:num w:numId="24" w16cid:durableId="1299341144">
     <w:abstractNumId w:val="5"/>
   </w:num>
-  <w:num w:numId="25">
+  <w:num w:numId="25" w16cid:durableId="1119490361">
     <w:abstractNumId w:val="8"/>
   </w:num>
-  <w:num w:numId="26">
+  <w:num w:numId="26" w16cid:durableId="1794060872">
     <w:abstractNumId w:val="22"/>
   </w:num>
-  <w:num w:numId="27">
+  <w:num w:numId="27" w16cid:durableId="2143765051">
     <w:abstractNumId w:val="2"/>
   </w:num>
-  <w:num w:numId="28">
+  <w:num w:numId="28" w16cid:durableId="225531076">
     <w:abstractNumId w:val="33"/>
   </w:num>
-  <w:num w:numId="29">
+  <w:num w:numId="29" w16cid:durableId="1496341828">
     <w:abstractNumId w:val="34"/>
   </w:num>
-  <w:num w:numId="30">
+  <w:num w:numId="30" w16cid:durableId="1601986994">
     <w:abstractNumId w:val="0"/>
   </w:num>
-  <w:num w:numId="31">
+  <w:num w:numId="31" w16cid:durableId="1470435686">
     <w:abstractNumId w:val="19"/>
   </w:num>
-  <w:num w:numId="32">
+  <w:num w:numId="32" w16cid:durableId="1825705284">
     <w:abstractNumId w:val="27"/>
   </w:num>
-  <w:num w:numId="33">
+  <w:num w:numId="33" w16cid:durableId="726993820">
     <w:abstractNumId w:val="10"/>
   </w:num>
-  <w:num w:numId="34">
+  <w:num w:numId="34" w16cid:durableId="1272084636">
     <w:abstractNumId w:val="37"/>
   </w:num>
-  <w:num w:numId="35">
+  <w:num w:numId="35" w16cid:durableId="759906488">
     <w:abstractNumId w:val="4"/>
   </w:num>
-  <w:num w:numId="36">
+  <w:num w:numId="36" w16cid:durableId="79104976">
     <w:abstractNumId w:val="21"/>
   </w:num>
-  <w:num w:numId="37">
+  <w:num w:numId="37" w16cid:durableId="371393525">
     <w:abstractNumId w:val="18"/>
   </w:num>
-  <w:num w:numId="38">
+  <w:num w:numId="38" w16cid:durableId="1883596369">
     <w:abstractNumId w:val="12"/>
   </w:num>
 </w:numbering>
@@ -31579,6 +29977,7 @@
   <w:style w:type="character" w:default="1" w:styleId="Fuentedeprrafopredeter">
     <w:name w:val="Default Paragraph Font"/>
     <w:uiPriority w:val="1"/>
+    <w:semiHidden/>
     <w:unhideWhenUsed/>
   </w:style>
   <w:style w:type="table" w:default="1" w:styleId="Tablanormal">

</xml_diff>

<commit_message>
4:36pm 6/05/2022 actualizacion documento escrito
</commit_message>
<xml_diff>
--- a/Entrega de avance de Anteproyecto.docx
+++ b/Entrega de avance de Anteproyecto.docx
@@ -247,6 +247,7 @@
     </w:p>
     <w:p>
       <w:pPr>
+        <w:ind w:left="708" w:hanging="708"/>
         <w:rPr>
           <w:rFonts w:ascii="Times New Roman" w:hAnsi="Times New Roman" w:cs="Times New Roman"/>
           <w:sz w:val="20"/>
@@ -1471,7 +1472,21 @@
                 <w:rStyle w:val="Hipervnculo"/>
                 <w:noProof/>
               </w:rPr>
-              <w:t>Palabras Clave</w:t>
+              <w:t>Palabr</w:t>
+            </w:r>
+            <w:r>
+              <w:rPr>
+                <w:rStyle w:val="Hipervnculo"/>
+                <w:noProof/>
+              </w:rPr>
+              <w:t>a</w:t>
+            </w:r>
+            <w:r>
+              <w:rPr>
+                <w:rStyle w:val="Hipervnculo"/>
+                <w:noProof/>
+              </w:rPr>
+              <w:t>s Clave</w:t>
             </w:r>
             <w:r>
               <w:rPr>
@@ -2352,7 +2367,14 @@
                 <w:rStyle w:val="Hipervnculo"/>
                 <w:noProof/>
               </w:rPr>
-              <w:t>IoT</w:t>
+              <w:t>Io</w:t>
+            </w:r>
+            <w:r>
+              <w:rPr>
+                <w:rStyle w:val="Hipervnculo"/>
+                <w:noProof/>
+              </w:rPr>
+              <w:t>T</w:t>
             </w:r>
             <w:r>
               <w:rPr>
@@ -6457,6 +6479,36 @@
     </w:p>
     <w:p>
       <w:pPr>
+        <w:pStyle w:val="Cuerpodeltexto0"/>
+        <w:shd w:val="clear" w:color="auto" w:fill="auto"/>
+        <w:spacing w:after="0"/>
+        <w:rPr>
+          <w:lang w:val="es-ES"/>
+        </w:rPr>
+      </w:pPr>
+    </w:p>
+    <w:p>
+      <w:pPr>
+        <w:pStyle w:val="Cuerpodeltexto0"/>
+        <w:shd w:val="clear" w:color="auto" w:fill="auto"/>
+        <w:spacing w:after="0"/>
+        <w:rPr>
+          <w:lang w:val="es-ES"/>
+        </w:rPr>
+      </w:pPr>
+    </w:p>
+    <w:p>
+      <w:pPr>
+        <w:pStyle w:val="Cuerpodeltexto0"/>
+        <w:shd w:val="clear" w:color="auto" w:fill="auto"/>
+        <w:spacing w:after="0"/>
+        <w:rPr>
+          <w:lang w:val="es-ES"/>
+        </w:rPr>
+      </w:pPr>
+    </w:p>
+    <w:p>
+      <w:pPr>
         <w:pStyle w:val="Ttulo1"/>
         <w:rPr>
           <w:lang w:val="es-ES"/>
@@ -6467,6 +6519,7 @@
         <w:rPr>
           <w:lang w:val="es-ES"/>
         </w:rPr>
+        <w:lastRenderedPageBreak/>
         <w:t>Resumen</w:t>
       </w:r>
       <w:bookmarkEnd w:id="3"/>
@@ -6558,14 +6611,7 @@
         <w:rPr>
           <w:rFonts w:ascii="Arial" w:hAnsi="Arial" w:cs="Arial"/>
         </w:rPr>
-        <w:t xml:space="preserve">(regulación y </w:t>
-      </w:r>
-      <w:r>
-        <w:rPr>
-          <w:rFonts w:ascii="Arial" w:hAnsi="Arial" w:cs="Arial"/>
-        </w:rPr>
-        <w:lastRenderedPageBreak/>
-        <w:t>conmutación automática)</w:t>
+        <w:t>(regulación y conmutación automática)</w:t>
       </w:r>
       <w:r>
         <w:rPr>
@@ -7089,6 +7135,7 @@
         <w:rPr>
           <w:lang w:val="es-ES" w:eastAsia="es-ES" w:bidi="es-ES"/>
         </w:rPr>
+        <w:lastRenderedPageBreak/>
         <w:t>INTRODUCCIÓN</w:t>
       </w:r>
       <w:bookmarkEnd w:id="5"/>
@@ -7121,7 +7168,6 @@
           <w:szCs w:val="24"/>
           <w:lang w:val="es-ES"/>
         </w:rPr>
-        <w:lastRenderedPageBreak/>
         <w:t>de información en el cual se gestione algunas de las tareas que se vean su estado y situación actual en que se presenta, usando la integración de la tecnología en el diseño inteligente, principio que la domótica tiene</w:t>
       </w:r>
       <w:r>
@@ -7482,7 +7528,7 @@
           <w:szCs w:val="24"/>
           <w:lang w:val="es-ES" w:eastAsia="es-ES"/>
         </w:rPr>
-        <w:t xml:space="preserve">se enfoca a resolver necesidades empíricas puntuales vinculadas con la, comunicación, la seguridad y el confort de una residencia familiar, mediante la integración de sistemas tecnológicos, utilizando las posibilidades que ofrece la Domótica, entendida como el conjunto de sistemas capaces de automatizar un inmueble (aportando servicios de gestión energética, comunicación  a distancia, seguridad, confort, y accesibilidad), los cuales, pueden estar integrados por medio </w:t>
+        <w:t xml:space="preserve">se enfoca a resolver necesidades empíricas puntuales vinculadas con la, comunicación, la seguridad y el confort de una residencia familiar, mediante la </w:t>
       </w:r>
       <w:r>
         <w:rPr>
@@ -7492,7 +7538,7 @@
           <w:lang w:val="es-ES" w:eastAsia="es-ES"/>
         </w:rPr>
         <w:lastRenderedPageBreak/>
-        <w:t xml:space="preserve">de redes interiores y/o exteriores de comunicación, inalámbricas, cuyo control satisface de cierta ubicuidad desde dentro y fuera </w:t>
+        <w:t xml:space="preserve">integración de sistemas tecnológicos, utilizando las posibilidades que ofrece la Domótica, entendida como el conjunto de sistemas capaces de automatizar un inmueble (aportando servicios de gestión energética, comunicación  a distancia, seguridad, confort, y accesibilidad), los cuales, pueden estar integrados por medio de redes interiores y/o exteriores de comunicación, inalámbricas, cuyo control satisface de cierta ubicuidad desde dentro y fuera </w:t>
       </w:r>
       <w:proofErr w:type="gramStart"/>
       <w:r>
@@ -7750,6 +7796,7 @@
         <w:rPr>
           <w:lang w:val="es-ES" w:eastAsia="es-ES" w:bidi="es-ES"/>
         </w:rPr>
+        <w:lastRenderedPageBreak/>
         <w:t>PLANTEAMIENTO DEL PROBLEMA.</w:t>
       </w:r>
       <w:bookmarkEnd w:id="8"/>
@@ -7773,17 +7820,7 @@
           <w:szCs w:val="24"/>
           <w:lang w:val="es-ES"/>
         </w:rPr>
-        <w:t xml:space="preserve">Existe el gusto por la naturaleza y pasión por el desarrollo progresivo en las zonas rurales, donde no sólo sus habitantes viven de sus labores de siembra y cosecha, sino que éstas además pueden representar el sustento alimentario de este país, de allí que se quiera fomentar el interés en esta forma de vivir. Muchas regiones rurales </w:t>
-      </w:r>
-      <w:r>
-        <w:rPr>
-          <w:rFonts w:ascii="Arial" w:hAnsi="Arial" w:cs="Arial"/>
-          <w:sz w:val="24"/>
-          <w:szCs w:val="24"/>
-          <w:lang w:val="es-ES"/>
-        </w:rPr>
-        <w:lastRenderedPageBreak/>
-        <w:t xml:space="preserve">con baja densidad poblacional carecen de servicios de comunicación que faciliten el control y gestión de los bienes allí presentes, esto representa un problema para algunas personas o grupos empresariales de las zonas urbanas que quieren tener control sobre la gestión de activos propios de las zonas rurales, tales como: fincas, ganado, cultivos agropecuarios o préstamos de bienes laborales como herramientas de trabajo, en ocasiones puede ser desafiante para las zonas urbanas tener el control oportuno sobre las propiedades rurales de manera que se pueda atender en tiempo real a las necesidades que se presentan de un momento a otro, esta dificultad puede resultar en interrupciones y pérdidas progresivas en el campo que se pudieran evitar haciendo uso eficiente y versátil de las herramientas que la tecnología y comunicaciones han puesto al servicio de la humanidad, es por eso que con sistemas automatizados a implementar, los cuales son los dispositivos </w:t>
+        <w:t xml:space="preserve">Existe el gusto por la naturaleza y pasión por el desarrollo progresivo en las zonas rurales, donde no sólo sus habitantes viven de sus labores de siembra y cosecha, sino que éstas además pueden representar el sustento alimentario de este país, de allí que se quiera fomentar el interés en esta forma de vivir. Muchas regiones rurales con baja densidad poblacional carecen de servicios de comunicación que faciliten el control y gestión de los bienes allí presentes, esto representa un problema para algunas personas o grupos empresariales de las zonas urbanas que quieren tener control sobre la gestión de activos propios de las zonas rurales, tales como: fincas, ganado, cultivos agropecuarios o préstamos de bienes laborales como herramientas de trabajo, en ocasiones puede ser desafiante para las zonas urbanas tener el control oportuno sobre las propiedades rurales de manera que se pueda atender en tiempo real a las necesidades que se presentan de un momento a otro, esta dificultad puede resultar en interrupciones y pérdidas progresivas en el campo que se pudieran evitar haciendo uso eficiente y versátil de las herramientas que la tecnología y comunicaciones han puesto al servicio de la humanidad, es por eso que con sistemas automatizados a implementar, los cuales son los dispositivos </w:t>
       </w:r>
       <w:proofErr w:type="spellStart"/>
       <w:r>
@@ -7956,6 +7993,52 @@
         </w:rPr>
         <w:t xml:space="preserve"> </w:t>
       </w:r>
+      <w:r>
+        <w:rPr>
+          <w:rFonts w:ascii="Arial" w:hAnsi="Arial" w:cs="Arial"/>
+          <w:color w:val="000000"/>
+          <w:sz w:val="24"/>
+          <w:szCs w:val="24"/>
+          <w:highlight w:val="green"/>
+          <w:lang w:val="es-ES"/>
+        </w:rPr>
+        <w:t>y reportes</w:t>
+      </w:r>
+      <w:r>
+        <w:rPr>
+          <w:rFonts w:ascii="Arial" w:hAnsi="Arial" w:cs="Arial"/>
+          <w:color w:val="000000"/>
+          <w:sz w:val="24"/>
+          <w:szCs w:val="24"/>
+          <w:highlight w:val="green"/>
+          <w:lang w:val="es-ES"/>
+        </w:rPr>
+        <w:t xml:space="preserve"> de los cultivos, el estado de las cosechas en una vivienda rural en </w:t>
+      </w:r>
+      <w:proofErr w:type="spellStart"/>
+      <w:r>
+        <w:rPr>
+          <w:rFonts w:ascii="Arial" w:hAnsi="Arial" w:cs="Arial"/>
+          <w:color w:val="000000"/>
+          <w:sz w:val="24"/>
+          <w:szCs w:val="24"/>
+          <w:highlight w:val="green"/>
+          <w:lang w:val="es-ES"/>
+        </w:rPr>
+        <w:t>Umbita</w:t>
+      </w:r>
+      <w:proofErr w:type="spellEnd"/>
+      <w:r>
+        <w:rPr>
+          <w:rFonts w:ascii="Arial" w:hAnsi="Arial" w:cs="Arial"/>
+          <w:color w:val="000000"/>
+          <w:sz w:val="24"/>
+          <w:szCs w:val="24"/>
+          <w:highlight w:val="green"/>
+          <w:lang w:val="es-ES"/>
+        </w:rPr>
+        <w:t xml:space="preserve"> </w:t>
+      </w:r>
       <w:proofErr w:type="gramStart"/>
       <w:r>
         <w:rPr>
@@ -7966,44 +8049,9 @@
           <w:highlight w:val="green"/>
           <w:lang w:val="es-ES"/>
         </w:rPr>
-        <w:t>y  reportes</w:t>
+        <w:t>Boyacá ?</w:t>
       </w:r>
       <w:proofErr w:type="gramEnd"/>
-      <w:r>
-        <w:rPr>
-          <w:rFonts w:ascii="Arial" w:hAnsi="Arial" w:cs="Arial"/>
-          <w:color w:val="000000"/>
-          <w:sz w:val="24"/>
-          <w:szCs w:val="24"/>
-          <w:highlight w:val="green"/>
-          <w:lang w:val="es-ES"/>
-        </w:rPr>
-        <w:t xml:space="preserve"> de los cultivos, el estado de las cosechas en una vivienda rural en </w:t>
-      </w:r>
-      <w:proofErr w:type="spellStart"/>
-      <w:r>
-        <w:rPr>
-          <w:rFonts w:ascii="Arial" w:hAnsi="Arial" w:cs="Arial"/>
-          <w:color w:val="000000"/>
-          <w:sz w:val="24"/>
-          <w:szCs w:val="24"/>
-          <w:highlight w:val="green"/>
-          <w:lang w:val="es-ES"/>
-        </w:rPr>
-        <w:t>Umbita</w:t>
-      </w:r>
-      <w:proofErr w:type="spellEnd"/>
-      <w:r>
-        <w:rPr>
-          <w:rFonts w:ascii="Arial" w:hAnsi="Arial" w:cs="Arial"/>
-          <w:color w:val="000000"/>
-          <w:sz w:val="24"/>
-          <w:szCs w:val="24"/>
-          <w:highlight w:val="green"/>
-          <w:lang w:val="es-ES"/>
-        </w:rPr>
-        <w:t xml:space="preserve"> Boyacá ?</w:t>
-      </w:r>
     </w:p>
     <w:p>
       <w:pPr>
@@ -8346,7 +8394,6 @@
         <w:rPr>
           <w:lang w:val="es-ES" w:eastAsia="es-ES" w:bidi="es-ES"/>
         </w:rPr>
-        <w:lastRenderedPageBreak/>
         <w:t>OBJETIVOS</w:t>
       </w:r>
       <w:bookmarkEnd w:id="12"/>
@@ -8799,6 +8846,7 @@
     </w:p>
     <w:p>
       <w:pPr>
+        <w:ind w:left="708" w:hanging="708"/>
         <w:rPr>
           <w:rFonts w:ascii="Arial" w:hAnsi="Arial" w:cs="Arial"/>
           <w:sz w:val="24"/>
@@ -9052,6 +9100,7 @@
         <w:rPr>
           <w:lang w:val="es-ES" w:eastAsia="es-ES" w:bidi="es-ES"/>
         </w:rPr>
+        <w:lastRenderedPageBreak/>
         <w:br w:type="page"/>
       </w:r>
     </w:p>

</xml_diff>